<commit_message>
Add DT and RF Results part
</commit_message>
<xml_diff>
--- a/Thesis-Report-Chapter4.docx
+++ b/Thesis-Report-Chapter4.docx
@@ -3573,7 +3573,6 @@
       <w:pPr>
         <w:pStyle w:val="a3"/>
         <w:rPr>
-          <w:rFonts w:hint="cs"/>
           <w:rtl/>
         </w:rPr>
       </w:pPr>
@@ -4800,7 +4799,6 @@
             <w:pPr>
               <w:pStyle w:val="-"/>
               <w:rPr>
-                <w:rFonts w:hint="cs"/>
                 <w:b/>
                 <w:bCs/>
                 <w:rtl/>
@@ -4828,7 +4826,6 @@
             <w:pPr>
               <w:pStyle w:val="-"/>
               <w:rPr>
-                <w:rFonts w:hint="cs"/>
                 <w:b/>
                 <w:bCs/>
                 <w:rtl/>
@@ -4856,7 +4853,6 @@
             <w:pPr>
               <w:pStyle w:val="-"/>
               <w:rPr>
-                <w:rFonts w:hint="cs"/>
                 <w:b/>
                 <w:bCs/>
                 <w:rtl/>
@@ -4884,7 +4880,6 @@
             <w:pPr>
               <w:pStyle w:val="-"/>
               <w:rPr>
-                <w:rFonts w:hint="cs"/>
                 <w:b/>
                 <w:bCs/>
                 <w:rtl/>
@@ -4912,7 +4907,6 @@
             <w:pPr>
               <w:pStyle w:val="-"/>
               <w:rPr>
-                <w:rFonts w:hint="cs"/>
                 <w:b/>
                 <w:bCs/>
                 <w:rtl/>
@@ -4963,7 +4957,6 @@
             <w:pPr>
               <w:pStyle w:val="-"/>
               <w:rPr>
-                <w:rFonts w:hint="cs"/>
                 <w:rtl/>
               </w:rPr>
             </w:pPr>
@@ -4985,7 +4978,6 @@
             <w:pPr>
               <w:pStyle w:val="-"/>
               <w:rPr>
-                <w:rFonts w:hint="cs"/>
                 <w:rtl/>
               </w:rPr>
             </w:pPr>
@@ -5007,7 +4999,6 @@
             <w:pPr>
               <w:pStyle w:val="-"/>
               <w:rPr>
-                <w:rFonts w:hint="cs"/>
                 <w:rtl/>
               </w:rPr>
             </w:pPr>
@@ -5029,7 +5020,6 @@
             <w:pPr>
               <w:pStyle w:val="-"/>
               <w:rPr>
-                <w:rFonts w:hint="cs"/>
                 <w:rtl/>
               </w:rPr>
             </w:pPr>
@@ -5070,10 +5060,6 @@
     <w:p>
       <w:pPr>
         <w:pStyle w:val="a8"/>
-        <w:rPr>
-          <w:rFonts w:hint="cs"/>
-          <w:rtl/>
-        </w:rPr>
       </w:pPr>
       <w:r>
         <w:rPr>
@@ -5102,27 +5088,14 @@
           <w:rtl/>
         </w:rPr>
         <w:t>ز دادگان به عنوان دادگان اعتبارسنجی، با درنظرگیری نسبت برچسب ها انتخاب می‌گردد و مابقی به عنوان آموزش به مدل داده می‌شود. در نهایت پس از 5 تکرار آموزش مدل، از دقت تخمین دادگان اعتبارسنجی میانگین گیری می‌شود.</w:t>
-      </w:r>
-    </w:p>
-    <w:p>
-      <w:pPr>
-        <w:pStyle w:val="a1"/>
-        <w:rPr>
-          <w:rtl/>
-        </w:rPr>
-      </w:pPr>
-      <w:r>
-        <w:rPr>
-          <w:rFonts w:hint="cs"/>
-          <w:rtl/>
-        </w:rPr>
-        <w:t>کاهش ابعاد دادگان موقعیت‌یابی</w:t>
       </w:r>
     </w:p>
     <w:p>
       <w:pPr>
         <w:pStyle w:val="a8"/>
         <w:rPr>
+          <w:rFonts w:hint="cs"/>
+          <w:i/>
           <w:rtl/>
         </w:rPr>
       </w:pPr>
@@ -5131,73 +5104,1528 @@
           <w:rFonts w:hint="cs"/>
           <w:rtl/>
         </w:rPr>
-        <w:t>متن</w:t>
+        <w:t xml:space="preserve">در ابتدا، یک درخت تصمیم به عنوان یادگیرنده </w:t>
+      </w:r>
+      <w:r>
+        <w:rPr>
+          <w:rFonts w:hint="cs"/>
+          <w:rtl/>
+        </w:rPr>
+        <w:t>پایه</w:t>
+      </w:r>
+      <w:r>
+        <w:rPr>
+          <w:rFonts w:hint="cs"/>
+          <w:rtl/>
+        </w:rPr>
+        <w:t xml:space="preserve"> با </w:t>
+      </w:r>
+      <w:r>
+        <w:rPr>
+          <w:rFonts w:hint="cs"/>
+          <w:rtl/>
+        </w:rPr>
+        <w:t>چهار مقدار حداکثر</w:t>
+      </w:r>
+      <w:r>
+        <w:rPr>
+          <w:rFonts w:hint="cs"/>
+          <w:rtl/>
+        </w:rPr>
+        <w:t xml:space="preserve"> عمق متفاوت آموزش داده شده است و نتایج ارزیابی آن</w:t>
+      </w:r>
+      <w:r>
+        <w:rPr>
+          <w:rFonts w:hint="cs"/>
+          <w:rtl/>
+        </w:rPr>
+        <w:t xml:space="preserve"> برای 20 درصد از مجموعه دادگان</w:t>
+      </w:r>
+      <w:r>
+        <w:rPr>
+          <w:rFonts w:hint="cs"/>
+          <w:rtl/>
+        </w:rPr>
+        <w:t xml:space="preserve"> در</w:t>
+      </w:r>
+      <w:r>
+        <w:rPr>
+          <w:rFonts w:hint="cs"/>
+          <w:rtl/>
+        </w:rPr>
+        <w:t xml:space="preserve"> </w:t>
+      </w:r>
+      <w:r>
+        <w:rPr>
+          <w:rtl/>
+        </w:rPr>
+        <w:fldChar w:fldCharType="begin"/>
+      </w:r>
+      <w:r>
+        <w:rPr>
+          <w:rtl/>
+        </w:rPr>
+        <w:instrText xml:space="preserve"> </w:instrText>
+      </w:r>
+      <w:r>
+        <w:rPr>
+          <w:rFonts w:hint="cs"/>
+        </w:rPr>
+        <w:instrText>REF</w:instrText>
+      </w:r>
+      <w:r>
+        <w:rPr>
+          <w:rFonts w:hint="cs"/>
+          <w:rtl/>
+        </w:rPr>
+        <w:instrText xml:space="preserve"> _</w:instrText>
+      </w:r>
+      <w:r>
+        <w:rPr>
+          <w:rFonts w:hint="cs"/>
+        </w:rPr>
+        <w:instrText>Ref158639470 \r \h</w:instrText>
+      </w:r>
+      <w:r>
+        <w:rPr>
+          <w:rtl/>
+        </w:rPr>
+        <w:instrText xml:space="preserve"> </w:instrText>
+      </w:r>
+      <w:r>
+        <w:rPr>
+          <w:rtl/>
+        </w:rPr>
+      </w:r>
+      <w:r>
+        <w:rPr>
+          <w:rtl/>
+        </w:rPr>
+        <w:fldChar w:fldCharType="separate"/>
+      </w:r>
+      <w:r>
+        <w:rPr>
+          <w:rtl/>
+        </w:rPr>
+        <w:t>‏جدول (4</w:t>
+      </w:r>
+      <w:r>
+        <w:rPr>
+          <w:rFonts w:ascii="Arial" w:hAnsi="Arial" w:cs="Arial" w:hint="cs"/>
+          <w:rtl/>
+        </w:rPr>
+        <w:t>˗</w:t>
+      </w:r>
+      <w:r>
+        <w:rPr>
+          <w:rtl/>
+        </w:rPr>
+        <w:t xml:space="preserve">2) </w:t>
+      </w:r>
+      <w:r>
+        <w:rPr>
+          <w:rtl/>
+        </w:rPr>
+        <w:fldChar w:fldCharType="end"/>
+      </w:r>
+      <w:r>
+        <w:rPr>
+          <w:rFonts w:hint="cs"/>
+          <w:rtl/>
+        </w:rPr>
+        <w:t>عنوان شده است.</w:t>
+      </w:r>
+      <w:r>
+        <w:rPr>
+          <w:rFonts w:hint="cs"/>
+          <w:rtl/>
+        </w:rPr>
+        <w:t xml:space="preserve"> </w:t>
+      </w:r>
+      <w:r>
+        <w:rPr>
+          <w:rFonts w:hint="cs"/>
+          <w:rtl/>
+        </w:rPr>
+        <w:t xml:space="preserve">اشاره شد که ابعاد هر بلوک 1 متر در 1 متر است لذا </w:t>
+      </w:r>
+      <w:r>
+        <w:rPr>
+          <w:rFonts w:hint="cs"/>
+          <w:rtl/>
+        </w:rPr>
+        <w:t xml:space="preserve">در محاسبات میانگین خطا </w:t>
+      </w:r>
+      <w:r>
+        <w:rPr>
+          <w:rFonts w:hint="cs"/>
+          <w:rtl/>
+        </w:rPr>
+        <w:t>مطابق رابطه</w:t>
+      </w:r>
+      <w:commentRangeStart w:id="7"/>
+      <w:r>
+        <w:rPr>
+          <w:rFonts w:hint="cs"/>
+          <w:rtl/>
+        </w:rPr>
+        <w:t xml:space="preserve"> </w:t>
+      </w:r>
+      <w:commentRangeEnd w:id="7"/>
+      <w:r>
+        <w:rPr>
+          <w:rStyle w:val="CommentReference"/>
+          <w:rtl/>
+        </w:rPr>
+        <w:commentReference w:id="7"/>
+      </w:r>
+      <w:r>
+        <w:rPr>
+          <w:rFonts w:hint="cs"/>
+          <w:rtl/>
+        </w:rPr>
+        <w:t xml:space="preserve">می توان به سادگی و مستقیم مختصات </w:t>
+      </w:r>
+      <m:oMath>
+        <m:r>
+          <w:rPr>
+            <w:rFonts w:ascii="Cambria Math" w:hAnsi="Cambria Math"/>
+          </w:rPr>
+          <m:t>X</m:t>
+        </m:r>
+      </m:oMath>
+      <w:r>
+        <w:rPr>
+          <w:rFonts w:hint="cs"/>
+          <w:rtl/>
+        </w:rPr>
+        <w:t xml:space="preserve"> و </w:t>
+      </w:r>
+      <m:oMath>
+        <m:r>
+          <w:rPr>
+            <w:rFonts w:ascii="Cambria Math" w:hAnsi="Cambria Math"/>
+          </w:rPr>
+          <m:t>Y</m:t>
+        </m:r>
+      </m:oMath>
+      <w:r>
+        <w:rPr>
+          <w:rFonts w:hint="cs"/>
+          <w:rtl/>
+        </w:rPr>
+        <w:t xml:space="preserve"> را جای‌گذاری کرد. همچنین زمان آزمایش برای 5072 داده محاسبه شده است.</w:t>
       </w:r>
     </w:p>
     <w:p>
       <w:pPr>
-        <w:pStyle w:val="a1"/>
+        <w:pStyle w:val="a5"/>
         <w:rPr>
           <w:rtl/>
         </w:rPr>
       </w:pPr>
-      <w:r>
-        <w:rPr>
-          <w:rFonts w:hint="cs"/>
-          <w:rtl/>
-        </w:rPr>
-        <w:t>تنظیم ابرپارامترها با استفاده از الگوریتم ژنتیک</w:t>
-      </w:r>
+      <w:bookmarkStart w:id="8" w:name="_Ref158639470"/>
+      <w:r>
+        <w:rPr>
+          <w:rFonts w:hint="cs"/>
+          <w:rtl/>
+        </w:rPr>
+        <w:t>نتایج شبیه‌سازی درخت تصمیم با دادگان ارزیابی و حداکثر عمق‌های متفاوت</w:t>
+      </w:r>
+      <w:bookmarkEnd w:id="8"/>
     </w:p>
+    <w:tbl>
+      <w:tblPr>
+        <w:tblStyle w:val="TableGrid"/>
+        <w:bidiVisual/>
+        <w:tblW w:w="9078" w:type="dxa"/>
+        <w:tblBorders>
+          <w:top w:val="none" w:sz="0" w:space="0" w:color="auto"/>
+          <w:left w:val="none" w:sz="0" w:space="0" w:color="auto"/>
+          <w:bottom w:val="none" w:sz="0" w:space="0" w:color="auto"/>
+          <w:right w:val="none" w:sz="0" w:space="0" w:color="auto"/>
+          <w:insideH w:val="none" w:sz="0" w:space="0" w:color="auto"/>
+          <w:insideV w:val="none" w:sz="0" w:space="0" w:color="auto"/>
+        </w:tblBorders>
+        <w:tblLayout w:type="fixed"/>
+        <w:tblLook w:val="04A0" w:firstRow="1" w:lastRow="0" w:firstColumn="1" w:lastColumn="0" w:noHBand="0" w:noVBand="1"/>
+      </w:tblPr>
+      <w:tblGrid>
+        <w:gridCol w:w="1020"/>
+        <w:gridCol w:w="1007"/>
+        <w:gridCol w:w="1007"/>
+        <w:gridCol w:w="1007"/>
+        <w:gridCol w:w="1008"/>
+        <w:gridCol w:w="1007"/>
+        <w:gridCol w:w="1007"/>
+        <w:gridCol w:w="1007"/>
+        <w:gridCol w:w="1008"/>
+      </w:tblGrid>
+      <w:tr>
+        <w:trPr>
+          <w:trHeight w:val="520"/>
+        </w:trPr>
+        <w:tc>
+          <w:tcPr>
+            <w:tcW w:w="1020" w:type="dxa"/>
+            <w:tcBorders>
+              <w:top w:val="single" w:sz="12" w:space="0" w:color="auto"/>
+              <w:bottom w:val="single" w:sz="12" w:space="0" w:color="auto"/>
+            </w:tcBorders>
+            <w:vAlign w:val="center"/>
+          </w:tcPr>
+          <w:p>
+            <w:pPr>
+              <w:pStyle w:val="-"/>
+              <w:rPr>
+                <w:sz w:val="14"/>
+                <w:szCs w:val="16"/>
+                <w:rtl/>
+              </w:rPr>
+            </w:pPr>
+            <w:r>
+              <w:rPr>
+                <w:rFonts w:hint="cs"/>
+                <w:sz w:val="14"/>
+                <w:szCs w:val="16"/>
+                <w:rtl/>
+              </w:rPr>
+              <w:t xml:space="preserve">حداکثر </w:t>
+            </w:r>
+            <w:r>
+              <w:rPr>
+                <w:rFonts w:hint="cs"/>
+                <w:sz w:val="14"/>
+                <w:szCs w:val="16"/>
+                <w:rtl/>
+              </w:rPr>
+              <w:t>عمق</w:t>
+            </w:r>
+            <w:r>
+              <w:rPr>
+                <w:sz w:val="14"/>
+                <w:szCs w:val="16"/>
+              </w:rPr>
+              <w:br/>
+            </w:r>
+            <w:r>
+              <w:rPr>
+                <w:rFonts w:hint="cs"/>
+                <w:sz w:val="14"/>
+                <w:szCs w:val="16"/>
+                <w:rtl/>
+              </w:rPr>
+              <w:t xml:space="preserve"> درخت تصمیم</w:t>
+            </w:r>
+          </w:p>
+        </w:tc>
+        <w:tc>
+          <w:tcPr>
+            <w:tcW w:w="1007" w:type="dxa"/>
+            <w:tcBorders>
+              <w:top w:val="single" w:sz="12" w:space="0" w:color="auto"/>
+              <w:bottom w:val="single" w:sz="12" w:space="0" w:color="auto"/>
+            </w:tcBorders>
+            <w:vAlign w:val="center"/>
+          </w:tcPr>
+          <w:p>
+            <w:pPr>
+              <w:pStyle w:val="-"/>
+              <w:rPr>
+                <w:sz w:val="16"/>
+                <w:szCs w:val="18"/>
+                <w:rtl/>
+              </w:rPr>
+            </w:pPr>
+            <m:oMathPara>
+              <m:oMath>
+                <m:r>
+                  <w:rPr>
+                    <w:rFonts w:ascii="Cambria Math" w:hAnsi="Cambria Math"/>
+                    <w:sz w:val="16"/>
+                    <w:szCs w:val="18"/>
+                  </w:rPr>
+                  <m:t>Accuracy</m:t>
+                </m:r>
+              </m:oMath>
+            </m:oMathPara>
+          </w:p>
+        </w:tc>
+        <w:tc>
+          <w:tcPr>
+            <w:tcW w:w="1007" w:type="dxa"/>
+            <w:tcBorders>
+              <w:top w:val="single" w:sz="12" w:space="0" w:color="auto"/>
+              <w:bottom w:val="single" w:sz="12" w:space="0" w:color="auto"/>
+            </w:tcBorders>
+            <w:vAlign w:val="center"/>
+          </w:tcPr>
+          <w:p>
+            <w:pPr>
+              <w:pStyle w:val="-"/>
+              <w:rPr>
+                <w:rFonts w:cs="Calibri"/>
+                <w:sz w:val="16"/>
+                <w:szCs w:val="18"/>
+              </w:rPr>
+            </w:pPr>
+            <m:oMathPara>
+              <m:oMath>
+                <m:r>
+                  <w:rPr>
+                    <w:rFonts w:ascii="Cambria Math" w:hAnsi="Cambria Math" w:cs="Calibri"/>
+                    <w:sz w:val="16"/>
+                    <w:szCs w:val="18"/>
+                  </w:rPr>
+                  <m:t>Precision</m:t>
+                </m:r>
+              </m:oMath>
+            </m:oMathPara>
+          </w:p>
+        </w:tc>
+        <w:tc>
+          <w:tcPr>
+            <w:tcW w:w="1007" w:type="dxa"/>
+            <w:tcBorders>
+              <w:top w:val="single" w:sz="12" w:space="0" w:color="auto"/>
+              <w:bottom w:val="single" w:sz="12" w:space="0" w:color="auto"/>
+            </w:tcBorders>
+            <w:vAlign w:val="center"/>
+          </w:tcPr>
+          <w:p>
+            <w:pPr>
+              <w:pStyle w:val="-"/>
+              <w:rPr>
+                <w:sz w:val="16"/>
+                <w:szCs w:val="18"/>
+                <w:rtl/>
+              </w:rPr>
+            </w:pPr>
+            <m:oMathPara>
+              <m:oMath>
+                <m:r>
+                  <w:rPr>
+                    <w:rFonts w:ascii="Cambria Math" w:hAnsi="Cambria Math"/>
+                    <w:sz w:val="16"/>
+                    <w:szCs w:val="18"/>
+                  </w:rPr>
+                  <m:t>Recall</m:t>
+                </m:r>
+              </m:oMath>
+            </m:oMathPara>
+          </w:p>
+        </w:tc>
+        <w:tc>
+          <w:tcPr>
+            <w:tcW w:w="1008" w:type="dxa"/>
+            <w:tcBorders>
+              <w:top w:val="single" w:sz="12" w:space="0" w:color="auto"/>
+              <w:bottom w:val="single" w:sz="12" w:space="0" w:color="auto"/>
+            </w:tcBorders>
+            <w:vAlign w:val="center"/>
+          </w:tcPr>
+          <w:p>
+            <w:pPr>
+              <w:pStyle w:val="-"/>
+              <w:rPr>
+                <w:rFonts w:ascii="Cambria Math" w:hAnsi="Cambria Math"/>
+                <w:i/>
+                <w:sz w:val="16"/>
+                <w:szCs w:val="18"/>
+                <w:rtl/>
+              </w:rPr>
+            </w:pPr>
+            <m:oMathPara>
+              <m:oMath>
+                <m:r>
+                  <w:rPr>
+                    <w:rFonts w:ascii="Cambria Math" w:hAnsi="Cambria Math"/>
+                    <w:sz w:val="16"/>
+                    <w:szCs w:val="18"/>
+                  </w:rPr>
+                  <m:t>F1-Score</m:t>
+                </m:r>
+              </m:oMath>
+            </m:oMathPara>
+          </w:p>
+        </w:tc>
+        <w:tc>
+          <w:tcPr>
+            <w:tcW w:w="1007" w:type="dxa"/>
+            <w:tcBorders>
+              <w:top w:val="single" w:sz="12" w:space="0" w:color="auto"/>
+              <w:bottom w:val="single" w:sz="12" w:space="0" w:color="auto"/>
+            </w:tcBorders>
+            <w:vAlign w:val="center"/>
+          </w:tcPr>
+          <w:p>
+            <w:pPr>
+              <w:pStyle w:val="-"/>
+              <w:rPr>
+                <w:sz w:val="16"/>
+                <w:szCs w:val="18"/>
+              </w:rPr>
+            </w:pPr>
+            <m:oMathPara>
+              <m:oMath>
+                <m:sSup>
+                  <m:sSupPr>
+                    <m:ctrlPr>
+                      <w:rPr>
+                        <w:rFonts w:ascii="Cambria Math" w:hAnsi="Cambria Math"/>
+                        <w:i/>
+                        <w:sz w:val="16"/>
+                        <w:szCs w:val="18"/>
+                      </w:rPr>
+                    </m:ctrlPr>
+                  </m:sSupPr>
+                  <m:e>
+                    <m:r>
+                      <w:rPr>
+                        <w:rFonts w:ascii="Cambria Math" w:hAnsi="Cambria Math"/>
+                        <w:sz w:val="16"/>
+                        <w:szCs w:val="18"/>
+                      </w:rPr>
+                      <m:t>E</m:t>
+                    </m:r>
+                  </m:e>
+                  <m:sup>
+                    <m:r>
+                      <w:rPr>
+                        <w:rFonts w:ascii="Cambria Math" w:hAnsi="Cambria Math"/>
+                        <w:sz w:val="16"/>
+                        <w:szCs w:val="18"/>
+                      </w:rPr>
+                      <m:t>avg</m:t>
+                    </m:r>
+                  </m:sup>
+                </m:sSup>
+                <m:r>
+                  <w:rPr>
+                    <w:sz w:val="16"/>
+                    <w:szCs w:val="18"/>
+                    <w:rtl/>
+                  </w:rPr>
+                  <w:br/>
+                </m:r>
+              </m:oMath>
+            </m:oMathPara>
+            <w:r>
+              <w:rPr>
+                <w:rFonts w:hint="cs"/>
+                <w:sz w:val="16"/>
+                <w:szCs w:val="18"/>
+                <w:rtl/>
+              </w:rPr>
+              <w:t>(متر)</w:t>
+            </w:r>
+          </w:p>
+        </w:tc>
+        <w:tc>
+          <w:tcPr>
+            <w:tcW w:w="1007" w:type="dxa"/>
+            <w:tcBorders>
+              <w:top w:val="single" w:sz="12" w:space="0" w:color="auto"/>
+              <w:bottom w:val="single" w:sz="12" w:space="0" w:color="auto"/>
+            </w:tcBorders>
+            <w:vAlign w:val="center"/>
+          </w:tcPr>
+          <w:p>
+            <w:pPr>
+              <w:pStyle w:val="-"/>
+              <w:rPr>
+                <w:sz w:val="16"/>
+                <w:szCs w:val="18"/>
+                <w:rtl/>
+              </w:rPr>
+            </w:pPr>
+            <m:oMathPara>
+              <m:oMath>
+                <m:r>
+                  <w:rPr>
+                    <w:rFonts w:ascii="Cambria Math" w:hAnsi="Cambria Math"/>
+                    <w:sz w:val="16"/>
+                    <w:szCs w:val="18"/>
+                  </w:rPr>
+                  <m:t>MSE</m:t>
+                </m:r>
+              </m:oMath>
+            </m:oMathPara>
+          </w:p>
+          <w:p>
+            <w:pPr>
+              <w:pStyle w:val="-"/>
+              <w:rPr>
+                <w:sz w:val="16"/>
+                <w:szCs w:val="18"/>
+              </w:rPr>
+            </w:pPr>
+            <w:r>
+              <w:rPr>
+                <w:rFonts w:hint="cs"/>
+                <w:sz w:val="16"/>
+                <w:szCs w:val="18"/>
+                <w:rtl/>
+              </w:rPr>
+              <w:t>(متر مربع)</w:t>
+            </w:r>
+          </w:p>
+        </w:tc>
+        <w:tc>
+          <w:tcPr>
+            <w:tcW w:w="1007" w:type="dxa"/>
+            <w:tcBorders>
+              <w:top w:val="single" w:sz="12" w:space="0" w:color="auto"/>
+              <w:bottom w:val="single" w:sz="12" w:space="0" w:color="auto"/>
+            </w:tcBorders>
+            <w:vAlign w:val="center"/>
+          </w:tcPr>
+          <w:p>
+            <w:pPr>
+              <w:pStyle w:val="-"/>
+              <w:rPr>
+                <w:sz w:val="16"/>
+                <w:szCs w:val="18"/>
+              </w:rPr>
+            </w:pPr>
+            <m:oMathPara>
+              <m:oMath>
+                <m:r>
+                  <w:rPr>
+                    <w:rFonts w:ascii="Cambria Math" w:hAnsi="Cambria Math"/>
+                    <w:sz w:val="16"/>
+                    <w:szCs w:val="18"/>
+                  </w:rPr>
+                  <m:t>RMSE</m:t>
+                </m:r>
+                <m:r>
+                  <w:rPr>
+                    <w:sz w:val="16"/>
+                    <w:szCs w:val="18"/>
+                    <w:rtl/>
+                  </w:rPr>
+                  <w:br/>
+                </m:r>
+              </m:oMath>
+            </m:oMathPara>
+            <w:r>
+              <w:rPr>
+                <w:rFonts w:hint="cs"/>
+                <w:sz w:val="16"/>
+                <w:szCs w:val="18"/>
+                <w:rtl/>
+              </w:rPr>
+              <w:t>(متر)</w:t>
+            </w:r>
+          </w:p>
+        </w:tc>
+        <w:tc>
+          <w:tcPr>
+            <w:tcW w:w="1008" w:type="dxa"/>
+            <w:tcBorders>
+              <w:top w:val="single" w:sz="12" w:space="0" w:color="auto"/>
+              <w:bottom w:val="single" w:sz="12" w:space="0" w:color="auto"/>
+            </w:tcBorders>
+            <w:vAlign w:val="center"/>
+          </w:tcPr>
+          <w:p>
+            <w:pPr>
+              <w:pStyle w:val="-"/>
+              <w:rPr>
+                <w:rFonts w:ascii="Times New Roman" w:hAnsi="Times New Roman" w:hint="cs"/>
+                <w:sz w:val="16"/>
+                <w:szCs w:val="18"/>
+                <w:rtl/>
+              </w:rPr>
+            </w:pPr>
+            <w:r>
+              <w:rPr>
+                <w:rFonts w:ascii="Times New Roman" w:hAnsi="Times New Roman" w:hint="cs"/>
+                <w:sz w:val="16"/>
+                <w:szCs w:val="18"/>
+                <w:rtl/>
+              </w:rPr>
+              <w:t>زمان آزمایش</w:t>
+            </w:r>
+          </w:p>
+        </w:tc>
+      </w:tr>
+      <w:tr>
+        <w:trPr>
+          <w:trHeight w:val="520"/>
+        </w:trPr>
+        <w:tc>
+          <w:tcPr>
+            <w:tcW w:w="1020" w:type="dxa"/>
+            <w:tcBorders>
+              <w:top w:val="single" w:sz="12" w:space="0" w:color="auto"/>
+            </w:tcBorders>
+            <w:vAlign w:val="center"/>
+          </w:tcPr>
+          <w:p>
+            <w:pPr>
+              <w:pStyle w:val="-"/>
+              <w:bidi w:val="0"/>
+              <w:rPr>
+                <w:rFonts w:hint="cs"/>
+                <w:rtl/>
+              </w:rPr>
+            </w:pPr>
+            <w:r>
+              <w:rPr>
+                <w:rFonts w:hint="cs"/>
+                <w:rtl/>
+              </w:rPr>
+              <w:t>10</w:t>
+            </w:r>
+          </w:p>
+        </w:tc>
+        <w:tc>
+          <w:tcPr>
+            <w:tcW w:w="1007" w:type="dxa"/>
+            <w:tcBorders>
+              <w:top w:val="single" w:sz="12" w:space="0" w:color="auto"/>
+            </w:tcBorders>
+            <w:vAlign w:val="center"/>
+          </w:tcPr>
+          <w:p>
+            <w:pPr>
+              <w:pStyle w:val="-"/>
+              <w:bidi w:val="0"/>
+              <w:rPr>
+                <w:rFonts w:hint="cs"/>
+                <w:rtl/>
+              </w:rPr>
+            </w:pPr>
+            <w:r>
+              <w:rPr>
+                <w:rFonts w:hint="cs"/>
+                <w:rtl/>
+              </w:rPr>
+              <w:t>6.70%</w:t>
+            </w:r>
+          </w:p>
+        </w:tc>
+        <w:tc>
+          <w:tcPr>
+            <w:tcW w:w="1007" w:type="dxa"/>
+            <w:tcBorders>
+              <w:top w:val="single" w:sz="12" w:space="0" w:color="auto"/>
+            </w:tcBorders>
+            <w:vAlign w:val="center"/>
+          </w:tcPr>
+          <w:p>
+            <w:pPr>
+              <w:pStyle w:val="-"/>
+              <w:bidi w:val="0"/>
+              <w:rPr>
+                <w:rFonts w:hint="cs"/>
+                <w:rtl/>
+              </w:rPr>
+            </w:pPr>
+            <w:r>
+              <w:rPr>
+                <w:rFonts w:hint="cs"/>
+                <w:rtl/>
+              </w:rPr>
+              <w:t>8.98%</w:t>
+            </w:r>
+          </w:p>
+        </w:tc>
+        <w:tc>
+          <w:tcPr>
+            <w:tcW w:w="1007" w:type="dxa"/>
+            <w:tcBorders>
+              <w:top w:val="single" w:sz="12" w:space="0" w:color="auto"/>
+            </w:tcBorders>
+            <w:vAlign w:val="center"/>
+          </w:tcPr>
+          <w:p>
+            <w:pPr>
+              <w:pStyle w:val="-"/>
+              <w:bidi w:val="0"/>
+              <w:rPr>
+                <w:rFonts w:hint="cs"/>
+                <w:rtl/>
+              </w:rPr>
+            </w:pPr>
+            <w:r>
+              <w:rPr>
+                <w:rFonts w:hint="cs"/>
+                <w:rtl/>
+              </w:rPr>
+              <w:t>6.70%</w:t>
+            </w:r>
+          </w:p>
+        </w:tc>
+        <w:tc>
+          <w:tcPr>
+            <w:tcW w:w="1008" w:type="dxa"/>
+            <w:tcBorders>
+              <w:top w:val="single" w:sz="12" w:space="0" w:color="auto"/>
+            </w:tcBorders>
+            <w:vAlign w:val="center"/>
+          </w:tcPr>
+          <w:p>
+            <w:pPr>
+              <w:pStyle w:val="-"/>
+              <w:rPr>
+                <w:rFonts w:hint="cs"/>
+                <w:rtl/>
+              </w:rPr>
+            </w:pPr>
+            <w:r>
+              <w:rPr>
+                <w:rFonts w:hint="cs"/>
+                <w:rtl/>
+              </w:rPr>
+              <w:t>5.82%</w:t>
+            </w:r>
+          </w:p>
+        </w:tc>
+        <w:tc>
+          <w:tcPr>
+            <w:tcW w:w="1007" w:type="dxa"/>
+            <w:tcBorders>
+              <w:top w:val="single" w:sz="12" w:space="0" w:color="auto"/>
+            </w:tcBorders>
+            <w:vAlign w:val="center"/>
+          </w:tcPr>
+          <w:p>
+            <w:pPr>
+              <w:pStyle w:val="-"/>
+              <w:rPr>
+                <w:rFonts w:hint="cs"/>
+                <w:rtl/>
+              </w:rPr>
+            </w:pPr>
+            <w:r>
+              <w:rPr>
+                <w:rFonts w:hint="cs"/>
+                <w:rtl/>
+              </w:rPr>
+              <w:t>11.90</w:t>
+            </w:r>
+          </w:p>
+        </w:tc>
+        <w:tc>
+          <w:tcPr>
+            <w:tcW w:w="1007" w:type="dxa"/>
+            <w:tcBorders>
+              <w:top w:val="single" w:sz="12" w:space="0" w:color="auto"/>
+            </w:tcBorders>
+            <w:vAlign w:val="center"/>
+          </w:tcPr>
+          <w:p>
+            <w:pPr>
+              <w:pStyle w:val="-"/>
+              <w:rPr>
+                <w:rFonts w:hint="cs"/>
+                <w:rtl/>
+              </w:rPr>
+            </w:pPr>
+            <w:r>
+              <w:rPr>
+                <w:rFonts w:hint="cs"/>
+                <w:rtl/>
+              </w:rPr>
+              <w:t>205.49</w:t>
+            </w:r>
+          </w:p>
+        </w:tc>
+        <w:tc>
+          <w:tcPr>
+            <w:tcW w:w="1007" w:type="dxa"/>
+            <w:tcBorders>
+              <w:top w:val="single" w:sz="12" w:space="0" w:color="auto"/>
+            </w:tcBorders>
+            <w:vAlign w:val="center"/>
+          </w:tcPr>
+          <w:p>
+            <w:pPr>
+              <w:pStyle w:val="-"/>
+              <w:rPr>
+                <w:rFonts w:hint="cs"/>
+                <w:rtl/>
+              </w:rPr>
+            </w:pPr>
+            <w:r>
+              <w:rPr>
+                <w:rFonts w:hint="cs"/>
+                <w:rtl/>
+              </w:rPr>
+              <w:t>13.56</w:t>
+            </w:r>
+          </w:p>
+        </w:tc>
+        <w:tc>
+          <w:tcPr>
+            <w:tcW w:w="1008" w:type="dxa"/>
+            <w:tcBorders>
+              <w:top w:val="single" w:sz="12" w:space="0" w:color="auto"/>
+            </w:tcBorders>
+            <w:vAlign w:val="center"/>
+          </w:tcPr>
+          <w:p>
+            <w:pPr>
+              <w:pStyle w:val="-"/>
+              <w:rPr>
+                <w:rFonts w:hint="cs"/>
+                <w:rtl/>
+              </w:rPr>
+            </w:pPr>
+            <w:r>
+              <w:rPr>
+                <w:rFonts w:hint="cs"/>
+                <w:rtl/>
+              </w:rPr>
+              <w:t>0.017 ثانیه</w:t>
+            </w:r>
+          </w:p>
+        </w:tc>
+      </w:tr>
+      <w:tr>
+        <w:trPr>
+          <w:trHeight w:val="520"/>
+        </w:trPr>
+        <w:tc>
+          <w:tcPr>
+            <w:tcW w:w="1020" w:type="dxa"/>
+            <w:vAlign w:val="center"/>
+          </w:tcPr>
+          <w:p>
+            <w:pPr>
+              <w:pStyle w:val="-"/>
+              <w:bidi w:val="0"/>
+            </w:pPr>
+            <w:r>
+              <w:rPr>
+                <w:rFonts w:hint="cs"/>
+                <w:rtl/>
+              </w:rPr>
+              <w:t>50</w:t>
+            </w:r>
+          </w:p>
+        </w:tc>
+        <w:tc>
+          <w:tcPr>
+            <w:tcW w:w="1007" w:type="dxa"/>
+            <w:vAlign w:val="center"/>
+          </w:tcPr>
+          <w:p>
+            <w:pPr>
+              <w:pStyle w:val="-"/>
+              <w:bidi w:val="0"/>
+              <w:rPr>
+                <w:rtl/>
+              </w:rPr>
+            </w:pPr>
+            <w:r>
+              <w:rPr>
+                <w:rFonts w:hint="cs"/>
+                <w:rtl/>
+              </w:rPr>
+              <w:t>76.14%</w:t>
+            </w:r>
+          </w:p>
+        </w:tc>
+        <w:tc>
+          <w:tcPr>
+            <w:tcW w:w="1007" w:type="dxa"/>
+            <w:vAlign w:val="center"/>
+          </w:tcPr>
+          <w:p>
+            <w:pPr>
+              <w:pStyle w:val="-"/>
+              <w:bidi w:val="0"/>
+              <w:rPr>
+                <w:rtl/>
+              </w:rPr>
+            </w:pPr>
+            <w:r>
+              <w:rPr>
+                <w:rFonts w:hint="cs"/>
+                <w:rtl/>
+              </w:rPr>
+              <w:t>85.73%</w:t>
+            </w:r>
+          </w:p>
+        </w:tc>
+        <w:tc>
+          <w:tcPr>
+            <w:tcW w:w="1007" w:type="dxa"/>
+            <w:vAlign w:val="center"/>
+          </w:tcPr>
+          <w:p>
+            <w:pPr>
+              <w:pStyle w:val="-"/>
+              <w:bidi w:val="0"/>
+              <w:rPr>
+                <w:rtl/>
+              </w:rPr>
+            </w:pPr>
+            <w:r>
+              <w:rPr>
+                <w:rFonts w:hint="cs"/>
+                <w:rtl/>
+              </w:rPr>
+              <w:t>76.15%</w:t>
+            </w:r>
+          </w:p>
+        </w:tc>
+        <w:tc>
+          <w:tcPr>
+            <w:tcW w:w="1008" w:type="dxa"/>
+            <w:vAlign w:val="center"/>
+          </w:tcPr>
+          <w:p>
+            <w:pPr>
+              <w:pStyle w:val="-"/>
+              <w:rPr>
+                <w:rtl/>
+              </w:rPr>
+            </w:pPr>
+            <w:r>
+              <w:rPr>
+                <w:rFonts w:hint="cs"/>
+                <w:rtl/>
+              </w:rPr>
+              <w:t>78.34%</w:t>
+            </w:r>
+          </w:p>
+        </w:tc>
+        <w:tc>
+          <w:tcPr>
+            <w:tcW w:w="1007" w:type="dxa"/>
+            <w:vAlign w:val="center"/>
+          </w:tcPr>
+          <w:p>
+            <w:pPr>
+              <w:pStyle w:val="-"/>
+              <w:rPr>
+                <w:rtl/>
+              </w:rPr>
+            </w:pPr>
+            <w:r>
+              <w:rPr>
+                <w:rFonts w:hint="cs"/>
+                <w:rtl/>
+              </w:rPr>
+              <w:t>3.15</w:t>
+            </w:r>
+          </w:p>
+        </w:tc>
+        <w:tc>
+          <w:tcPr>
+            <w:tcW w:w="1007" w:type="dxa"/>
+            <w:vAlign w:val="center"/>
+          </w:tcPr>
+          <w:p>
+            <w:pPr>
+              <w:pStyle w:val="-"/>
+              <w:rPr>
+                <w:rtl/>
+              </w:rPr>
+            </w:pPr>
+            <w:r>
+              <w:rPr>
+                <w:rFonts w:hint="cs"/>
+                <w:rtl/>
+              </w:rPr>
+              <w:t>34.60</w:t>
+            </w:r>
+          </w:p>
+        </w:tc>
+        <w:tc>
+          <w:tcPr>
+            <w:tcW w:w="1007" w:type="dxa"/>
+            <w:vAlign w:val="center"/>
+          </w:tcPr>
+          <w:p>
+            <w:pPr>
+              <w:pStyle w:val="-"/>
+              <w:rPr>
+                <w:rtl/>
+              </w:rPr>
+            </w:pPr>
+            <w:r>
+              <w:rPr>
+                <w:rFonts w:hint="cs"/>
+                <w:rtl/>
+              </w:rPr>
+              <w:t>5.74</w:t>
+            </w:r>
+          </w:p>
+        </w:tc>
+        <w:tc>
+          <w:tcPr>
+            <w:tcW w:w="1008" w:type="dxa"/>
+            <w:vAlign w:val="center"/>
+          </w:tcPr>
+          <w:p>
+            <w:pPr>
+              <w:pStyle w:val="-"/>
+              <w:rPr>
+                <w:rtl/>
+              </w:rPr>
+            </w:pPr>
+            <w:r>
+              <w:rPr>
+                <w:rFonts w:hint="cs"/>
+                <w:rtl/>
+              </w:rPr>
+              <w:t>0.027 ثانیه</w:t>
+            </w:r>
+          </w:p>
+        </w:tc>
+      </w:tr>
+      <w:tr>
+        <w:trPr>
+          <w:trHeight w:val="520"/>
+        </w:trPr>
+        <w:tc>
+          <w:tcPr>
+            <w:tcW w:w="1020" w:type="dxa"/>
+            <w:vAlign w:val="center"/>
+          </w:tcPr>
+          <w:p>
+            <w:pPr>
+              <w:pStyle w:val="-"/>
+              <w:bidi w:val="0"/>
+              <w:rPr>
+                <w:rFonts w:hint="cs"/>
+                <w:rtl/>
+              </w:rPr>
+            </w:pPr>
+            <w:r>
+              <w:rPr>
+                <w:rFonts w:hint="cs"/>
+                <w:rtl/>
+              </w:rPr>
+              <w:t>100</w:t>
+            </w:r>
+          </w:p>
+        </w:tc>
+        <w:tc>
+          <w:tcPr>
+            <w:tcW w:w="1007" w:type="dxa"/>
+            <w:vAlign w:val="center"/>
+          </w:tcPr>
+          <w:p>
+            <w:pPr>
+              <w:pStyle w:val="-"/>
+              <w:bidi w:val="0"/>
+              <w:rPr>
+                <w:rFonts w:hint="cs"/>
+                <w:rtl/>
+              </w:rPr>
+            </w:pPr>
+            <w:r>
+              <w:rPr>
+                <w:rFonts w:hint="cs"/>
+                <w:rtl/>
+              </w:rPr>
+              <w:t>86.27%</w:t>
+            </w:r>
+          </w:p>
+        </w:tc>
+        <w:tc>
+          <w:tcPr>
+            <w:tcW w:w="1007" w:type="dxa"/>
+            <w:vAlign w:val="center"/>
+          </w:tcPr>
+          <w:p>
+            <w:pPr>
+              <w:pStyle w:val="-"/>
+              <w:bidi w:val="0"/>
+              <w:rPr>
+                <w:rFonts w:hint="cs"/>
+                <w:rtl/>
+              </w:rPr>
+            </w:pPr>
+            <w:r>
+              <w:rPr>
+                <w:rFonts w:hint="cs"/>
+                <w:rtl/>
+              </w:rPr>
+              <w:t>87.94%</w:t>
+            </w:r>
+          </w:p>
+        </w:tc>
+        <w:tc>
+          <w:tcPr>
+            <w:tcW w:w="1007" w:type="dxa"/>
+            <w:vAlign w:val="center"/>
+          </w:tcPr>
+          <w:p>
+            <w:pPr>
+              <w:pStyle w:val="-"/>
+              <w:bidi w:val="0"/>
+              <w:rPr>
+                <w:rFonts w:hint="cs"/>
+                <w:rtl/>
+              </w:rPr>
+            </w:pPr>
+            <w:r>
+              <w:rPr>
+                <w:rFonts w:hint="cs"/>
+                <w:rtl/>
+              </w:rPr>
+              <w:t>86.27%</w:t>
+            </w:r>
+          </w:p>
+        </w:tc>
+        <w:tc>
+          <w:tcPr>
+            <w:tcW w:w="1008" w:type="dxa"/>
+            <w:vAlign w:val="center"/>
+          </w:tcPr>
+          <w:p>
+            <w:pPr>
+              <w:pStyle w:val="-"/>
+              <w:rPr>
+                <w:rFonts w:hint="cs"/>
+                <w:rtl/>
+              </w:rPr>
+            </w:pPr>
+            <w:r>
+              <w:rPr>
+                <w:rFonts w:hint="cs"/>
+                <w:rtl/>
+              </w:rPr>
+              <w:t>86.23%</w:t>
+            </w:r>
+          </w:p>
+        </w:tc>
+        <w:tc>
+          <w:tcPr>
+            <w:tcW w:w="1007" w:type="dxa"/>
+            <w:vAlign w:val="center"/>
+          </w:tcPr>
+          <w:p>
+            <w:pPr>
+              <w:pStyle w:val="-"/>
+              <w:rPr>
+                <w:rFonts w:hint="cs"/>
+                <w:rtl/>
+              </w:rPr>
+            </w:pPr>
+            <w:r>
+              <w:rPr>
+                <w:rFonts w:hint="cs"/>
+                <w:rtl/>
+              </w:rPr>
+              <w:t>1.15</w:t>
+            </w:r>
+          </w:p>
+        </w:tc>
+        <w:tc>
+          <w:tcPr>
+            <w:tcW w:w="1007" w:type="dxa"/>
+            <w:vAlign w:val="center"/>
+          </w:tcPr>
+          <w:p>
+            <w:pPr>
+              <w:pStyle w:val="-"/>
+              <w:rPr>
+                <w:rFonts w:hint="cs"/>
+                <w:rtl/>
+              </w:rPr>
+            </w:pPr>
+            <w:r>
+              <w:rPr>
+                <w:rFonts w:hint="cs"/>
+                <w:rtl/>
+              </w:rPr>
+              <w:t>15.26</w:t>
+            </w:r>
+          </w:p>
+        </w:tc>
+        <w:tc>
+          <w:tcPr>
+            <w:tcW w:w="1007" w:type="dxa"/>
+            <w:vAlign w:val="center"/>
+          </w:tcPr>
+          <w:p>
+            <w:pPr>
+              <w:pStyle w:val="-"/>
+              <w:rPr>
+                <w:rFonts w:hint="cs"/>
+                <w:rtl/>
+              </w:rPr>
+            </w:pPr>
+            <w:r>
+              <w:rPr>
+                <w:rFonts w:hint="cs"/>
+                <w:rtl/>
+              </w:rPr>
+              <w:t>3.90</w:t>
+            </w:r>
+          </w:p>
+        </w:tc>
+        <w:tc>
+          <w:tcPr>
+            <w:tcW w:w="1008" w:type="dxa"/>
+            <w:vAlign w:val="center"/>
+          </w:tcPr>
+          <w:p>
+            <w:pPr>
+              <w:pStyle w:val="-"/>
+              <w:rPr>
+                <w:rFonts w:hint="cs"/>
+                <w:rtl/>
+              </w:rPr>
+            </w:pPr>
+            <w:r>
+              <w:rPr>
+                <w:rFonts w:hint="cs"/>
+                <w:rtl/>
+              </w:rPr>
+              <w:t>0.029 ثانیه</w:t>
+            </w:r>
+          </w:p>
+        </w:tc>
+      </w:tr>
+      <w:tr>
+        <w:trPr>
+          <w:trHeight w:val="520"/>
+        </w:trPr>
+        <w:tc>
+          <w:tcPr>
+            <w:tcW w:w="1020" w:type="dxa"/>
+            <w:tcBorders>
+              <w:bottom w:val="single" w:sz="4" w:space="0" w:color="auto"/>
+            </w:tcBorders>
+            <w:vAlign w:val="center"/>
+          </w:tcPr>
+          <w:p>
+            <w:pPr>
+              <w:pStyle w:val="-"/>
+              <w:bidi w:val="0"/>
+              <w:rPr>
+                <w:rFonts w:hint="cs"/>
+                <w:rtl/>
+              </w:rPr>
+            </w:pPr>
+            <w:r>
+              <w:rPr>
+                <w:rFonts w:hint="cs"/>
+                <w:rtl/>
+              </w:rPr>
+              <w:t>176</w:t>
+            </w:r>
+          </w:p>
+        </w:tc>
+        <w:tc>
+          <w:tcPr>
+            <w:tcW w:w="1007" w:type="dxa"/>
+            <w:tcBorders>
+              <w:bottom w:val="single" w:sz="4" w:space="0" w:color="auto"/>
+            </w:tcBorders>
+            <w:vAlign w:val="center"/>
+          </w:tcPr>
+          <w:p>
+            <w:pPr>
+              <w:pStyle w:val="-"/>
+              <w:bidi w:val="0"/>
+              <w:rPr>
+                <w:rtl/>
+              </w:rPr>
+            </w:pPr>
+            <w:r>
+              <w:rPr>
+                <w:rFonts w:hint="cs"/>
+                <w:rtl/>
+              </w:rPr>
+              <w:t>88.26%</w:t>
+            </w:r>
+          </w:p>
+        </w:tc>
+        <w:tc>
+          <w:tcPr>
+            <w:tcW w:w="1007" w:type="dxa"/>
+            <w:tcBorders>
+              <w:bottom w:val="single" w:sz="4" w:space="0" w:color="auto"/>
+            </w:tcBorders>
+            <w:vAlign w:val="center"/>
+          </w:tcPr>
+          <w:p>
+            <w:pPr>
+              <w:pStyle w:val="-"/>
+              <w:bidi w:val="0"/>
+              <w:rPr>
+                <w:rFonts w:hint="cs"/>
+                <w:rtl/>
+              </w:rPr>
+            </w:pPr>
+            <w:r>
+              <w:rPr>
+                <w:rFonts w:hint="cs"/>
+                <w:rtl/>
+              </w:rPr>
+              <w:t>88.86%</w:t>
+            </w:r>
+          </w:p>
+        </w:tc>
+        <w:tc>
+          <w:tcPr>
+            <w:tcW w:w="1007" w:type="dxa"/>
+            <w:tcBorders>
+              <w:bottom w:val="single" w:sz="4" w:space="0" w:color="auto"/>
+            </w:tcBorders>
+            <w:vAlign w:val="center"/>
+          </w:tcPr>
+          <w:p>
+            <w:pPr>
+              <w:pStyle w:val="-"/>
+              <w:bidi w:val="0"/>
+              <w:rPr>
+                <w:rFonts w:hint="cs"/>
+                <w:rtl/>
+              </w:rPr>
+            </w:pPr>
+            <w:r>
+              <w:rPr>
+                <w:rFonts w:hint="cs"/>
+                <w:rtl/>
+              </w:rPr>
+              <w:t>88.26%</w:t>
+            </w:r>
+          </w:p>
+        </w:tc>
+        <w:tc>
+          <w:tcPr>
+            <w:tcW w:w="1008" w:type="dxa"/>
+            <w:tcBorders>
+              <w:bottom w:val="single" w:sz="4" w:space="0" w:color="auto"/>
+            </w:tcBorders>
+            <w:vAlign w:val="center"/>
+          </w:tcPr>
+          <w:p>
+            <w:pPr>
+              <w:pStyle w:val="-"/>
+              <w:rPr>
+                <w:rFonts w:hint="cs"/>
+                <w:rtl/>
+              </w:rPr>
+            </w:pPr>
+            <w:r>
+              <w:rPr>
+                <w:rFonts w:hint="cs"/>
+                <w:rtl/>
+              </w:rPr>
+              <w:t>88.17%</w:t>
+            </w:r>
+          </w:p>
+        </w:tc>
+        <w:tc>
+          <w:tcPr>
+            <w:tcW w:w="1007" w:type="dxa"/>
+            <w:tcBorders>
+              <w:bottom w:val="single" w:sz="4" w:space="0" w:color="auto"/>
+            </w:tcBorders>
+            <w:vAlign w:val="center"/>
+          </w:tcPr>
+          <w:p>
+            <w:pPr>
+              <w:pStyle w:val="-"/>
+              <w:rPr>
+                <w:rFonts w:hint="cs"/>
+                <w:rtl/>
+              </w:rPr>
+            </w:pPr>
+            <w:r>
+              <w:rPr>
+                <w:rFonts w:hint="cs"/>
+                <w:rtl/>
+              </w:rPr>
+              <w:t>1.03</w:t>
+            </w:r>
+          </w:p>
+        </w:tc>
+        <w:tc>
+          <w:tcPr>
+            <w:tcW w:w="1007" w:type="dxa"/>
+            <w:tcBorders>
+              <w:bottom w:val="single" w:sz="4" w:space="0" w:color="auto"/>
+            </w:tcBorders>
+            <w:vAlign w:val="center"/>
+          </w:tcPr>
+          <w:p>
+            <w:pPr>
+              <w:pStyle w:val="-"/>
+              <w:rPr>
+                <w:rFonts w:hint="cs"/>
+                <w:rtl/>
+              </w:rPr>
+            </w:pPr>
+            <w:r>
+              <w:rPr>
+                <w:rFonts w:hint="cs"/>
+                <w:rtl/>
+              </w:rPr>
+              <w:t>10.48</w:t>
+            </w:r>
+          </w:p>
+        </w:tc>
+        <w:tc>
+          <w:tcPr>
+            <w:tcW w:w="1007" w:type="dxa"/>
+            <w:tcBorders>
+              <w:bottom w:val="single" w:sz="4" w:space="0" w:color="auto"/>
+            </w:tcBorders>
+            <w:vAlign w:val="center"/>
+          </w:tcPr>
+          <w:p>
+            <w:pPr>
+              <w:pStyle w:val="-"/>
+              <w:rPr>
+                <w:rFonts w:hint="cs"/>
+                <w:rtl/>
+              </w:rPr>
+            </w:pPr>
+            <w:r>
+              <w:rPr>
+                <w:rFonts w:hint="cs"/>
+                <w:rtl/>
+              </w:rPr>
+              <w:t>3.23</w:t>
+            </w:r>
+          </w:p>
+        </w:tc>
+        <w:tc>
+          <w:tcPr>
+            <w:tcW w:w="1008" w:type="dxa"/>
+            <w:tcBorders>
+              <w:bottom w:val="single" w:sz="4" w:space="0" w:color="auto"/>
+            </w:tcBorders>
+            <w:vAlign w:val="center"/>
+          </w:tcPr>
+          <w:p>
+            <w:pPr>
+              <w:pStyle w:val="-"/>
+              <w:rPr>
+                <w:rFonts w:hint="cs"/>
+                <w:rtl/>
+              </w:rPr>
+            </w:pPr>
+            <w:r>
+              <w:rPr>
+                <w:rFonts w:hint="cs"/>
+                <w:rtl/>
+              </w:rPr>
+              <w:t>0.035 ثانیه</w:t>
+            </w:r>
+          </w:p>
+        </w:tc>
+      </w:tr>
+    </w:tbl>
     <w:p>
       <w:pPr>
         <w:pStyle w:val="a8"/>
         <w:rPr>
-          <w:rtl/>
-        </w:rPr>
-      </w:pPr>
-      <w:r>
-        <w:rPr>
-          <w:rFonts w:hint="cs"/>
-          <w:rtl/>
-        </w:rPr>
-        <w:t>متن</w:t>
-      </w:r>
-    </w:p>
-    <w:p>
-      <w:pPr>
-        <w:pStyle w:val="a1"/>
-        <w:rPr>
-          <w:rtl/>
-        </w:rPr>
-      </w:pPr>
-      <w:r>
-        <w:rPr>
-          <w:rFonts w:hint="cs"/>
-          <w:rtl/>
-        </w:rPr>
-        <w:t>مقایسه و جمع‌بندی نتایج</w:t>
-      </w:r>
-    </w:p>
-    <w:p>
-      <w:pPr>
-        <w:pStyle w:val="a8"/>
-        <w:rPr>
-          <w:rtl/>
-        </w:rPr>
-      </w:pPr>
-      <w:r>
-        <w:rPr>
-          <w:rFonts w:hint="cs"/>
-          <w:rtl/>
-        </w:rPr>
-        <w:t>متن</w:t>
-      </w:r>
-    </w:p>
-    <w:p>
-      <w:pPr>
-        <w:pStyle w:val="a8"/>
-        <w:rPr>
+          <w:sz w:val="20"/>
+          <w:szCs w:val="22"/>
           <w:rtl/>
         </w:rPr>
       </w:pPr>
@@ -5208,15 +6636,1492 @@
         <w:rPr>
           <w:rtl/>
         </w:rPr>
+      </w:pPr>
+      <w:r>
+        <w:rPr>
+          <w:rFonts w:hint="cs"/>
+          <w:rtl/>
+        </w:rPr>
+        <w:t>با توجه به نتایج حاصل از یادگیرنده پایه، مدل‌های یادگیری گروهی مورد ارزیابی قرار می‌گیرد.</w:t>
+      </w:r>
+    </w:p>
+    <w:p>
+      <w:pPr>
+        <w:pStyle w:val="a2"/>
+        <w:numPr>
+          <w:ilvl w:val="2"/>
+          <w:numId w:val="9"/>
+        </w:numPr>
+        <w:rPr>
+          <w:rtl/>
+        </w:rPr>
+      </w:pPr>
+      <w:r>
+        <w:rPr>
+          <w:rFonts w:hint="cs"/>
+          <w:rtl/>
+        </w:rPr>
+        <w:t>مدل موقعیت‌یاب الگوریتم جنگل تصادفی</w:t>
+      </w:r>
+    </w:p>
+    <w:p>
+      <w:pPr>
+        <w:pStyle w:val="a8"/>
+        <w:rPr>
+          <w:rtl/>
+        </w:rPr>
+      </w:pPr>
+      <w:r>
+        <w:rPr>
+          <w:rFonts w:hint="cs"/>
+          <w:rtl/>
+        </w:rPr>
+        <w:t>همانطور که در</w:t>
+      </w:r>
+      <w:commentRangeStart w:id="9"/>
+      <w:r>
+        <w:rPr>
+          <w:rFonts w:hint="cs"/>
+          <w:rtl/>
+        </w:rPr>
+        <w:t xml:space="preserve"> </w:t>
+      </w:r>
+      <w:commentRangeEnd w:id="9"/>
+      <w:r>
+        <w:rPr>
+          <w:rStyle w:val="CommentReference"/>
+          <w:rtl/>
+        </w:rPr>
+        <w:commentReference w:id="9"/>
+      </w:r>
+      <w:r>
+        <w:rPr>
+          <w:rFonts w:hint="cs"/>
+          <w:rtl/>
+        </w:rPr>
+        <w:t xml:space="preserve"> مطرح شد، الگوریتم ج</w:t>
+      </w:r>
+      <w:r>
+        <w:rPr>
+          <w:rFonts w:hint="cs"/>
+          <w:rtl/>
+        </w:rPr>
+        <w:t xml:space="preserve">نگل تصادفی به سه پارامتر </w:t>
+      </w:r>
+      <m:oMath>
+        <m:r>
+          <w:rPr>
+            <w:rFonts w:ascii="Cambria Math" w:hAnsi="Cambria Math"/>
+          </w:rPr>
+          <m:t>m</m:t>
+        </m:r>
+      </m:oMath>
+      <w:r>
+        <w:rPr>
+          <w:rFonts w:hint="cs"/>
+          <w:rtl/>
+        </w:rPr>
+        <w:t xml:space="preserve"> </w:t>
+      </w:r>
+      <w:r>
+        <w:t>)</w:t>
+      </w:r>
+      <w:r>
+        <w:rPr>
+          <w:rFonts w:hint="cs"/>
+          <w:rtl/>
+        </w:rPr>
+        <w:t>تعداد ویژگی‌های هر گره</w:t>
+      </w:r>
+      <w:r>
+        <w:t>(</w:t>
+      </w:r>
+      <w:r>
+        <w:rPr>
+          <w:rFonts w:hint="cs"/>
+          <w:rtl/>
+        </w:rPr>
+        <w:t xml:space="preserve">، </w:t>
+      </w:r>
+      <m:oMath>
+        <m:r>
+          <w:rPr>
+            <w:rFonts w:ascii="Cambria Math" w:hAnsi="Cambria Math"/>
+          </w:rPr>
+          <m:t>J</m:t>
+        </m:r>
+      </m:oMath>
+      <w:r>
+        <w:rPr>
+          <w:rFonts w:hint="cs"/>
+          <w:rtl/>
+        </w:rPr>
+        <w:t xml:space="preserve"> (تعداد درختان در جنگل) و اندازه درخت نیاز دارد. </w:t>
+      </w:r>
+      <m:oMath>
+        <m:r>
+          <w:rPr>
+            <w:rFonts w:ascii="Cambria Math" w:hAnsi="Cambria Math"/>
+          </w:rPr>
+          <m:t>m</m:t>
+        </m:r>
+      </m:oMath>
+      <w:r>
+        <w:rPr>
+          <w:rFonts w:hint="cs"/>
+          <w:rtl/>
+        </w:rPr>
+        <w:t xml:space="preserve"> برابر با نیمی از تعداد ویژگی‌های کل (176 ویژگی) درنظر گرفته شده است. اندازه درخت </w:t>
+      </w:r>
+      <w:r>
+        <w:rPr>
+          <w:rFonts w:hint="cs"/>
+          <w:rtl/>
+        </w:rPr>
+        <w:t xml:space="preserve">برابر </w:t>
+      </w:r>
+      <w:r>
+        <w:rPr>
+          <w:rFonts w:hint="cs"/>
+          <w:rtl/>
+        </w:rPr>
+        <w:t>با حداکثر عمق درخت تعیین شده است که در این بخش مقدار آن محدود نشده است. نتایج شبیه</w:t>
+      </w:r>
+      <w:r>
+        <w:rPr>
+          <w:rFonts w:hint="cs"/>
+          <w:rtl/>
+        </w:rPr>
+        <w:t>‌</w:t>
+      </w:r>
+      <w:r>
+        <w:rPr>
+          <w:rFonts w:hint="cs"/>
+          <w:rtl/>
+        </w:rPr>
+        <w:t xml:space="preserve">سازی با </w:t>
+      </w:r>
+      <w:r>
+        <w:rPr>
+          <w:rFonts w:hint="cs"/>
+          <w:rtl/>
+        </w:rPr>
+        <w:t>تعداد متفاوت درختان</w:t>
+      </w:r>
+      <w:r>
+        <w:rPr>
+          <w:rFonts w:hint="cs"/>
+          <w:rtl/>
+        </w:rPr>
+        <w:t xml:space="preserve"> (</w:t>
+      </w:r>
+      <m:oMath>
+        <m:r>
+          <w:rPr>
+            <w:rFonts w:ascii="Cambria Math" w:hAnsi="Cambria Math"/>
+          </w:rPr>
+          <m:t>J</m:t>
+        </m:r>
+      </m:oMath>
+      <w:r>
+        <w:rPr>
+          <w:rFonts w:hint="cs"/>
+          <w:rtl/>
+        </w:rPr>
+        <w:t>)</w:t>
+      </w:r>
+      <w:r>
+        <w:rPr>
+          <w:rFonts w:hint="cs"/>
+          <w:rtl/>
+        </w:rPr>
+        <w:t xml:space="preserve"> در  </w:t>
+      </w:r>
+      <w:r>
+        <w:rPr>
+          <w:rFonts w:hint="cs"/>
+          <w:rtl/>
+        </w:rPr>
+        <w:t>ذکر شده است.</w:t>
+      </w:r>
+    </w:p>
+    <w:p>
+      <w:pPr>
+        <w:pStyle w:val="a8"/>
+        <w:rPr>
+          <w:rtl/>
+        </w:rPr>
+      </w:pPr>
+    </w:p>
+    <w:p>
+      <w:pPr>
+        <w:pStyle w:val="a5"/>
+        <w:rPr>
+          <w:rtl/>
+        </w:rPr>
+      </w:pPr>
+      <w:r>
+        <w:rPr>
+          <w:rFonts w:hint="cs"/>
+          <w:rtl/>
+        </w:rPr>
+        <w:lastRenderedPageBreak/>
+        <w:t>نتایج شبیه‌سازی درخت تصمیم با دادگان ارزیابی و حداکثر عمق‌های متفاوت</w:t>
+      </w:r>
+    </w:p>
+    <w:tbl>
+      <w:tblPr>
+        <w:tblStyle w:val="TableGrid"/>
+        <w:bidiVisual/>
+        <w:tblW w:w="9078" w:type="dxa"/>
+        <w:tblBorders>
+          <w:top w:val="none" w:sz="0" w:space="0" w:color="auto"/>
+          <w:left w:val="none" w:sz="0" w:space="0" w:color="auto"/>
+          <w:bottom w:val="none" w:sz="0" w:space="0" w:color="auto"/>
+          <w:right w:val="none" w:sz="0" w:space="0" w:color="auto"/>
+          <w:insideH w:val="none" w:sz="0" w:space="0" w:color="auto"/>
+          <w:insideV w:val="none" w:sz="0" w:space="0" w:color="auto"/>
+        </w:tblBorders>
+        <w:tblLayout w:type="fixed"/>
+        <w:tblLook w:val="04A0" w:firstRow="1" w:lastRow="0" w:firstColumn="1" w:lastColumn="0" w:noHBand="0" w:noVBand="1"/>
+      </w:tblPr>
+      <w:tblGrid>
+        <w:gridCol w:w="1020"/>
+        <w:gridCol w:w="1007"/>
+        <w:gridCol w:w="1007"/>
+        <w:gridCol w:w="1007"/>
+        <w:gridCol w:w="1008"/>
+        <w:gridCol w:w="1007"/>
+        <w:gridCol w:w="1007"/>
+        <w:gridCol w:w="1007"/>
+        <w:gridCol w:w="1008"/>
+      </w:tblGrid>
+      <w:tr>
+        <w:trPr>
+          <w:trHeight w:val="520"/>
+        </w:trPr>
+        <w:tc>
+          <w:tcPr>
+            <w:tcW w:w="1020" w:type="dxa"/>
+            <w:tcBorders>
+              <w:top w:val="single" w:sz="12" w:space="0" w:color="auto"/>
+              <w:bottom w:val="single" w:sz="12" w:space="0" w:color="auto"/>
+            </w:tcBorders>
+            <w:vAlign w:val="center"/>
+          </w:tcPr>
+          <w:p>
+            <w:pPr>
+              <w:pStyle w:val="-"/>
+              <w:rPr>
+                <w:sz w:val="14"/>
+                <w:szCs w:val="16"/>
+                <w:rtl/>
+              </w:rPr>
+            </w:pPr>
+            <w:r>
+              <w:rPr>
+                <w:rFonts w:hint="cs"/>
+                <w:sz w:val="14"/>
+                <w:szCs w:val="16"/>
+                <w:rtl/>
+              </w:rPr>
+              <w:t>تعداد درختان</w:t>
+            </w:r>
+          </w:p>
+        </w:tc>
+        <w:tc>
+          <w:tcPr>
+            <w:tcW w:w="1007" w:type="dxa"/>
+            <w:tcBorders>
+              <w:top w:val="single" w:sz="12" w:space="0" w:color="auto"/>
+              <w:bottom w:val="single" w:sz="12" w:space="0" w:color="auto"/>
+            </w:tcBorders>
+            <w:vAlign w:val="center"/>
+          </w:tcPr>
+          <w:p>
+            <w:pPr>
+              <w:pStyle w:val="-"/>
+              <w:rPr>
+                <w:sz w:val="16"/>
+                <w:szCs w:val="18"/>
+                <w:rtl/>
+              </w:rPr>
+            </w:pPr>
+            <m:oMathPara>
+              <m:oMath>
+                <m:r>
+                  <w:rPr>
+                    <w:rFonts w:ascii="Cambria Math" w:hAnsi="Cambria Math"/>
+                    <w:sz w:val="16"/>
+                    <w:szCs w:val="18"/>
+                  </w:rPr>
+                  <m:t>Accuracy</m:t>
+                </m:r>
+              </m:oMath>
+            </m:oMathPara>
+          </w:p>
+        </w:tc>
+        <w:tc>
+          <w:tcPr>
+            <w:tcW w:w="1007" w:type="dxa"/>
+            <w:tcBorders>
+              <w:top w:val="single" w:sz="12" w:space="0" w:color="auto"/>
+              <w:bottom w:val="single" w:sz="12" w:space="0" w:color="auto"/>
+            </w:tcBorders>
+            <w:vAlign w:val="center"/>
+          </w:tcPr>
+          <w:p>
+            <w:pPr>
+              <w:pStyle w:val="-"/>
+              <w:rPr>
+                <w:rFonts w:cs="Calibri"/>
+                <w:sz w:val="16"/>
+                <w:szCs w:val="18"/>
+              </w:rPr>
+            </w:pPr>
+            <m:oMathPara>
+              <m:oMath>
+                <m:r>
+                  <w:rPr>
+                    <w:rFonts w:ascii="Cambria Math" w:hAnsi="Cambria Math" w:cs="Calibri"/>
+                    <w:sz w:val="16"/>
+                    <w:szCs w:val="18"/>
+                  </w:rPr>
+                  <m:t>Precision</m:t>
+                </m:r>
+              </m:oMath>
+            </m:oMathPara>
+          </w:p>
+        </w:tc>
+        <w:tc>
+          <w:tcPr>
+            <w:tcW w:w="1007" w:type="dxa"/>
+            <w:tcBorders>
+              <w:top w:val="single" w:sz="12" w:space="0" w:color="auto"/>
+              <w:bottom w:val="single" w:sz="12" w:space="0" w:color="auto"/>
+            </w:tcBorders>
+            <w:vAlign w:val="center"/>
+          </w:tcPr>
+          <w:p>
+            <w:pPr>
+              <w:pStyle w:val="-"/>
+              <w:rPr>
+                <w:sz w:val="16"/>
+                <w:szCs w:val="18"/>
+                <w:rtl/>
+              </w:rPr>
+            </w:pPr>
+            <m:oMathPara>
+              <m:oMath>
+                <m:r>
+                  <w:rPr>
+                    <w:rFonts w:ascii="Cambria Math" w:hAnsi="Cambria Math"/>
+                    <w:sz w:val="16"/>
+                    <w:szCs w:val="18"/>
+                  </w:rPr>
+                  <m:t>Recall</m:t>
+                </m:r>
+              </m:oMath>
+            </m:oMathPara>
+          </w:p>
+        </w:tc>
+        <w:tc>
+          <w:tcPr>
+            <w:tcW w:w="1008" w:type="dxa"/>
+            <w:tcBorders>
+              <w:top w:val="single" w:sz="12" w:space="0" w:color="auto"/>
+              <w:bottom w:val="single" w:sz="12" w:space="0" w:color="auto"/>
+            </w:tcBorders>
+            <w:vAlign w:val="center"/>
+          </w:tcPr>
+          <w:p>
+            <w:pPr>
+              <w:pStyle w:val="-"/>
+              <w:rPr>
+                <w:rFonts w:ascii="Cambria Math" w:hAnsi="Cambria Math"/>
+                <w:i/>
+                <w:sz w:val="16"/>
+                <w:szCs w:val="18"/>
+                <w:rtl/>
+              </w:rPr>
+            </w:pPr>
+            <m:oMathPara>
+              <m:oMath>
+                <m:r>
+                  <w:rPr>
+                    <w:rFonts w:ascii="Cambria Math" w:hAnsi="Cambria Math"/>
+                    <w:sz w:val="16"/>
+                    <w:szCs w:val="18"/>
+                  </w:rPr>
+                  <m:t>F1-Score</m:t>
+                </m:r>
+              </m:oMath>
+            </m:oMathPara>
+          </w:p>
+        </w:tc>
+        <w:tc>
+          <w:tcPr>
+            <w:tcW w:w="1007" w:type="dxa"/>
+            <w:tcBorders>
+              <w:top w:val="single" w:sz="12" w:space="0" w:color="auto"/>
+              <w:bottom w:val="single" w:sz="12" w:space="0" w:color="auto"/>
+            </w:tcBorders>
+            <w:vAlign w:val="center"/>
+          </w:tcPr>
+          <w:p>
+            <w:pPr>
+              <w:pStyle w:val="-"/>
+              <w:rPr>
+                <w:sz w:val="16"/>
+                <w:szCs w:val="18"/>
+              </w:rPr>
+            </w:pPr>
+            <m:oMathPara>
+              <m:oMath>
+                <m:sSup>
+                  <m:sSupPr>
+                    <m:ctrlPr>
+                      <w:rPr>
+                        <w:rFonts w:ascii="Cambria Math" w:hAnsi="Cambria Math"/>
+                        <w:i/>
+                        <w:sz w:val="16"/>
+                        <w:szCs w:val="18"/>
+                      </w:rPr>
+                    </m:ctrlPr>
+                  </m:sSupPr>
+                  <m:e>
+                    <m:r>
+                      <w:rPr>
+                        <w:rFonts w:ascii="Cambria Math" w:hAnsi="Cambria Math"/>
+                        <w:sz w:val="16"/>
+                        <w:szCs w:val="18"/>
+                      </w:rPr>
+                      <m:t>E</m:t>
+                    </m:r>
+                  </m:e>
+                  <m:sup>
+                    <m:r>
+                      <w:rPr>
+                        <w:rFonts w:ascii="Cambria Math" w:hAnsi="Cambria Math"/>
+                        <w:sz w:val="16"/>
+                        <w:szCs w:val="18"/>
+                      </w:rPr>
+                      <m:t>avg</m:t>
+                    </m:r>
+                  </m:sup>
+                </m:sSup>
+                <m:r>
+                  <w:rPr>
+                    <w:sz w:val="16"/>
+                    <w:szCs w:val="18"/>
+                    <w:rtl/>
+                  </w:rPr>
+                  <w:br/>
+                </m:r>
+              </m:oMath>
+            </m:oMathPara>
+            <w:r>
+              <w:rPr>
+                <w:rFonts w:hint="cs"/>
+                <w:sz w:val="16"/>
+                <w:szCs w:val="18"/>
+                <w:rtl/>
+              </w:rPr>
+              <w:t>(متر)</w:t>
+            </w:r>
+          </w:p>
+        </w:tc>
+        <w:tc>
+          <w:tcPr>
+            <w:tcW w:w="1007" w:type="dxa"/>
+            <w:tcBorders>
+              <w:top w:val="single" w:sz="12" w:space="0" w:color="auto"/>
+              <w:bottom w:val="single" w:sz="12" w:space="0" w:color="auto"/>
+            </w:tcBorders>
+            <w:vAlign w:val="center"/>
+          </w:tcPr>
+          <w:p>
+            <w:pPr>
+              <w:pStyle w:val="-"/>
+              <w:rPr>
+                <w:sz w:val="16"/>
+                <w:szCs w:val="18"/>
+                <w:rtl/>
+              </w:rPr>
+            </w:pPr>
+            <m:oMathPara>
+              <m:oMath>
+                <m:r>
+                  <w:rPr>
+                    <w:rFonts w:ascii="Cambria Math" w:hAnsi="Cambria Math"/>
+                    <w:sz w:val="16"/>
+                    <w:szCs w:val="18"/>
+                  </w:rPr>
+                  <m:t>MSE</m:t>
+                </m:r>
+              </m:oMath>
+            </m:oMathPara>
+          </w:p>
+          <w:p>
+            <w:pPr>
+              <w:pStyle w:val="-"/>
+              <w:rPr>
+                <w:sz w:val="16"/>
+                <w:szCs w:val="18"/>
+              </w:rPr>
+            </w:pPr>
+            <w:r>
+              <w:rPr>
+                <w:rFonts w:hint="cs"/>
+                <w:sz w:val="16"/>
+                <w:szCs w:val="18"/>
+                <w:rtl/>
+              </w:rPr>
+              <w:t>(متر مربع)</w:t>
+            </w:r>
+          </w:p>
+        </w:tc>
+        <w:tc>
+          <w:tcPr>
+            <w:tcW w:w="1007" w:type="dxa"/>
+            <w:tcBorders>
+              <w:top w:val="single" w:sz="12" w:space="0" w:color="auto"/>
+              <w:bottom w:val="single" w:sz="12" w:space="0" w:color="auto"/>
+            </w:tcBorders>
+            <w:vAlign w:val="center"/>
+          </w:tcPr>
+          <w:p>
+            <w:pPr>
+              <w:pStyle w:val="-"/>
+              <w:rPr>
+                <w:sz w:val="16"/>
+                <w:szCs w:val="18"/>
+              </w:rPr>
+            </w:pPr>
+            <m:oMathPara>
+              <m:oMath>
+                <m:r>
+                  <w:rPr>
+                    <w:rFonts w:ascii="Cambria Math" w:hAnsi="Cambria Math"/>
+                    <w:sz w:val="16"/>
+                    <w:szCs w:val="18"/>
+                  </w:rPr>
+                  <m:t>RMSE</m:t>
+                </m:r>
+                <m:r>
+                  <w:rPr>
+                    <w:sz w:val="16"/>
+                    <w:szCs w:val="18"/>
+                    <w:rtl/>
+                  </w:rPr>
+                  <w:br/>
+                </m:r>
+              </m:oMath>
+            </m:oMathPara>
+            <w:r>
+              <w:rPr>
+                <w:rFonts w:hint="cs"/>
+                <w:sz w:val="16"/>
+                <w:szCs w:val="18"/>
+                <w:rtl/>
+              </w:rPr>
+              <w:t>(متر)</w:t>
+            </w:r>
+          </w:p>
+        </w:tc>
+        <w:tc>
+          <w:tcPr>
+            <w:tcW w:w="1008" w:type="dxa"/>
+            <w:tcBorders>
+              <w:top w:val="single" w:sz="12" w:space="0" w:color="auto"/>
+              <w:bottom w:val="single" w:sz="12" w:space="0" w:color="auto"/>
+            </w:tcBorders>
+            <w:vAlign w:val="center"/>
+          </w:tcPr>
+          <w:p>
+            <w:pPr>
+              <w:pStyle w:val="-"/>
+              <w:rPr>
+                <w:rFonts w:ascii="Times New Roman" w:hAnsi="Times New Roman" w:hint="cs"/>
+                <w:sz w:val="16"/>
+                <w:szCs w:val="18"/>
+                <w:rtl/>
+              </w:rPr>
+            </w:pPr>
+            <w:r>
+              <w:rPr>
+                <w:rFonts w:ascii="Times New Roman" w:hAnsi="Times New Roman" w:hint="cs"/>
+                <w:sz w:val="16"/>
+                <w:szCs w:val="18"/>
+                <w:rtl/>
+              </w:rPr>
+              <w:t>زمان آزمایش</w:t>
+            </w:r>
+          </w:p>
+        </w:tc>
+      </w:tr>
+      <w:tr>
+        <w:trPr>
+          <w:trHeight w:val="520"/>
+        </w:trPr>
+        <w:tc>
+          <w:tcPr>
+            <w:tcW w:w="1020" w:type="dxa"/>
+            <w:tcBorders>
+              <w:top w:val="single" w:sz="12" w:space="0" w:color="auto"/>
+            </w:tcBorders>
+            <w:vAlign w:val="center"/>
+          </w:tcPr>
+          <w:p>
+            <w:pPr>
+              <w:pStyle w:val="-"/>
+              <w:bidi w:val="0"/>
+              <w:rPr>
+                <w:rFonts w:hint="cs"/>
+                <w:rtl/>
+              </w:rPr>
+            </w:pPr>
+            <w:r>
+              <w:rPr>
+                <w:rFonts w:hint="cs"/>
+                <w:rtl/>
+              </w:rPr>
+              <w:t>10</w:t>
+            </w:r>
+          </w:p>
+        </w:tc>
+        <w:tc>
+          <w:tcPr>
+            <w:tcW w:w="1007" w:type="dxa"/>
+            <w:tcBorders>
+              <w:top w:val="single" w:sz="12" w:space="0" w:color="auto"/>
+            </w:tcBorders>
+            <w:vAlign w:val="center"/>
+          </w:tcPr>
+          <w:p>
+            <w:pPr>
+              <w:pStyle w:val="-"/>
+              <w:bidi w:val="0"/>
+              <w:rPr>
+                <w:rFonts w:hint="cs"/>
+                <w:rtl/>
+              </w:rPr>
+            </w:pPr>
+            <w:r>
+              <w:rPr>
+                <w:rFonts w:hint="cs"/>
+                <w:rtl/>
+              </w:rPr>
+              <w:t>89.26</w:t>
+            </w:r>
+            <w:r>
+              <w:rPr>
+                <w:rFonts w:hint="cs"/>
+                <w:rtl/>
+              </w:rPr>
+              <w:t>%</w:t>
+            </w:r>
+          </w:p>
+        </w:tc>
+        <w:tc>
+          <w:tcPr>
+            <w:tcW w:w="1007" w:type="dxa"/>
+            <w:tcBorders>
+              <w:top w:val="single" w:sz="12" w:space="0" w:color="auto"/>
+            </w:tcBorders>
+            <w:vAlign w:val="center"/>
+          </w:tcPr>
+          <w:p>
+            <w:pPr>
+              <w:pStyle w:val="-"/>
+              <w:bidi w:val="0"/>
+              <w:rPr>
+                <w:rFonts w:hint="cs"/>
+                <w:rtl/>
+              </w:rPr>
+            </w:pPr>
+            <w:r>
+              <w:rPr>
+                <w:rFonts w:hint="cs"/>
+                <w:rtl/>
+              </w:rPr>
+              <w:t>90.86</w:t>
+            </w:r>
+            <w:r>
+              <w:rPr>
+                <w:rFonts w:hint="cs"/>
+                <w:rtl/>
+              </w:rPr>
+              <w:t>%</w:t>
+            </w:r>
+          </w:p>
+        </w:tc>
+        <w:tc>
+          <w:tcPr>
+            <w:tcW w:w="1007" w:type="dxa"/>
+            <w:tcBorders>
+              <w:top w:val="single" w:sz="12" w:space="0" w:color="auto"/>
+            </w:tcBorders>
+            <w:vAlign w:val="center"/>
+          </w:tcPr>
+          <w:p>
+            <w:pPr>
+              <w:pStyle w:val="-"/>
+              <w:bidi w:val="0"/>
+              <w:rPr>
+                <w:rFonts w:hint="cs"/>
+                <w:rtl/>
+              </w:rPr>
+            </w:pPr>
+            <w:r>
+              <w:rPr>
+                <w:rFonts w:hint="cs"/>
+                <w:rtl/>
+              </w:rPr>
+              <w:t>89.26</w:t>
+            </w:r>
+            <w:r>
+              <w:rPr>
+                <w:rFonts w:hint="cs"/>
+                <w:rtl/>
+              </w:rPr>
+              <w:t>%</w:t>
+            </w:r>
+          </w:p>
+        </w:tc>
+        <w:tc>
+          <w:tcPr>
+            <w:tcW w:w="1008" w:type="dxa"/>
+            <w:tcBorders>
+              <w:top w:val="single" w:sz="12" w:space="0" w:color="auto"/>
+            </w:tcBorders>
+            <w:vAlign w:val="center"/>
+          </w:tcPr>
+          <w:p>
+            <w:pPr>
+              <w:pStyle w:val="-"/>
+              <w:rPr>
+                <w:rFonts w:hint="cs"/>
+                <w:rtl/>
+              </w:rPr>
+            </w:pPr>
+            <w:r>
+              <w:rPr>
+                <w:rFonts w:hint="cs"/>
+                <w:rtl/>
+              </w:rPr>
+              <w:t>89.17</w:t>
+            </w:r>
+            <w:r>
+              <w:rPr>
+                <w:rFonts w:hint="cs"/>
+                <w:rtl/>
+              </w:rPr>
+              <w:t>%</w:t>
+            </w:r>
+          </w:p>
+        </w:tc>
+        <w:tc>
+          <w:tcPr>
+            <w:tcW w:w="1007" w:type="dxa"/>
+            <w:tcBorders>
+              <w:top w:val="single" w:sz="12" w:space="0" w:color="auto"/>
+            </w:tcBorders>
+            <w:vAlign w:val="center"/>
+          </w:tcPr>
+          <w:p>
+            <w:pPr>
+              <w:pStyle w:val="-"/>
+              <w:rPr>
+                <w:rFonts w:hint="cs"/>
+                <w:rtl/>
+              </w:rPr>
+            </w:pPr>
+            <w:r>
+              <w:rPr>
+                <w:rFonts w:hint="cs"/>
+                <w:rtl/>
+              </w:rPr>
+              <w:t>0.</w:t>
+            </w:r>
+            <w:r>
+              <w:rPr>
+                <w:rFonts w:hint="cs"/>
+                <w:rtl/>
+              </w:rPr>
+              <w:t>91</w:t>
+            </w:r>
+          </w:p>
+        </w:tc>
+        <w:tc>
+          <w:tcPr>
+            <w:tcW w:w="1007" w:type="dxa"/>
+            <w:tcBorders>
+              <w:top w:val="single" w:sz="12" w:space="0" w:color="auto"/>
+            </w:tcBorders>
+            <w:vAlign w:val="center"/>
+          </w:tcPr>
+          <w:p>
+            <w:pPr>
+              <w:pStyle w:val="-"/>
+              <w:rPr>
+                <w:rFonts w:hint="cs"/>
+                <w:rtl/>
+              </w:rPr>
+            </w:pPr>
+            <w:r>
+              <w:rPr>
+                <w:rFonts w:hint="cs"/>
+                <w:rtl/>
+              </w:rPr>
+              <w:t>8.43</w:t>
+            </w:r>
+          </w:p>
+        </w:tc>
+        <w:tc>
+          <w:tcPr>
+            <w:tcW w:w="1007" w:type="dxa"/>
+            <w:tcBorders>
+              <w:top w:val="single" w:sz="12" w:space="0" w:color="auto"/>
+            </w:tcBorders>
+            <w:vAlign w:val="center"/>
+          </w:tcPr>
+          <w:p>
+            <w:pPr>
+              <w:pStyle w:val="-"/>
+              <w:rPr>
+                <w:rFonts w:hint="cs"/>
+                <w:rtl/>
+              </w:rPr>
+            </w:pPr>
+            <w:r>
+              <w:rPr>
+                <w:rFonts w:hint="cs"/>
+                <w:rtl/>
+              </w:rPr>
+              <w:t>2.</w:t>
+            </w:r>
+            <w:r>
+              <w:rPr>
+                <w:rFonts w:hint="cs"/>
+                <w:rtl/>
+              </w:rPr>
+              <w:t>38</w:t>
+            </w:r>
+          </w:p>
+        </w:tc>
+        <w:tc>
+          <w:tcPr>
+            <w:tcW w:w="1008" w:type="dxa"/>
+            <w:tcBorders>
+              <w:top w:val="single" w:sz="12" w:space="0" w:color="auto"/>
+            </w:tcBorders>
+            <w:vAlign w:val="center"/>
+          </w:tcPr>
+          <w:p>
+            <w:pPr>
+              <w:pStyle w:val="-"/>
+              <w:rPr>
+                <w:rFonts w:hint="cs"/>
+                <w:rtl/>
+              </w:rPr>
+            </w:pPr>
+            <w:r>
+              <w:rPr>
+                <w:rFonts w:hint="cs"/>
+                <w:rtl/>
+              </w:rPr>
+              <w:t>0.</w:t>
+            </w:r>
+            <w:r>
+              <w:rPr>
+                <w:rFonts w:hint="cs"/>
+                <w:rtl/>
+              </w:rPr>
+              <w:t>05</w:t>
+            </w:r>
+            <w:r>
+              <w:rPr>
+                <w:rFonts w:hint="cs"/>
+                <w:rtl/>
+              </w:rPr>
+              <w:t xml:space="preserve"> ثانیه</w:t>
+            </w:r>
+          </w:p>
+        </w:tc>
+      </w:tr>
+      <w:tr>
+        <w:trPr>
+          <w:trHeight w:val="520"/>
+        </w:trPr>
+        <w:tc>
+          <w:tcPr>
+            <w:tcW w:w="1020" w:type="dxa"/>
+            <w:vAlign w:val="center"/>
+          </w:tcPr>
+          <w:p>
+            <w:pPr>
+              <w:pStyle w:val="-"/>
+              <w:bidi w:val="0"/>
+            </w:pPr>
+            <w:r>
+              <w:rPr>
+                <w:rFonts w:hint="cs"/>
+                <w:rtl/>
+              </w:rPr>
+              <w:t>50</w:t>
+            </w:r>
+          </w:p>
+        </w:tc>
+        <w:tc>
+          <w:tcPr>
+            <w:tcW w:w="1007" w:type="dxa"/>
+            <w:vAlign w:val="center"/>
+          </w:tcPr>
+          <w:p>
+            <w:pPr>
+              <w:pStyle w:val="-"/>
+              <w:bidi w:val="0"/>
+              <w:rPr>
+                <w:rtl/>
+              </w:rPr>
+            </w:pPr>
+            <w:r>
+              <w:rPr>
+                <w:rFonts w:hint="cs"/>
+                <w:rtl/>
+              </w:rPr>
+              <w:t>76.14%</w:t>
+            </w:r>
+          </w:p>
+        </w:tc>
+        <w:tc>
+          <w:tcPr>
+            <w:tcW w:w="1007" w:type="dxa"/>
+            <w:vAlign w:val="center"/>
+          </w:tcPr>
+          <w:p>
+            <w:pPr>
+              <w:pStyle w:val="-"/>
+              <w:bidi w:val="0"/>
+              <w:rPr>
+                <w:rtl/>
+              </w:rPr>
+            </w:pPr>
+            <w:r>
+              <w:rPr>
+                <w:rFonts w:hint="cs"/>
+                <w:rtl/>
+              </w:rPr>
+              <w:t>85.73%</w:t>
+            </w:r>
+          </w:p>
+        </w:tc>
+        <w:tc>
+          <w:tcPr>
+            <w:tcW w:w="1007" w:type="dxa"/>
+            <w:vAlign w:val="center"/>
+          </w:tcPr>
+          <w:p>
+            <w:pPr>
+              <w:pStyle w:val="-"/>
+              <w:bidi w:val="0"/>
+              <w:rPr>
+                <w:rtl/>
+              </w:rPr>
+            </w:pPr>
+            <w:r>
+              <w:rPr>
+                <w:rFonts w:hint="cs"/>
+                <w:rtl/>
+              </w:rPr>
+              <w:t>76.15%</w:t>
+            </w:r>
+          </w:p>
+        </w:tc>
+        <w:tc>
+          <w:tcPr>
+            <w:tcW w:w="1008" w:type="dxa"/>
+            <w:vAlign w:val="center"/>
+          </w:tcPr>
+          <w:p>
+            <w:pPr>
+              <w:pStyle w:val="-"/>
+              <w:rPr>
+                <w:rtl/>
+              </w:rPr>
+            </w:pPr>
+            <w:r>
+              <w:rPr>
+                <w:rFonts w:hint="cs"/>
+                <w:rtl/>
+              </w:rPr>
+              <w:t>78.34%</w:t>
+            </w:r>
+          </w:p>
+        </w:tc>
+        <w:tc>
+          <w:tcPr>
+            <w:tcW w:w="1007" w:type="dxa"/>
+            <w:vAlign w:val="center"/>
+          </w:tcPr>
+          <w:p>
+            <w:pPr>
+              <w:pStyle w:val="-"/>
+              <w:rPr>
+                <w:rtl/>
+              </w:rPr>
+            </w:pPr>
+            <w:r>
+              <w:rPr>
+                <w:rFonts w:hint="cs"/>
+                <w:rtl/>
+              </w:rPr>
+              <w:t>0.64</w:t>
+            </w:r>
+          </w:p>
+        </w:tc>
+        <w:tc>
+          <w:tcPr>
+            <w:tcW w:w="1007" w:type="dxa"/>
+            <w:vAlign w:val="center"/>
+          </w:tcPr>
+          <w:p>
+            <w:pPr>
+              <w:pStyle w:val="-"/>
+              <w:rPr>
+                <w:rtl/>
+              </w:rPr>
+            </w:pPr>
+            <w:r>
+              <w:rPr>
+                <w:rFonts w:hint="cs"/>
+                <w:rtl/>
+              </w:rPr>
+              <w:t>4.30</w:t>
+            </w:r>
+          </w:p>
+        </w:tc>
+        <w:tc>
+          <w:tcPr>
+            <w:tcW w:w="1007" w:type="dxa"/>
+            <w:vAlign w:val="center"/>
+          </w:tcPr>
+          <w:p>
+            <w:pPr>
+              <w:pStyle w:val="-"/>
+              <w:rPr>
+                <w:rtl/>
+              </w:rPr>
+            </w:pPr>
+            <w:r>
+              <w:rPr>
+                <w:rFonts w:hint="cs"/>
+                <w:rtl/>
+              </w:rPr>
+              <w:t>1.73</w:t>
+            </w:r>
+          </w:p>
+        </w:tc>
+        <w:tc>
+          <w:tcPr>
+            <w:tcW w:w="1008" w:type="dxa"/>
+            <w:vAlign w:val="center"/>
+          </w:tcPr>
+          <w:p>
+            <w:pPr>
+              <w:pStyle w:val="-"/>
+              <w:rPr>
+                <w:rtl/>
+              </w:rPr>
+            </w:pPr>
+            <w:r>
+              <w:rPr>
+                <w:rFonts w:hint="cs"/>
+                <w:rtl/>
+              </w:rPr>
+              <w:t>1.91</w:t>
+            </w:r>
+            <w:r>
+              <w:rPr>
+                <w:rFonts w:hint="cs"/>
+                <w:rtl/>
+              </w:rPr>
+              <w:t xml:space="preserve"> ثانیه</w:t>
+            </w:r>
+          </w:p>
+        </w:tc>
+      </w:tr>
+      <w:tr>
+        <w:trPr>
+          <w:trHeight w:val="520"/>
+        </w:trPr>
+        <w:tc>
+          <w:tcPr>
+            <w:tcW w:w="1020" w:type="dxa"/>
+            <w:tcBorders>
+              <w:bottom w:val="single" w:sz="4" w:space="0" w:color="auto"/>
+            </w:tcBorders>
+            <w:vAlign w:val="center"/>
+          </w:tcPr>
+          <w:p>
+            <w:pPr>
+              <w:pStyle w:val="-"/>
+              <w:bidi w:val="0"/>
+              <w:rPr>
+                <w:rFonts w:hint="cs"/>
+                <w:rtl/>
+              </w:rPr>
+            </w:pPr>
+            <w:r>
+              <w:rPr>
+                <w:rFonts w:hint="cs"/>
+                <w:rtl/>
+              </w:rPr>
+              <w:t>100</w:t>
+            </w:r>
+          </w:p>
+        </w:tc>
+        <w:tc>
+          <w:tcPr>
+            <w:tcW w:w="1007" w:type="dxa"/>
+            <w:tcBorders>
+              <w:bottom w:val="single" w:sz="4" w:space="0" w:color="auto"/>
+            </w:tcBorders>
+            <w:vAlign w:val="center"/>
+          </w:tcPr>
+          <w:p>
+            <w:pPr>
+              <w:pStyle w:val="-"/>
+              <w:bidi w:val="0"/>
+              <w:rPr>
+                <w:rFonts w:hint="cs"/>
+                <w:rtl/>
+              </w:rPr>
+            </w:pPr>
+            <w:r>
+              <w:rPr>
+                <w:rFonts w:hint="cs"/>
+                <w:rtl/>
+              </w:rPr>
+              <w:t>86.27%</w:t>
+            </w:r>
+          </w:p>
+        </w:tc>
+        <w:tc>
+          <w:tcPr>
+            <w:tcW w:w="1007" w:type="dxa"/>
+            <w:tcBorders>
+              <w:bottom w:val="single" w:sz="4" w:space="0" w:color="auto"/>
+            </w:tcBorders>
+            <w:vAlign w:val="center"/>
+          </w:tcPr>
+          <w:p>
+            <w:pPr>
+              <w:pStyle w:val="-"/>
+              <w:bidi w:val="0"/>
+              <w:rPr>
+                <w:rFonts w:hint="cs"/>
+                <w:rtl/>
+              </w:rPr>
+            </w:pPr>
+            <w:r>
+              <w:rPr>
+                <w:rFonts w:hint="cs"/>
+                <w:rtl/>
+              </w:rPr>
+              <w:t>87.94%</w:t>
+            </w:r>
+          </w:p>
+        </w:tc>
+        <w:tc>
+          <w:tcPr>
+            <w:tcW w:w="1007" w:type="dxa"/>
+            <w:tcBorders>
+              <w:bottom w:val="single" w:sz="4" w:space="0" w:color="auto"/>
+            </w:tcBorders>
+            <w:vAlign w:val="center"/>
+          </w:tcPr>
+          <w:p>
+            <w:pPr>
+              <w:pStyle w:val="-"/>
+              <w:bidi w:val="0"/>
+              <w:rPr>
+                <w:rFonts w:hint="cs"/>
+                <w:rtl/>
+              </w:rPr>
+            </w:pPr>
+            <w:r>
+              <w:rPr>
+                <w:rFonts w:hint="cs"/>
+                <w:rtl/>
+              </w:rPr>
+              <w:t>86.27%</w:t>
+            </w:r>
+          </w:p>
+        </w:tc>
+        <w:tc>
+          <w:tcPr>
+            <w:tcW w:w="1008" w:type="dxa"/>
+            <w:tcBorders>
+              <w:bottom w:val="single" w:sz="4" w:space="0" w:color="auto"/>
+            </w:tcBorders>
+            <w:vAlign w:val="center"/>
+          </w:tcPr>
+          <w:p>
+            <w:pPr>
+              <w:pStyle w:val="-"/>
+              <w:rPr>
+                <w:rFonts w:hint="cs"/>
+                <w:rtl/>
+              </w:rPr>
+            </w:pPr>
+            <w:r>
+              <w:rPr>
+                <w:rFonts w:hint="cs"/>
+                <w:rtl/>
+              </w:rPr>
+              <w:t>86.23%</w:t>
+            </w:r>
+          </w:p>
+        </w:tc>
+        <w:tc>
+          <w:tcPr>
+            <w:tcW w:w="1007" w:type="dxa"/>
+            <w:tcBorders>
+              <w:bottom w:val="single" w:sz="4" w:space="0" w:color="auto"/>
+            </w:tcBorders>
+            <w:vAlign w:val="center"/>
+          </w:tcPr>
+          <w:p>
+            <w:pPr>
+              <w:pStyle w:val="-"/>
+              <w:rPr>
+                <w:rFonts w:hint="cs"/>
+                <w:rtl/>
+              </w:rPr>
+            </w:pPr>
+            <w:r>
+              <w:rPr>
+                <w:rFonts w:hint="cs"/>
+                <w:rtl/>
+              </w:rPr>
+              <w:t>1.15</w:t>
+            </w:r>
+          </w:p>
+        </w:tc>
+        <w:tc>
+          <w:tcPr>
+            <w:tcW w:w="1007" w:type="dxa"/>
+            <w:tcBorders>
+              <w:bottom w:val="single" w:sz="4" w:space="0" w:color="auto"/>
+            </w:tcBorders>
+            <w:vAlign w:val="center"/>
+          </w:tcPr>
+          <w:p>
+            <w:pPr>
+              <w:pStyle w:val="-"/>
+              <w:rPr>
+                <w:rFonts w:hint="cs"/>
+                <w:rtl/>
+              </w:rPr>
+            </w:pPr>
+            <w:r>
+              <w:rPr>
+                <w:rFonts w:hint="cs"/>
+                <w:rtl/>
+              </w:rPr>
+              <w:t>15.26</w:t>
+            </w:r>
+          </w:p>
+        </w:tc>
+        <w:tc>
+          <w:tcPr>
+            <w:tcW w:w="1007" w:type="dxa"/>
+            <w:tcBorders>
+              <w:bottom w:val="single" w:sz="4" w:space="0" w:color="auto"/>
+            </w:tcBorders>
+            <w:vAlign w:val="center"/>
+          </w:tcPr>
+          <w:p>
+            <w:pPr>
+              <w:pStyle w:val="-"/>
+              <w:rPr>
+                <w:rFonts w:hint="cs"/>
+                <w:rtl/>
+              </w:rPr>
+            </w:pPr>
+            <w:r>
+              <w:rPr>
+                <w:rFonts w:hint="cs"/>
+                <w:rtl/>
+              </w:rPr>
+              <w:t>3.90</w:t>
+            </w:r>
+          </w:p>
+        </w:tc>
+        <w:tc>
+          <w:tcPr>
+            <w:tcW w:w="1008" w:type="dxa"/>
+            <w:tcBorders>
+              <w:bottom w:val="single" w:sz="4" w:space="0" w:color="auto"/>
+            </w:tcBorders>
+            <w:vAlign w:val="center"/>
+          </w:tcPr>
+          <w:p>
+            <w:pPr>
+              <w:pStyle w:val="-"/>
+              <w:rPr>
+                <w:rFonts w:hint="cs"/>
+                <w:rtl/>
+              </w:rPr>
+            </w:pPr>
+            <w:r>
+              <w:rPr>
+                <w:rFonts w:hint="cs"/>
+                <w:rtl/>
+              </w:rPr>
+              <w:t>3.66</w:t>
+            </w:r>
+            <w:r>
+              <w:rPr>
+                <w:rFonts w:hint="cs"/>
+                <w:rtl/>
+              </w:rPr>
+              <w:t xml:space="preserve"> ثانیه</w:t>
+            </w:r>
+          </w:p>
+        </w:tc>
+      </w:tr>
+    </w:tbl>
+    <w:p>
+      <w:pPr>
+        <w:pStyle w:val="a8"/>
+        <w:rPr>
+          <w:sz w:val="20"/>
+          <w:szCs w:val="22"/>
+          <w:rtl/>
+        </w:rPr>
+      </w:pPr>
+    </w:p>
+    <w:p>
+      <w:pPr>
+        <w:pStyle w:val="a8"/>
+      </w:pPr>
+    </w:p>
+    <w:p>
+      <w:pPr>
+        <w:pStyle w:val="a1"/>
+        <w:rPr>
+          <w:rtl/>
+        </w:rPr>
+      </w:pPr>
+      <w:r>
+        <w:rPr>
+          <w:rFonts w:hint="cs"/>
+          <w:rtl/>
+        </w:rPr>
+        <w:t>کاهش ابعاد دادگان موقعیت‌یابی</w:t>
+      </w:r>
+    </w:p>
+    <w:p>
+      <w:pPr>
+        <w:pStyle w:val="a8"/>
+        <w:rPr>
+          <w:rtl/>
+        </w:rPr>
+      </w:pPr>
+      <w:r>
+        <w:rPr>
+          <w:rFonts w:hint="cs"/>
+          <w:rtl/>
+        </w:rPr>
+        <w:t>متن</w:t>
+      </w:r>
+    </w:p>
+    <w:p>
+      <w:pPr>
+        <w:pStyle w:val="a1"/>
+        <w:rPr>
+          <w:rtl/>
+        </w:rPr>
+      </w:pPr>
+      <w:r>
+        <w:rPr>
+          <w:rFonts w:hint="cs"/>
+          <w:rtl/>
+        </w:rPr>
+        <w:t>تنظیم ابرپارامترها با استفاده از الگوریتم ژنتیک</w:t>
+      </w:r>
+    </w:p>
+    <w:p>
+      <w:pPr>
+        <w:pStyle w:val="a8"/>
+        <w:rPr>
+          <w:rtl/>
+        </w:rPr>
+      </w:pPr>
+      <w:r>
+        <w:rPr>
+          <w:rFonts w:hint="cs"/>
+          <w:rtl/>
+        </w:rPr>
+        <w:t>متن</w:t>
+      </w:r>
+    </w:p>
+    <w:p>
+      <w:pPr>
+        <w:pStyle w:val="a1"/>
+        <w:rPr>
+          <w:rtl/>
+        </w:rPr>
+      </w:pPr>
+      <w:r>
+        <w:rPr>
+          <w:rFonts w:hint="cs"/>
+          <w:rtl/>
+        </w:rPr>
+        <w:t>مقایسه و جمع‌بندی نتایج</w:t>
+      </w:r>
+    </w:p>
+    <w:p>
+      <w:pPr>
+        <w:pStyle w:val="a8"/>
+        <w:rPr>
+          <w:rtl/>
+        </w:rPr>
+      </w:pPr>
+      <w:r>
+        <w:rPr>
+          <w:rFonts w:hint="cs"/>
+          <w:rtl/>
+        </w:rPr>
+        <w:t>متن</w:t>
+      </w:r>
+    </w:p>
+    <w:p>
+      <w:pPr>
+        <w:pStyle w:val="a8"/>
+        <w:rPr>
+          <w:rtl/>
+        </w:rPr>
+      </w:pPr>
+    </w:p>
+    <w:p>
+      <w:pPr>
+        <w:pStyle w:val="a8"/>
+        <w:rPr>
+          <w:rtl/>
+        </w:rPr>
         <w:sectPr>
-          <w:headerReference w:type="default" r:id="rId13"/>
-          <w:footerReference w:type="default" r:id="rId14"/>
-          <w:footerReference w:type="first" r:id="rId15"/>
+          <w:headerReference w:type="default" r:id="rId17"/>
+          <w:footerReference w:type="default" r:id="rId18"/>
+          <w:footerReference w:type="first" r:id="rId19"/>
           <w:footnotePr>
             <w:numRestart w:val="eachPage"/>
           </w:footnotePr>
           <w:pgSz w:w="11906" w:h="16838" w:code="9"/>
-          <w:pgMar w:top="1440" w:right="1440" w:bottom="1440" w:left="1440" w:header="1021" w:footer="1021" w:gutter="0"/>
+          <w:pgMar w:top="1560" w:right="1440" w:bottom="1440" w:left="1440" w:header="1021" w:footer="1021" w:gutter="0"/>
           <w:pgNumType w:start="57"/>
           <w:cols w:space="708"/>
           <w:titlePg/>
@@ -5345,10 +8250,10 @@
       </w:r>
     </w:p>
     <w:sectPr>
-      <w:headerReference w:type="default" r:id="rId16"/>
-      <w:footerReference w:type="default" r:id="rId17"/>
-      <w:headerReference w:type="first" r:id="rId18"/>
-      <w:footerReference w:type="first" r:id="rId19"/>
+      <w:headerReference w:type="default" r:id="rId20"/>
+      <w:footerReference w:type="default" r:id="rId21"/>
+      <w:headerReference w:type="first" r:id="rId22"/>
+      <w:footerReference w:type="first" r:id="rId23"/>
       <w:footnotePr>
         <w:numRestart w:val="eachPage"/>
       </w:footnotePr>
@@ -5363,6 +8268,72 @@
     </w:sectPr>
   </w:body>
 </w:document>
+</file>
+
+<file path=word/comments.xml><?xml version="1.0" encoding="utf-8"?>
+<w:comments xmlns:wpc="http://schemas.microsoft.com/office/word/2010/wordprocessingCanvas" xmlns:cx="http://schemas.microsoft.com/office/drawing/2014/chartex" xmlns:cx1="http://schemas.microsoft.com/office/drawing/2015/9/8/chartex" xmlns:cx2="http://schemas.microsoft.com/office/drawing/2015/10/21/chartex" xmlns:cx3="http://schemas.microsoft.com/office/drawing/2016/5/9/chartex" xmlns:cx4="http://schemas.microsoft.com/office/drawing/2016/5/10/chartex" xmlns:cx5="http://schemas.microsoft.com/office/drawing/2016/5/11/chartex" xmlns:cx6="http://schemas.microsoft.com/office/drawing/2016/5/12/chartex" xmlns:cx7="http://schemas.microsoft.com/office/drawing/2016/5/13/chartex" xmlns:cx8="http://schemas.microsoft.com/office/drawing/2016/5/14/chartex" xmlns:mc="http://schemas.openxmlformats.org/markup-compatibility/2006" xmlns:aink="http://schemas.microsoft.com/office/drawing/2016/ink" xmlns:am3d="http://schemas.microsoft.com/office/drawing/2017/model3d" xmlns:o="urn:schemas-microsoft-com:office:office" xmlns:r="http://schemas.openxmlformats.org/officeDocument/2006/relationships" xmlns:m="http://schemas.openxmlformats.org/officeDocument/2006/math" xmlns:v="urn:schemas-microsoft-com:vml" xmlns:wp14="http://schemas.microsoft.com/office/word/2010/wordprocessingDrawing" xmlns:wp="http://schemas.openxmlformats.org/drawingml/2006/wordprocessingDrawing" xmlns:w10="urn:schemas-microsoft-com:office:word" xmlns:w="http://schemas.openxmlformats.org/wordprocessingml/2006/main" xmlns:w14="http://schemas.microsoft.com/office/word/2010/wordml" xmlns:w15="http://schemas.microsoft.com/office/word/2012/wordml" xmlns:w16cex="http://schemas.microsoft.com/office/word/2018/wordml/cex" xmlns:w16cid="http://schemas.microsoft.com/office/word/2016/wordml/cid" xmlns:w16="http://schemas.microsoft.com/office/word/2018/wordml" xmlns:w16sdtdh="http://schemas.microsoft.com/office/word/2020/wordml/sdtdatahash" xmlns:w16se="http://schemas.microsoft.com/office/word/2015/wordml/symex" xmlns:wpg="http://schemas.microsoft.com/office/word/2010/wordprocessingGroup" xmlns:wpi="http://schemas.microsoft.com/office/word/2010/wordprocessingInk" xmlns:wne="http://schemas.microsoft.com/office/word/2006/wordml" xmlns:wps="http://schemas.microsoft.com/office/word/2010/wordprocessingShape" mc:Ignorable="w14 w15 w16se w16cid w16 w16cex w16sdtdh wp14">
+  <w:comment w:id="7" w:author="Hamid" w:date="2024-02-12T14:21:00Z" w:initials="H">
+    <w:p>
+      <w:pPr>
+        <w:pStyle w:val="CommentText"/>
+      </w:pPr>
+      <w:r>
+        <w:rPr>
+          <w:rStyle w:val="CommentReference"/>
+        </w:rPr>
+        <w:annotationRef/>
+      </w:r>
+      <w:r>
+        <w:rPr>
+          <w:rFonts w:hint="cs"/>
+          <w:rtl/>
+        </w:rPr>
+        <w:t>رابطه میانگین خطا</w:t>
+      </w:r>
+    </w:p>
+  </w:comment>
+  <w:comment w:id="9" w:author="Hamid" w:date="2024-02-12T14:41:00Z" w:initials="H">
+    <w:p>
+      <w:pPr>
+        <w:pStyle w:val="CommentText"/>
+      </w:pPr>
+      <w:r>
+        <w:rPr>
+          <w:rStyle w:val="CommentReference"/>
+        </w:rPr>
+        <w:annotationRef/>
+      </w:r>
+      <w:r>
+        <w:rPr>
+          <w:rFonts w:hint="cs"/>
+          <w:rtl/>
+        </w:rPr>
+        <w:t>ارجاع به بخش جنگل تصادفی</w:t>
+      </w:r>
+    </w:p>
+  </w:comment>
+</w:comments>
+</file>
+
+<file path=word/commentsExtended.xml><?xml version="1.0" encoding="utf-8"?>
+<w15:commentsEx xmlns:wpc="http://schemas.microsoft.com/office/word/2010/wordprocessingCanvas" xmlns:cx="http://schemas.microsoft.com/office/drawing/2014/chartex" xmlns:cx1="http://schemas.microsoft.com/office/drawing/2015/9/8/chartex" xmlns:cx2="http://schemas.microsoft.com/office/drawing/2015/10/21/chartex" xmlns:cx3="http://schemas.microsoft.com/office/drawing/2016/5/9/chartex" xmlns:cx4="http://schemas.microsoft.com/office/drawing/2016/5/10/chartex" xmlns:cx5="http://schemas.microsoft.com/office/drawing/2016/5/11/chartex" xmlns:cx6="http://schemas.microsoft.com/office/drawing/2016/5/12/chartex" xmlns:cx7="http://schemas.microsoft.com/office/drawing/2016/5/13/chartex" xmlns:cx8="http://schemas.microsoft.com/office/drawing/2016/5/14/chartex" xmlns:mc="http://schemas.openxmlformats.org/markup-compatibility/2006" xmlns:aink="http://schemas.microsoft.com/office/drawing/2016/ink" xmlns:am3d="http://schemas.microsoft.com/office/drawing/2017/model3d" xmlns:o="urn:schemas-microsoft-com:office:office" xmlns:r="http://schemas.openxmlformats.org/officeDocument/2006/relationships" xmlns:m="http://schemas.openxmlformats.org/officeDocument/2006/math" xmlns:v="urn:schemas-microsoft-com:vml" xmlns:wp14="http://schemas.microsoft.com/office/word/2010/wordprocessingDrawing" xmlns:wp="http://schemas.openxmlformats.org/drawingml/2006/wordprocessingDrawing" xmlns:w10="urn:schemas-microsoft-com:office:word" xmlns:w="http://schemas.openxmlformats.org/wordprocessingml/2006/main" xmlns:w14="http://schemas.microsoft.com/office/word/2010/wordml" xmlns:w15="http://schemas.microsoft.com/office/word/2012/wordml" xmlns:w16cex="http://schemas.microsoft.com/office/word/2018/wordml/cex" xmlns:w16cid="http://schemas.microsoft.com/office/word/2016/wordml/cid" xmlns:w16="http://schemas.microsoft.com/office/word/2018/wordml" xmlns:w16sdtdh="http://schemas.microsoft.com/office/word/2020/wordml/sdtdatahash" xmlns:w16se="http://schemas.microsoft.com/office/word/2015/wordml/symex" xmlns:wpg="http://schemas.microsoft.com/office/word/2010/wordprocessingGroup" xmlns:wpi="http://schemas.microsoft.com/office/word/2010/wordprocessingInk" xmlns:wne="http://schemas.microsoft.com/office/word/2006/wordml" xmlns:wps="http://schemas.microsoft.com/office/word/2010/wordprocessingShape" mc:Ignorable="w14 w15 w16se w16cid w16 w16cex w16sdtdh wp14">
+  <w15:commentEx w15:paraId="5B2D9B86" w15:done="0"/>
+  <w15:commentEx w15:paraId="35AD08B3" w15:done="0"/>
+</w15:commentsEx>
+</file>
+
+<file path=word/commentsExtensible.xml><?xml version="1.0" encoding="utf-8"?>
+<w16cex:commentsExtensible xmlns:wpc="http://schemas.microsoft.com/office/word/2010/wordprocessingCanvas" xmlns:cx="http://schemas.microsoft.com/office/drawing/2014/chartex" xmlns:cx1="http://schemas.microsoft.com/office/drawing/2015/9/8/chartex" xmlns:cx2="http://schemas.microsoft.com/office/drawing/2015/10/21/chartex" xmlns:cx3="http://schemas.microsoft.com/office/drawing/2016/5/9/chartex" xmlns:cx4="http://schemas.microsoft.com/office/drawing/2016/5/10/chartex" xmlns:cx5="http://schemas.microsoft.com/office/drawing/2016/5/11/chartex" xmlns:cx6="http://schemas.microsoft.com/office/drawing/2016/5/12/chartex" xmlns:cx7="http://schemas.microsoft.com/office/drawing/2016/5/13/chartex" xmlns:cx8="http://schemas.microsoft.com/office/drawing/2016/5/14/chartex" xmlns:mc="http://schemas.openxmlformats.org/markup-compatibility/2006" xmlns:aink="http://schemas.microsoft.com/office/drawing/2016/ink" xmlns:am3d="http://schemas.microsoft.com/office/drawing/2017/model3d" xmlns:o="urn:schemas-microsoft-com:office:office" xmlns:r="http://schemas.openxmlformats.org/officeDocument/2006/relationships" xmlns:m="http://schemas.openxmlformats.org/officeDocument/2006/math" xmlns:v="urn:schemas-microsoft-com:vml" xmlns:wp14="http://schemas.microsoft.com/office/word/2010/wordprocessingDrawing" xmlns:wp="http://schemas.openxmlformats.org/drawingml/2006/wordprocessingDrawing" xmlns:w10="urn:schemas-microsoft-com:office:word" xmlns:w="http://schemas.openxmlformats.org/wordprocessingml/2006/main" xmlns:w14="http://schemas.microsoft.com/office/word/2010/wordml" xmlns:w15="http://schemas.microsoft.com/office/word/2012/wordml" xmlns:w16cex="http://schemas.microsoft.com/office/word/2018/wordml/cex" xmlns:w16cid="http://schemas.microsoft.com/office/word/2016/wordml/cid" xmlns:w16="http://schemas.microsoft.com/office/word/2018/wordml" xmlns:w16sdtdh="http://schemas.microsoft.com/office/word/2020/wordml/sdtdatahash" xmlns:w16se="http://schemas.microsoft.com/office/word/2015/wordml/symex" xmlns:wpg="http://schemas.microsoft.com/office/word/2010/wordprocessingGroup" xmlns:wpi="http://schemas.microsoft.com/office/word/2010/wordprocessingInk" xmlns:wne="http://schemas.microsoft.com/office/word/2006/wordml" xmlns:wps="http://schemas.microsoft.com/office/word/2010/wordprocessingShape" mc:Ignorable="w14 w15 w16se w16cid w16 w16cex w16sdtdh wp14">
+  <w16cex:commentExtensible w16cex:durableId="2974A806" w16cex:dateUtc="2024-02-12T10:51:00Z"/>
+  <w16cex:commentExtensible w16cex:durableId="2974AC8F" w16cex:dateUtc="2024-02-12T11:11:00Z"/>
+</w16cex:commentsExtensible>
+</file>
+
+<file path=word/commentsIds.xml><?xml version="1.0" encoding="utf-8"?>
+<w16cid:commentsIds xmlns:wpc="http://schemas.microsoft.com/office/word/2010/wordprocessingCanvas" xmlns:cx="http://schemas.microsoft.com/office/drawing/2014/chartex" xmlns:cx1="http://schemas.microsoft.com/office/drawing/2015/9/8/chartex" xmlns:cx2="http://schemas.microsoft.com/office/drawing/2015/10/21/chartex" xmlns:cx3="http://schemas.microsoft.com/office/drawing/2016/5/9/chartex" xmlns:cx4="http://schemas.microsoft.com/office/drawing/2016/5/10/chartex" xmlns:cx5="http://schemas.microsoft.com/office/drawing/2016/5/11/chartex" xmlns:cx6="http://schemas.microsoft.com/office/drawing/2016/5/12/chartex" xmlns:cx7="http://schemas.microsoft.com/office/drawing/2016/5/13/chartex" xmlns:cx8="http://schemas.microsoft.com/office/drawing/2016/5/14/chartex" xmlns:mc="http://schemas.openxmlformats.org/markup-compatibility/2006" xmlns:aink="http://schemas.microsoft.com/office/drawing/2016/ink" xmlns:am3d="http://schemas.microsoft.com/office/drawing/2017/model3d" xmlns:o="urn:schemas-microsoft-com:office:office" xmlns:r="http://schemas.openxmlformats.org/officeDocument/2006/relationships" xmlns:m="http://schemas.openxmlformats.org/officeDocument/2006/math" xmlns:v="urn:schemas-microsoft-com:vml" xmlns:wp14="http://schemas.microsoft.com/office/word/2010/wordprocessingDrawing" xmlns:wp="http://schemas.openxmlformats.org/drawingml/2006/wordprocessingDrawing" xmlns:w10="urn:schemas-microsoft-com:office:word" xmlns:w="http://schemas.openxmlformats.org/wordprocessingml/2006/main" xmlns:w14="http://schemas.microsoft.com/office/word/2010/wordml" xmlns:w15="http://schemas.microsoft.com/office/word/2012/wordml" xmlns:w16cex="http://schemas.microsoft.com/office/word/2018/wordml/cex" xmlns:w16cid="http://schemas.microsoft.com/office/word/2016/wordml/cid" xmlns:w16="http://schemas.microsoft.com/office/word/2018/wordml" xmlns:w16sdtdh="http://schemas.microsoft.com/office/word/2020/wordml/sdtdatahash" xmlns:w16se="http://schemas.microsoft.com/office/word/2015/wordml/symex" xmlns:wpg="http://schemas.microsoft.com/office/word/2010/wordprocessingGroup" xmlns:wpi="http://schemas.microsoft.com/office/word/2010/wordprocessingInk" xmlns:wne="http://schemas.microsoft.com/office/word/2006/wordml" xmlns:wps="http://schemas.microsoft.com/office/word/2010/wordprocessingShape" mc:Ignorable="w14 w15 w16se w16cid w16 w16cex w16sdtdh wp14">
+  <w16cid:commentId w16cid:paraId="5B2D9B86" w16cid:durableId="2974A806"/>
+  <w16cid:commentId w16cid:paraId="35AD08B3" w16cid:durableId="2974AC8F"/>
+</w16cid:commentsIds>
 </file>
 
 <file path=word/endnotes.xml><?xml version="1.0" encoding="utf-8"?>
@@ -5570,19 +8541,13 @@
         <w:t xml:space="preserve"> </w:t>
       </w:r>
       <w:r>
-        <w:t xml:space="preserve"> </w:t>
-      </w:r>
-      <w:r>
-        <w:t>S</w:t>
+        <w:t xml:space="preserve"> S</w:t>
       </w:r>
       <w:r>
         <w:t>tratified</w:t>
       </w:r>
       <w:r>
-        <w:t xml:space="preserve"> </w:t>
-      </w:r>
-      <w:r>
-        <w:t>5-Fold Cross Validation</w:t>
+        <w:t xml:space="preserve"> 5-Fold Cross Validation</w:t>
       </w:r>
     </w:p>
   </w:footnote>
@@ -6807,8 +9772,46 @@
   <w:num w:numId="8">
     <w:abstractNumId w:val="5"/>
   </w:num>
+  <w:num w:numId="9">
+    <w:abstractNumId w:val="3"/>
+    <w:lvlOverride w:ilvl="0">
+      <w:startOverride w:val="4"/>
+    </w:lvlOverride>
+    <w:lvlOverride w:ilvl="1">
+      <w:startOverride w:val="1"/>
+    </w:lvlOverride>
+    <w:lvlOverride w:ilvl="2">
+      <w:startOverride w:val="1"/>
+    </w:lvlOverride>
+    <w:lvlOverride w:ilvl="3">
+      <w:startOverride w:val="1"/>
+    </w:lvlOverride>
+    <w:lvlOverride w:ilvl="4">
+      <w:startOverride w:val="1"/>
+    </w:lvlOverride>
+    <w:lvlOverride w:ilvl="5">
+      <w:startOverride w:val="1"/>
+    </w:lvlOverride>
+    <w:lvlOverride w:ilvl="6">
+      <w:startOverride w:val="1"/>
+    </w:lvlOverride>
+    <w:lvlOverride w:ilvl="7">
+      <w:startOverride w:val="1"/>
+    </w:lvlOverride>
+    <w:lvlOverride w:ilvl="8">
+      <w:startOverride w:val="1"/>
+    </w:lvlOverride>
+  </w:num>
   <w:numIdMacAtCleanup w:val="6"/>
 </w:numbering>
+</file>
+
+<file path=word/people.xml><?xml version="1.0" encoding="utf-8"?>
+<w15:people xmlns:wpc="http://schemas.microsoft.com/office/word/2010/wordprocessingCanvas" xmlns:cx="http://schemas.microsoft.com/office/drawing/2014/chartex" xmlns:cx1="http://schemas.microsoft.com/office/drawing/2015/9/8/chartex" xmlns:cx2="http://schemas.microsoft.com/office/drawing/2015/10/21/chartex" xmlns:cx3="http://schemas.microsoft.com/office/drawing/2016/5/9/chartex" xmlns:cx4="http://schemas.microsoft.com/office/drawing/2016/5/10/chartex" xmlns:cx5="http://schemas.microsoft.com/office/drawing/2016/5/11/chartex" xmlns:cx6="http://schemas.microsoft.com/office/drawing/2016/5/12/chartex" xmlns:cx7="http://schemas.microsoft.com/office/drawing/2016/5/13/chartex" xmlns:cx8="http://schemas.microsoft.com/office/drawing/2016/5/14/chartex" xmlns:mc="http://schemas.openxmlformats.org/markup-compatibility/2006" xmlns:aink="http://schemas.microsoft.com/office/drawing/2016/ink" xmlns:am3d="http://schemas.microsoft.com/office/drawing/2017/model3d" xmlns:o="urn:schemas-microsoft-com:office:office" xmlns:r="http://schemas.openxmlformats.org/officeDocument/2006/relationships" xmlns:m="http://schemas.openxmlformats.org/officeDocument/2006/math" xmlns:v="urn:schemas-microsoft-com:vml" xmlns:wp14="http://schemas.microsoft.com/office/word/2010/wordprocessingDrawing" xmlns:wp="http://schemas.openxmlformats.org/drawingml/2006/wordprocessingDrawing" xmlns:w10="urn:schemas-microsoft-com:office:word" xmlns:w="http://schemas.openxmlformats.org/wordprocessingml/2006/main" xmlns:w14="http://schemas.microsoft.com/office/word/2010/wordml" xmlns:w15="http://schemas.microsoft.com/office/word/2012/wordml" xmlns:w16cex="http://schemas.microsoft.com/office/word/2018/wordml/cex" xmlns:w16cid="http://schemas.microsoft.com/office/word/2016/wordml/cid" xmlns:w16="http://schemas.microsoft.com/office/word/2018/wordml" xmlns:w16sdtdh="http://schemas.microsoft.com/office/word/2020/wordml/sdtdatahash" xmlns:w16se="http://schemas.microsoft.com/office/word/2015/wordml/symex" xmlns:wpg="http://schemas.microsoft.com/office/word/2010/wordprocessingGroup" xmlns:wpi="http://schemas.microsoft.com/office/word/2010/wordprocessingInk" xmlns:wne="http://schemas.microsoft.com/office/word/2006/wordml" xmlns:wps="http://schemas.microsoft.com/office/word/2010/wordprocessingShape" mc:Ignorable="w14 w15 w16se w16cid w16 w16cex w16sdtdh wp14">
+  <w15:person w15:author="Hamid">
+    <w15:presenceInfo w15:providerId="Windows Live" w15:userId="fd19277a149ac3d1"/>
+  </w15:person>
+</w15:people>
 </file>
 
 <file path=word/styles.xml><?xml version="1.0" encoding="utf-8"?>
@@ -7209,7 +10212,7 @@
   <w:style w:type="paragraph" w:default="1" w:styleId="Normal">
     <w:name w:val="Normal"/>
     <w:qFormat/>
-    <w:rsid w:val="00B424E4"/>
+    <w:rsid w:val="00E664A8"/>
     <w:pPr>
       <w:widowControl w:val="0"/>
       <w:bidi/>

</xml_diff>

<commit_message>
Completed Random Forest Results Add AdaBoost Results part
</commit_message>
<xml_diff>
--- a/Thesis-Report-Chapter4.docx
+++ b/Thesis-Report-Chapter4.docx
@@ -1532,13 +1532,6 @@
           <w:rtl/>
         </w:rPr>
         <w:t>.</w:t>
-      </w:r>
-      <w:r>
-        <w:rPr>
-          <w:rFonts w:hint="cs"/>
-          <w:rtl/>
-        </w:rPr>
-        <w:t xml:space="preserve"> </w:t>
       </w:r>
     </w:p>
     <w:p>
@@ -4763,6 +4756,8 @@
     <w:tbl>
       <w:tblPr>
         <w:tblStyle w:val="TableGrid"/>
+        <w:tblpPr w:leftFromText="181" w:rightFromText="181" w:bottomFromText="284" w:vertAnchor="text" w:tblpXSpec="right" w:tblpY="1"/>
+        <w:tblOverlap w:val="never"/>
         <w:bidiVisual/>
         <w:tblW w:w="9053" w:type="dxa"/>
         <w:tblBorders>
@@ -5094,7 +5089,6 @@
       <w:pPr>
         <w:pStyle w:val="a8"/>
         <w:rPr>
-          <w:rFonts w:hint="cs"/>
           <w:i/>
           <w:rtl/>
         </w:rPr>
@@ -5337,6 +5331,8 @@
     <w:tbl>
       <w:tblPr>
         <w:tblStyle w:val="TableGrid"/>
+        <w:tblpPr w:leftFromText="181" w:rightFromText="181" w:bottomFromText="284" w:vertAnchor="text" w:tblpXSpec="right" w:tblpY="1"/>
+        <w:tblOverlap w:val="never"/>
         <w:bidiVisual/>
         <w:tblW w:w="9078" w:type="dxa"/>
         <w:tblBorders>
@@ -5543,7 +5539,26 @@
                     <w:sz w:val="16"/>
                     <w:szCs w:val="18"/>
                   </w:rPr>
-                  <m:t>F1-Score</m:t>
+                  <m:t>F1</m:t>
+                </m:r>
+                <m:r>
+                  <m:rPr>
+                    <m:nor/>
+                  </m:rPr>
+                  <w:rPr>
+                    <w:rFonts w:ascii="Cambria Math" w:hAnsi="Cambria Math"/>
+                    <w:sz w:val="16"/>
+                    <w:szCs w:val="18"/>
+                  </w:rPr>
+                  <m:t>-</m:t>
+                </m:r>
+                <m:r>
+                  <w:rPr>
+                    <w:rFonts w:ascii="Cambria Math" w:hAnsi="Cambria Math"/>
+                    <w:sz w:val="16"/>
+                    <w:szCs w:val="18"/>
+                  </w:rPr>
+                  <m:t>Score</m:t>
                 </m:r>
               </m:oMath>
             </m:oMathPara>
@@ -5601,6 +5616,9 @@
                   </m:sup>
                 </m:sSup>
                 <m:r>
+                  <m:rPr>
+                    <m:sty m:val="p"/>
+                  </m:rPr>
                   <w:rPr>
                     <w:sz w:val="16"/>
                     <w:szCs w:val="18"/>
@@ -5699,6 +5717,9 @@
                   <m:t>RMSE</m:t>
                 </m:r>
                 <m:r>
+                  <m:rPr>
+                    <m:sty m:val="p"/>
+                  </m:rPr>
                   <w:rPr>
                     <w:sz w:val="16"/>
                     <w:szCs w:val="18"/>
@@ -5732,7 +5753,7 @@
             <w:pPr>
               <w:pStyle w:val="-"/>
               <w:rPr>
-                <w:rFonts w:ascii="Times New Roman" w:hAnsi="Times New Roman" w:hint="cs"/>
+                <w:rFonts w:ascii="Times New Roman" w:hAnsi="Times New Roman"/>
                 <w:sz w:val="16"/>
                 <w:szCs w:val="18"/>
                 <w:rtl/>
@@ -5767,7 +5788,6 @@
               <w:pStyle w:val="-"/>
               <w:bidi w:val="0"/>
               <w:rPr>
-                <w:rFonts w:hint="cs"/>
                 <w:rtl/>
               </w:rPr>
             </w:pPr>
@@ -5793,7 +5813,6 @@
               <w:pStyle w:val="-"/>
               <w:bidi w:val="0"/>
               <w:rPr>
-                <w:rFonts w:hint="cs"/>
                 <w:rtl/>
               </w:rPr>
             </w:pPr>
@@ -5802,7 +5821,14 @@
                 <w:rFonts w:hint="cs"/>
                 <w:rtl/>
               </w:rPr>
-              <w:t>6.70%</w:t>
+              <w:t>8.21</w:t>
+            </w:r>
+            <w:r>
+              <w:rPr>
+                <w:rFonts w:hint="cs"/>
+                <w:rtl/>
+              </w:rPr>
+              <w:t>%</w:t>
             </w:r>
           </w:p>
         </w:tc>
@@ -5819,7 +5845,6 @@
               <w:pStyle w:val="-"/>
               <w:bidi w:val="0"/>
               <w:rPr>
-                <w:rFonts w:hint="cs"/>
                 <w:rtl/>
               </w:rPr>
             </w:pPr>
@@ -5828,7 +5853,14 @@
                 <w:rFonts w:hint="cs"/>
                 <w:rtl/>
               </w:rPr>
-              <w:t>8.98%</w:t>
+              <w:t>12.21</w:t>
+            </w:r>
+            <w:r>
+              <w:rPr>
+                <w:rFonts w:hint="cs"/>
+                <w:rtl/>
+              </w:rPr>
+              <w:t>%</w:t>
             </w:r>
           </w:p>
         </w:tc>
@@ -5845,7 +5877,6 @@
               <w:pStyle w:val="-"/>
               <w:bidi w:val="0"/>
               <w:rPr>
-                <w:rFonts w:hint="cs"/>
                 <w:rtl/>
               </w:rPr>
             </w:pPr>
@@ -5854,7 +5885,14 @@
                 <w:rFonts w:hint="cs"/>
                 <w:rtl/>
               </w:rPr>
-              <w:t>6.70%</w:t>
+              <w:t>8.22</w:t>
+            </w:r>
+            <w:r>
+              <w:rPr>
+                <w:rFonts w:hint="cs"/>
+                <w:rtl/>
+              </w:rPr>
+              <w:t>%</w:t>
             </w:r>
           </w:p>
         </w:tc>
@@ -5870,7 +5908,6 @@
             <w:pPr>
               <w:pStyle w:val="-"/>
               <w:rPr>
-                <w:rFonts w:hint="cs"/>
                 <w:rtl/>
               </w:rPr>
             </w:pPr>
@@ -5879,7 +5916,14 @@
                 <w:rFonts w:hint="cs"/>
                 <w:rtl/>
               </w:rPr>
-              <w:t>5.82%</w:t>
+              <w:t>7.97</w:t>
+            </w:r>
+            <w:r>
+              <w:rPr>
+                <w:rFonts w:hint="cs"/>
+                <w:rtl/>
+              </w:rPr>
+              <w:t>%</w:t>
             </w:r>
           </w:p>
         </w:tc>
@@ -5895,7 +5939,6 @@
             <w:pPr>
               <w:pStyle w:val="-"/>
               <w:rPr>
-                <w:rFonts w:hint="cs"/>
                 <w:rtl/>
               </w:rPr>
             </w:pPr>
@@ -5904,7 +5947,7 @@
                 <w:rFonts w:hint="cs"/>
                 <w:rtl/>
               </w:rPr>
-              <w:t>11.90</w:t>
+              <w:t>15.58</w:t>
             </w:r>
           </w:p>
         </w:tc>
@@ -5920,7 +5963,6 @@
             <w:pPr>
               <w:pStyle w:val="-"/>
               <w:rPr>
-                <w:rFonts w:hint="cs"/>
                 <w:rtl/>
               </w:rPr>
             </w:pPr>
@@ -5929,7 +5971,7 @@
                 <w:rFonts w:hint="cs"/>
                 <w:rtl/>
               </w:rPr>
-              <w:t>205.49</w:t>
+              <w:t>362.46</w:t>
             </w:r>
           </w:p>
         </w:tc>
@@ -5945,7 +5987,6 @@
             <w:pPr>
               <w:pStyle w:val="-"/>
               <w:rPr>
-                <w:rFonts w:hint="cs"/>
                 <w:rtl/>
               </w:rPr>
             </w:pPr>
@@ -5954,7 +5995,7 @@
                 <w:rFonts w:hint="cs"/>
                 <w:rtl/>
               </w:rPr>
-              <w:t>13.56</w:t>
+              <w:t>17.98</w:t>
             </w:r>
           </w:p>
         </w:tc>
@@ -5970,7 +6011,6 @@
             <w:pPr>
               <w:pStyle w:val="-"/>
               <w:rPr>
-                <w:rFonts w:hint="cs"/>
                 <w:rtl/>
               </w:rPr>
             </w:pPr>
@@ -5979,7 +6019,21 @@
                 <w:rFonts w:hint="cs"/>
                 <w:rtl/>
               </w:rPr>
-              <w:t>0.017 ثانیه</w:t>
+              <w:t>0.0</w:t>
+            </w:r>
+            <w:r>
+              <w:rPr>
+                <w:rFonts w:hint="cs"/>
+                <w:rtl/>
+              </w:rPr>
+              <w:t>54</w:t>
+            </w:r>
+            <w:r>
+              <w:rPr>
+                <w:rFonts w:hint="cs"/>
+                <w:rtl/>
+              </w:rPr>
+              <w:t xml:space="preserve"> ثانیه</w:t>
             </w:r>
           </w:p>
         </w:tc>
@@ -6025,7 +6079,14 @@
                 <w:rFonts w:hint="cs"/>
                 <w:rtl/>
               </w:rPr>
-              <w:t>76.14%</w:t>
+              <w:t>82.50</w:t>
+            </w:r>
+            <w:r>
+              <w:rPr>
+                <w:rFonts w:hint="cs"/>
+                <w:rtl/>
+              </w:rPr>
+              <w:t>%</w:t>
             </w:r>
           </w:p>
         </w:tc>
@@ -6069,7 +6130,14 @@
                 <w:rFonts w:hint="cs"/>
                 <w:rtl/>
               </w:rPr>
-              <w:t>76.15%</w:t>
+              <w:t>82.49</w:t>
+            </w:r>
+            <w:r>
+              <w:rPr>
+                <w:rFonts w:hint="cs"/>
+                <w:rtl/>
+              </w:rPr>
+              <w:t>%</w:t>
             </w:r>
           </w:p>
         </w:tc>
@@ -6090,7 +6158,14 @@
                 <w:rFonts w:hint="cs"/>
                 <w:rtl/>
               </w:rPr>
-              <w:t>78.34%</w:t>
+              <w:t>83.10</w:t>
+            </w:r>
+            <w:r>
+              <w:rPr>
+                <w:rFonts w:hint="cs"/>
+                <w:rtl/>
+              </w:rPr>
+              <w:t>%</w:t>
             </w:r>
           </w:p>
         </w:tc>
@@ -6111,7 +6186,7 @@
                 <w:rFonts w:hint="cs"/>
                 <w:rtl/>
               </w:rPr>
-              <w:t>3.15</w:t>
+              <w:t>1.06</w:t>
             </w:r>
           </w:p>
         </w:tc>
@@ -6132,7 +6207,7 @@
                 <w:rFonts w:hint="cs"/>
                 <w:rtl/>
               </w:rPr>
-              <w:t>34.60</w:t>
+              <w:t>9.85</w:t>
             </w:r>
           </w:p>
         </w:tc>
@@ -6153,7 +6228,7 @@
                 <w:rFonts w:hint="cs"/>
                 <w:rtl/>
               </w:rPr>
-              <w:t>5.74</w:t>
+              <w:t>3.11</w:t>
             </w:r>
           </w:p>
         </w:tc>
@@ -6174,7 +6249,21 @@
                 <w:rFonts w:hint="cs"/>
                 <w:rtl/>
               </w:rPr>
-              <w:t>0.027 ثانیه</w:t>
+              <w:t>0.0</w:t>
+            </w:r>
+            <w:r>
+              <w:rPr>
+                <w:rFonts w:hint="cs"/>
+                <w:rtl/>
+              </w:rPr>
+              <w:t>56</w:t>
+            </w:r>
+            <w:r>
+              <w:rPr>
+                <w:rFonts w:hint="cs"/>
+                <w:rtl/>
+              </w:rPr>
+              <w:t xml:space="preserve"> ثانیه</w:t>
             </w:r>
           </w:p>
         </w:tc>
@@ -6193,7 +6282,6 @@
               <w:pStyle w:val="-"/>
               <w:bidi w:val="0"/>
               <w:rPr>
-                <w:rFonts w:hint="cs"/>
                 <w:rtl/>
               </w:rPr>
             </w:pPr>
@@ -6216,7 +6304,6 @@
               <w:pStyle w:val="-"/>
               <w:bidi w:val="0"/>
               <w:rPr>
-                <w:rFonts w:hint="cs"/>
                 <w:rtl/>
               </w:rPr>
             </w:pPr>
@@ -6225,7 +6312,14 @@
                 <w:rFonts w:hint="cs"/>
                 <w:rtl/>
               </w:rPr>
-              <w:t>86.27%</w:t>
+              <w:t>85.02</w:t>
+            </w:r>
+            <w:r>
+              <w:rPr>
+                <w:rFonts w:hint="cs"/>
+                <w:rtl/>
+              </w:rPr>
+              <w:t>%</w:t>
             </w:r>
           </w:p>
         </w:tc>
@@ -6239,7 +6333,6 @@
               <w:pStyle w:val="-"/>
               <w:bidi w:val="0"/>
               <w:rPr>
-                <w:rFonts w:hint="cs"/>
                 <w:rtl/>
               </w:rPr>
             </w:pPr>
@@ -6262,7 +6355,6 @@
               <w:pStyle w:val="-"/>
               <w:bidi w:val="0"/>
               <w:rPr>
-                <w:rFonts w:hint="cs"/>
                 <w:rtl/>
               </w:rPr>
             </w:pPr>
@@ -6271,7 +6363,21 @@
                 <w:rFonts w:hint="cs"/>
                 <w:rtl/>
               </w:rPr>
-              <w:t>86.27%</w:t>
+              <w:t>8</w:t>
+            </w:r>
+            <w:r>
+              <w:rPr>
+                <w:rFonts w:hint="cs"/>
+                <w:rtl/>
+              </w:rPr>
+              <w:t>5</w:t>
+            </w:r>
+            <w:r>
+              <w:rPr>
+                <w:rFonts w:hint="cs"/>
+                <w:rtl/>
+              </w:rPr>
+              <w:t>.27%</w:t>
             </w:r>
           </w:p>
         </w:tc>
@@ -6284,7 +6390,6 @@
             <w:pPr>
               <w:pStyle w:val="-"/>
               <w:rPr>
-                <w:rFonts w:hint="cs"/>
                 <w:rtl/>
               </w:rPr>
             </w:pPr>
@@ -6293,7 +6398,14 @@
                 <w:rFonts w:hint="cs"/>
                 <w:rtl/>
               </w:rPr>
-              <w:t>86.23%</w:t>
+              <w:t>84.85</w:t>
+            </w:r>
+            <w:r>
+              <w:rPr>
+                <w:rFonts w:hint="cs"/>
+                <w:rtl/>
+              </w:rPr>
+              <w:t>%</w:t>
             </w:r>
           </w:p>
         </w:tc>
@@ -6306,7 +6418,6 @@
             <w:pPr>
               <w:pStyle w:val="-"/>
               <w:rPr>
-                <w:rFonts w:hint="cs"/>
                 <w:rtl/>
               </w:rPr>
             </w:pPr>
@@ -6315,7 +6426,7 @@
                 <w:rFonts w:hint="cs"/>
                 <w:rtl/>
               </w:rPr>
-              <w:t>1.15</w:t>
+              <w:t>0.93</w:t>
             </w:r>
           </w:p>
         </w:tc>
@@ -6328,7 +6439,6 @@
             <w:pPr>
               <w:pStyle w:val="-"/>
               <w:rPr>
-                <w:rFonts w:hint="cs"/>
                 <w:rtl/>
               </w:rPr>
             </w:pPr>
@@ -6337,7 +6447,7 @@
                 <w:rFonts w:hint="cs"/>
                 <w:rtl/>
               </w:rPr>
-              <w:t>15.26</w:t>
+              <w:t>7.48</w:t>
             </w:r>
           </w:p>
         </w:tc>
@@ -6350,7 +6460,6 @@
             <w:pPr>
               <w:pStyle w:val="-"/>
               <w:rPr>
-                <w:rFonts w:hint="cs"/>
                 <w:rtl/>
               </w:rPr>
             </w:pPr>
@@ -6359,7 +6468,7 @@
                 <w:rFonts w:hint="cs"/>
                 <w:rtl/>
               </w:rPr>
-              <w:t>3.90</w:t>
+              <w:t>2.69</w:t>
             </w:r>
           </w:p>
         </w:tc>
@@ -6372,7 +6481,6 @@
             <w:pPr>
               <w:pStyle w:val="-"/>
               <w:rPr>
-                <w:rFonts w:hint="cs"/>
                 <w:rtl/>
               </w:rPr>
             </w:pPr>
@@ -6381,7 +6489,21 @@
                 <w:rFonts w:hint="cs"/>
                 <w:rtl/>
               </w:rPr>
-              <w:t>0.029 ثانیه</w:t>
+              <w:t>0.</w:t>
+            </w:r>
+            <w:r>
+              <w:rPr>
+                <w:rFonts w:hint="cs"/>
+                <w:rtl/>
+              </w:rPr>
+              <w:t>057</w:t>
+            </w:r>
+            <w:r>
+              <w:rPr>
+                <w:rFonts w:hint="cs"/>
+                <w:rtl/>
+              </w:rPr>
+              <w:t xml:space="preserve"> ثانیه</w:t>
             </w:r>
           </w:p>
         </w:tc>
@@ -6403,7 +6525,6 @@
               <w:pStyle w:val="-"/>
               <w:bidi w:val="0"/>
               <w:rPr>
-                <w:rFonts w:hint="cs"/>
                 <w:rtl/>
               </w:rPr>
             </w:pPr>
@@ -6437,7 +6558,14 @@
                 <w:rFonts w:hint="cs"/>
                 <w:rtl/>
               </w:rPr>
-              <w:t>88.26%</w:t>
+              <w:t>85.02</w:t>
+            </w:r>
+            <w:r>
+              <w:rPr>
+                <w:rFonts w:hint="cs"/>
+                <w:rtl/>
+              </w:rPr>
+              <w:t>%</w:t>
             </w:r>
           </w:p>
         </w:tc>
@@ -6454,7 +6582,6 @@
               <w:pStyle w:val="-"/>
               <w:bidi w:val="0"/>
               <w:rPr>
-                <w:rFonts w:hint="cs"/>
                 <w:rtl/>
               </w:rPr>
             </w:pPr>
@@ -6463,7 +6590,21 @@
                 <w:rFonts w:hint="cs"/>
                 <w:rtl/>
               </w:rPr>
-              <w:t>88.86%</w:t>
+              <w:t>88.8</w:t>
+            </w:r>
+            <w:r>
+              <w:rPr>
+                <w:rFonts w:hint="cs"/>
+                <w:rtl/>
+              </w:rPr>
+              <w:t>0</w:t>
+            </w:r>
+            <w:r>
+              <w:rPr>
+                <w:rFonts w:hint="cs"/>
+                <w:rtl/>
+              </w:rPr>
+              <w:t>%</w:t>
             </w:r>
           </w:p>
         </w:tc>
@@ -6480,7 +6621,6 @@
               <w:pStyle w:val="-"/>
               <w:bidi w:val="0"/>
               <w:rPr>
-                <w:rFonts w:hint="cs"/>
                 <w:rtl/>
               </w:rPr>
             </w:pPr>
@@ -6489,7 +6629,35 @@
                 <w:rFonts w:hint="cs"/>
                 <w:rtl/>
               </w:rPr>
-              <w:t>88.26%</w:t>
+              <w:t>8</w:t>
+            </w:r>
+            <w:r>
+              <w:rPr>
+                <w:rFonts w:hint="cs"/>
+                <w:rtl/>
+              </w:rPr>
+              <w:t>5</w:t>
+            </w:r>
+            <w:r>
+              <w:rPr>
+                <w:rFonts w:hint="cs"/>
+                <w:rtl/>
+              </w:rPr>
+              <w:t>.</w:t>
+            </w:r>
+            <w:r>
+              <w:rPr>
+                <w:rFonts w:hint="cs"/>
+                <w:rtl/>
+              </w:rPr>
+              <w:t>01</w:t>
+            </w:r>
+            <w:r>
+              <w:rPr>
+                <w:rFonts w:hint="cs"/>
+                <w:rtl/>
+              </w:rPr>
+              <w:t>%</w:t>
             </w:r>
           </w:p>
         </w:tc>
@@ -6505,7 +6673,6 @@
             <w:pPr>
               <w:pStyle w:val="-"/>
               <w:rPr>
-                <w:rFonts w:hint="cs"/>
                 <w:rtl/>
               </w:rPr>
             </w:pPr>
@@ -6514,7 +6681,35 @@
                 <w:rFonts w:hint="cs"/>
                 <w:rtl/>
               </w:rPr>
-              <w:t>88.17%</w:t>
+              <w:t>8</w:t>
+            </w:r>
+            <w:r>
+              <w:rPr>
+                <w:rFonts w:hint="cs"/>
+                <w:rtl/>
+              </w:rPr>
+              <w:t>4</w:t>
+            </w:r>
+            <w:r>
+              <w:rPr>
+                <w:rFonts w:hint="cs"/>
+                <w:rtl/>
+              </w:rPr>
+              <w:t>.</w:t>
+            </w:r>
+            <w:r>
+              <w:rPr>
+                <w:rFonts w:hint="cs"/>
+                <w:rtl/>
+              </w:rPr>
+              <w:t>84</w:t>
+            </w:r>
+            <w:r>
+              <w:rPr>
+                <w:rFonts w:hint="cs"/>
+                <w:rtl/>
+              </w:rPr>
+              <w:t>%</w:t>
             </w:r>
           </w:p>
         </w:tc>
@@ -6530,7 +6725,6 @@
             <w:pPr>
               <w:pStyle w:val="-"/>
               <w:rPr>
-                <w:rFonts w:hint="cs"/>
                 <w:rtl/>
               </w:rPr>
             </w:pPr>
@@ -6539,7 +6733,7 @@
                 <w:rFonts w:hint="cs"/>
                 <w:rtl/>
               </w:rPr>
-              <w:t>1.03</w:t>
+              <w:t>0.093</w:t>
             </w:r>
           </w:p>
         </w:tc>
@@ -6555,7 +6749,6 @@
             <w:pPr>
               <w:pStyle w:val="-"/>
               <w:rPr>
-                <w:rFonts w:hint="cs"/>
                 <w:rtl/>
               </w:rPr>
             </w:pPr>
@@ -6564,7 +6757,7 @@
                 <w:rFonts w:hint="cs"/>
                 <w:rtl/>
               </w:rPr>
-              <w:t>10.48</w:t>
+              <w:t>7.47</w:t>
             </w:r>
           </w:p>
         </w:tc>
@@ -6580,7 +6773,6 @@
             <w:pPr>
               <w:pStyle w:val="-"/>
               <w:rPr>
-                <w:rFonts w:hint="cs"/>
                 <w:rtl/>
               </w:rPr>
             </w:pPr>
@@ -6589,7 +6781,7 @@
                 <w:rFonts w:hint="cs"/>
                 <w:rtl/>
               </w:rPr>
-              <w:t>3.23</w:t>
+              <w:t>2.69</w:t>
             </w:r>
           </w:p>
         </w:tc>
@@ -6605,7 +6797,6 @@
             <w:pPr>
               <w:pStyle w:val="-"/>
               <w:rPr>
-                <w:rFonts w:hint="cs"/>
                 <w:rtl/>
               </w:rPr>
             </w:pPr>
@@ -6614,22 +6805,26 @@
                 <w:rFonts w:hint="cs"/>
                 <w:rtl/>
               </w:rPr>
-              <w:t>0.035 ثانیه</w:t>
+              <w:t>0.0</w:t>
+            </w:r>
+            <w:r>
+              <w:rPr>
+                <w:rFonts w:hint="cs"/>
+                <w:rtl/>
+              </w:rPr>
+              <w:t>58</w:t>
+            </w:r>
+            <w:r>
+              <w:rPr>
+                <w:rFonts w:hint="cs"/>
+                <w:rtl/>
+              </w:rPr>
+              <w:t xml:space="preserve"> ثانیه</w:t>
             </w:r>
           </w:p>
         </w:tc>
       </w:tr>
     </w:tbl>
-    <w:p>
-      <w:pPr>
-        <w:pStyle w:val="a8"/>
-        <w:rPr>
-          <w:sz w:val="20"/>
-          <w:szCs w:val="22"/>
-          <w:rtl/>
-        </w:rPr>
-      </w:pPr>
-    </w:p>
     <w:p>
       <w:pPr>
         <w:pStyle w:val="a8"/>
@@ -6835,23 +7030,643 @@
           <w:rFonts w:hint="cs"/>
           <w:rtl/>
         </w:rPr>
-        <w:t xml:space="preserve"> در  </w:t>
-      </w:r>
-      <w:r>
-        <w:rPr>
-          <w:rFonts w:hint="cs"/>
-          <w:rtl/>
-        </w:rPr>
-        <w:t>ذکر شده است.</w:t>
-      </w:r>
+        <w:t xml:space="preserve"> در</w:t>
+      </w:r>
+      <w:r>
+        <w:rPr>
+          <w:rFonts w:hint="cs"/>
+          <w:rtl/>
+        </w:rPr>
+        <w:t xml:space="preserve"> </w:t>
+      </w:r>
+      <w:r>
+        <w:rPr>
+          <w:rtl/>
+        </w:rPr>
+        <w:fldChar w:fldCharType="begin"/>
+      </w:r>
+      <w:r>
+        <w:rPr>
+          <w:rtl/>
+        </w:rPr>
+        <w:instrText xml:space="preserve"> </w:instrText>
+      </w:r>
+      <w:r>
+        <w:rPr>
+          <w:rFonts w:hint="cs"/>
+        </w:rPr>
+        <w:instrText>REF</w:instrText>
+      </w:r>
+      <w:r>
+        <w:rPr>
+          <w:rFonts w:hint="cs"/>
+          <w:rtl/>
+        </w:rPr>
+        <w:instrText xml:space="preserve"> _</w:instrText>
+      </w:r>
+      <w:r>
+        <w:rPr>
+          <w:rFonts w:hint="cs"/>
+        </w:rPr>
+        <w:instrText>Ref158724431 \r \h</w:instrText>
+      </w:r>
+      <w:r>
+        <w:rPr>
+          <w:rtl/>
+        </w:rPr>
+        <w:instrText xml:space="preserve"> </w:instrText>
+      </w:r>
+      <w:r>
+        <w:rPr>
+          <w:rtl/>
+        </w:rPr>
+      </w:r>
+      <w:r>
+        <w:rPr>
+          <w:rtl/>
+        </w:rPr>
+        <w:fldChar w:fldCharType="separate"/>
+      </w:r>
+      <w:r>
+        <w:rPr>
+          <w:rtl/>
+        </w:rPr>
+        <w:t>‏شکل (4</w:t>
+      </w:r>
+      <w:r>
+        <w:rPr>
+          <w:rFonts w:ascii="Arial" w:hAnsi="Arial" w:cs="Arial" w:hint="cs"/>
+          <w:rtl/>
+        </w:rPr>
+        <w:t>˗</w:t>
+      </w:r>
+      <w:r>
+        <w:rPr>
+          <w:rtl/>
+        </w:rPr>
+        <w:t xml:space="preserve">4) </w:t>
+      </w:r>
+      <w:r>
+        <w:rPr>
+          <w:rtl/>
+        </w:rPr>
+        <w:fldChar w:fldCharType="end"/>
+      </w:r>
+      <w:r>
+        <w:rPr>
+          <w:rFonts w:hint="cs"/>
+          <w:rtl/>
+        </w:rPr>
+        <w:t>نمایش داده</w:t>
+      </w:r>
+      <w:r>
+        <w:rPr>
+          <w:rFonts w:hint="cs"/>
+          <w:rtl/>
+        </w:rPr>
+        <w:t xml:space="preserve"> شده است.</w:t>
+      </w:r>
+      <w:r>
+        <w:rPr>
+          <w:rFonts w:hint="cs"/>
+          <w:rtl/>
+        </w:rPr>
+        <w:t xml:space="preserve"> با توجه به آن، با افزایش تعداد درختان در جنگل، زمان آزمایش افزایش می‌یابد. همچنین مشاهده می‌شود که خطا و </w:t>
+      </w:r>
+      <w:r>
+        <w:rPr>
+          <w:rFonts w:hint="cs"/>
+          <w:rtl/>
+        </w:rPr>
+        <w:lastRenderedPageBreak/>
+        <w:t>معیارهای سنجش، پس از تعداد مشخصی از درختان، با افزایش آن تغییر چندانی نمی‌کند. در</w:t>
+      </w:r>
+      <w:r>
+        <w:rPr>
+          <w:rFonts w:hint="cs"/>
+          <w:rtl/>
+        </w:rPr>
+        <w:t xml:space="preserve"> </w:t>
+      </w:r>
+      <w:r>
+        <w:rPr>
+          <w:rtl/>
+        </w:rPr>
+        <w:fldChar w:fldCharType="begin"/>
+      </w:r>
+      <w:r>
+        <w:rPr>
+          <w:rtl/>
+        </w:rPr>
+        <w:instrText xml:space="preserve"> </w:instrText>
+      </w:r>
+      <w:r>
+        <w:rPr>
+          <w:rFonts w:hint="cs"/>
+        </w:rPr>
+        <w:instrText>REF</w:instrText>
+      </w:r>
+      <w:r>
+        <w:rPr>
+          <w:rFonts w:hint="cs"/>
+          <w:rtl/>
+        </w:rPr>
+        <w:instrText xml:space="preserve"> _</w:instrText>
+      </w:r>
+      <w:r>
+        <w:rPr>
+          <w:rFonts w:hint="cs"/>
+        </w:rPr>
+        <w:instrText>Ref158724944 \r \h</w:instrText>
+      </w:r>
+      <w:r>
+        <w:rPr>
+          <w:rtl/>
+        </w:rPr>
+        <w:instrText xml:space="preserve"> </w:instrText>
+      </w:r>
+      <w:r>
+        <w:rPr>
+          <w:rtl/>
+        </w:rPr>
+      </w:r>
+      <w:r>
+        <w:rPr>
+          <w:rtl/>
+        </w:rPr>
+        <w:fldChar w:fldCharType="separate"/>
+      </w:r>
+      <w:r>
+        <w:rPr>
+          <w:rtl/>
+        </w:rPr>
+        <w:t>‏جدول (4</w:t>
+      </w:r>
+      <w:r>
+        <w:rPr>
+          <w:rFonts w:ascii="Arial" w:hAnsi="Arial" w:cs="Arial" w:hint="cs"/>
+          <w:rtl/>
+        </w:rPr>
+        <w:t>˗</w:t>
+      </w:r>
+      <w:r>
+        <w:rPr>
+          <w:rtl/>
+        </w:rPr>
+        <w:t xml:space="preserve">3) </w:t>
+      </w:r>
+      <w:r>
+        <w:rPr>
+          <w:rtl/>
+        </w:rPr>
+        <w:fldChar w:fldCharType="end"/>
+      </w:r>
+      <w:r>
+        <w:rPr>
+          <w:rFonts w:hint="cs"/>
+          <w:rtl/>
+        </w:rPr>
+        <w:t>نیز مقدار دقیق متغیرها برحسب سه مقدار از تعداد درختان ذکر شده است.</w:t>
+      </w:r>
+      <w:r>
+        <w:rPr>
+          <w:rFonts w:hint="cs"/>
+          <w:rtl/>
+        </w:rPr>
+        <w:t xml:space="preserve"> </w:t>
+      </w:r>
+    </w:p>
+    <w:p>
+      <w:pPr>
+        <w:pStyle w:val="-"/>
+      </w:pPr>
+      <w:r>
+        <w:drawing>
+          <wp:inline distT="0" distB="0" distL="0" distR="0" wp14:anchorId="6CFFC817" wp14:editId="2BAC1936">
+            <wp:extent cx="5731510" cy="1548765"/>
+            <wp:effectExtent l="0" t="0" r="2540" b="0"/>
+            <wp:docPr id="8" name="Picture 8"/>
+            <wp:cNvGraphicFramePr>
+              <a:graphicFrameLocks xmlns:a="http://schemas.openxmlformats.org/drawingml/2006/main" noChangeAspect="1"/>
+            </wp:cNvGraphicFramePr>
+            <a:graphic xmlns:a="http://schemas.openxmlformats.org/drawingml/2006/main">
+              <a:graphicData uri="http://schemas.openxmlformats.org/drawingml/2006/picture">
+                <pic:pic xmlns:pic="http://schemas.openxmlformats.org/drawingml/2006/picture">
+                  <pic:nvPicPr>
+                    <pic:cNvPr id="0" name="Picture 5"/>
+                    <pic:cNvPicPr>
+                      <a:picLocks noChangeAspect="1" noChangeArrowheads="1"/>
+                    </pic:cNvPicPr>
+                  </pic:nvPicPr>
+                  <pic:blipFill>
+                    <a:blip r:embed="rId17" cstate="print">
+                      <a:extLst>
+                        <a:ext uri="{28A0092B-C50C-407E-A947-70E740481C1C}">
+                          <a14:useLocalDpi xmlns:a14="http://schemas.microsoft.com/office/drawing/2010/main" val="0"/>
+                        </a:ext>
+                      </a:extLst>
+                    </a:blip>
+                    <a:srcRect/>
+                    <a:stretch>
+                      <a:fillRect/>
+                    </a:stretch>
+                  </pic:blipFill>
+                  <pic:spPr bwMode="auto">
+                    <a:xfrm>
+                      <a:off x="0" y="0"/>
+                      <a:ext cx="5731510" cy="1548765"/>
+                    </a:xfrm>
+                    <a:prstGeom prst="rect">
+                      <a:avLst/>
+                    </a:prstGeom>
+                    <a:noFill/>
+                    <a:ln>
+                      <a:noFill/>
+                    </a:ln>
+                  </pic:spPr>
+                </pic:pic>
+              </a:graphicData>
+            </a:graphic>
+          </wp:inline>
+        </w:drawing>
+      </w:r>
+    </w:p>
+    <w:p>
+      <w:pPr>
+        <w:pStyle w:val="a3"/>
+        <w:rPr>
+          <w:rtl/>
+        </w:rPr>
+      </w:pPr>
+      <w:bookmarkStart w:id="10" w:name="_Ref158724431"/>
+      <w:r>
+        <w:rPr>
+          <w:rFonts w:hint="cs"/>
+          <w:rtl/>
+        </w:rPr>
+        <w:t>نمودا</w:t>
+      </w:r>
+      <w:r>
+        <w:rPr>
+          <w:rFonts w:hint="cs"/>
+          <w:rtl/>
+        </w:rPr>
+        <w:t>ر</w:t>
+      </w:r>
+      <w:r>
+        <w:rPr>
+          <w:rFonts w:hint="cs"/>
+          <w:rtl/>
+        </w:rPr>
+        <w:t xml:space="preserve"> نتیجه ارزیابی، خطا و زمان آزمایش جنگل تصادفی</w:t>
+      </w:r>
+      <w:bookmarkEnd w:id="10"/>
+      <w:r>
+        <w:rPr>
+          <w:rFonts w:hint="cs"/>
+          <w:rtl/>
+        </w:rPr>
+        <w:t xml:space="preserve"> برای تعداد متفاوت درختان و</w:t>
+      </w:r>
+      <w:r>
+        <w:rPr>
+          <w:rFonts w:hint="cs"/>
+          <w:rtl/>
+        </w:rPr>
+        <w:t xml:space="preserve"> حداکثر</w:t>
+      </w:r>
+      <w:r>
+        <w:rPr>
+          <w:rFonts w:hint="cs"/>
+          <w:rtl/>
+        </w:rPr>
+        <w:t xml:space="preserve"> عمق ثابت </w:t>
+      </w:r>
+    </w:p>
+    <w:p>
+      <w:pPr>
+        <w:pStyle w:val="-"/>
+      </w:pPr>
+      <w:r>
+        <w:drawing>
+          <wp:inline distT="0" distB="0" distL="0" distR="0" wp14:anchorId="11CA3D84" wp14:editId="342652C1">
+            <wp:extent cx="5731510" cy="1569720"/>
+            <wp:effectExtent l="0" t="0" r="2540" b="0"/>
+            <wp:docPr id="10" name="Picture 10"/>
+            <wp:cNvGraphicFramePr>
+              <a:graphicFrameLocks xmlns:a="http://schemas.openxmlformats.org/drawingml/2006/main" noChangeAspect="1"/>
+            </wp:cNvGraphicFramePr>
+            <a:graphic xmlns:a="http://schemas.openxmlformats.org/drawingml/2006/main">
+              <a:graphicData uri="http://schemas.openxmlformats.org/drawingml/2006/picture">
+                <pic:pic xmlns:pic="http://schemas.openxmlformats.org/drawingml/2006/picture">
+                  <pic:nvPicPr>
+                    <pic:cNvPr id="0" name="Picture 9"/>
+                    <pic:cNvPicPr>
+                      <a:picLocks noChangeAspect="1" noChangeArrowheads="1"/>
+                    </pic:cNvPicPr>
+                  </pic:nvPicPr>
+                  <pic:blipFill>
+                    <a:blip r:embed="rId18" cstate="print">
+                      <a:extLst>
+                        <a:ext uri="{28A0092B-C50C-407E-A947-70E740481C1C}">
+                          <a14:useLocalDpi xmlns:a14="http://schemas.microsoft.com/office/drawing/2010/main" val="0"/>
+                        </a:ext>
+                      </a:extLst>
+                    </a:blip>
+                    <a:srcRect/>
+                    <a:stretch>
+                      <a:fillRect/>
+                    </a:stretch>
+                  </pic:blipFill>
+                  <pic:spPr bwMode="auto">
+                    <a:xfrm>
+                      <a:off x="0" y="0"/>
+                      <a:ext cx="5731510" cy="1569720"/>
+                    </a:xfrm>
+                    <a:prstGeom prst="rect">
+                      <a:avLst/>
+                    </a:prstGeom>
+                    <a:noFill/>
+                    <a:ln>
+                      <a:noFill/>
+                    </a:ln>
+                  </pic:spPr>
+                </pic:pic>
+              </a:graphicData>
+            </a:graphic>
+          </wp:inline>
+        </w:drawing>
+      </w:r>
+    </w:p>
+    <w:p>
+      <w:pPr>
+        <w:pStyle w:val="a3"/>
+      </w:pPr>
+      <w:bookmarkStart w:id="11" w:name="_Ref158728857"/>
+      <w:r>
+        <w:rPr>
+          <w:rFonts w:hint="cs"/>
+          <w:rtl/>
+        </w:rPr>
+        <w:t xml:space="preserve">نمودار نتیجه ارزیابی، خطا و زمان آزمایش جنگل تصادفی برای </w:t>
+      </w:r>
+      <w:r>
+        <w:rPr>
+          <w:rFonts w:hint="cs"/>
+          <w:rtl/>
+        </w:rPr>
+        <w:t>عمق</w:t>
+      </w:r>
+      <w:r>
+        <w:rPr>
+          <w:rFonts w:hint="cs"/>
+          <w:rtl/>
+        </w:rPr>
+        <w:t xml:space="preserve"> متفاوت درختان و </w:t>
+      </w:r>
+      <w:r>
+        <w:rPr>
+          <w:rFonts w:hint="cs"/>
+          <w:rtl/>
+        </w:rPr>
+        <w:t>تعداد 40 درخت</w:t>
+      </w:r>
+      <w:bookmarkEnd w:id="11"/>
     </w:p>
     <w:p>
       <w:pPr>
         <w:pStyle w:val="a8"/>
-        <w:rPr>
-          <w:rtl/>
-        </w:rPr>
       </w:pPr>
+      <w:r>
+        <w:rPr>
+          <w:rFonts w:hint="cs"/>
+          <w:rtl/>
+        </w:rPr>
+        <w:t>برای بررسی تأثیر عمق درختان بر معیارهای ارزیابی و زمان، تعداد درختان در مقدار 40 نگه داشته شده است و عمق درختان از صفر تا حداکثر مقدار تغییر داده شده است.</w:t>
+      </w:r>
+      <w:r>
+        <w:rPr>
+          <w:rFonts w:hint="cs"/>
+          <w:rtl/>
+        </w:rPr>
+        <w:t xml:space="preserve"> نتایج ارزیابی در </w:t>
+      </w:r>
+      <w:r>
+        <w:rPr>
+          <w:rtl/>
+        </w:rPr>
+        <w:fldChar w:fldCharType="begin"/>
+      </w:r>
+      <w:r>
+        <w:rPr>
+          <w:rtl/>
+        </w:rPr>
+        <w:instrText xml:space="preserve"> </w:instrText>
+      </w:r>
+      <w:r>
+        <w:rPr>
+          <w:rFonts w:hint="cs"/>
+        </w:rPr>
+        <w:instrText>REF</w:instrText>
+      </w:r>
+      <w:r>
+        <w:rPr>
+          <w:rFonts w:hint="cs"/>
+          <w:rtl/>
+        </w:rPr>
+        <w:instrText xml:space="preserve"> _</w:instrText>
+      </w:r>
+      <w:r>
+        <w:rPr>
+          <w:rFonts w:hint="cs"/>
+        </w:rPr>
+        <w:instrText>Ref158728857 \r \h</w:instrText>
+      </w:r>
+      <w:r>
+        <w:rPr>
+          <w:rtl/>
+        </w:rPr>
+        <w:instrText xml:space="preserve"> </w:instrText>
+      </w:r>
+      <w:r>
+        <w:rPr>
+          <w:rtl/>
+        </w:rPr>
+      </w:r>
+      <w:r>
+        <w:rPr>
+          <w:rtl/>
+        </w:rPr>
+        <w:fldChar w:fldCharType="separate"/>
+      </w:r>
+      <w:r>
+        <w:rPr>
+          <w:rtl/>
+        </w:rPr>
+        <w:t>‏شکل (4</w:t>
+      </w:r>
+      <w:r>
+        <w:rPr>
+          <w:rFonts w:ascii="Arial" w:hAnsi="Arial" w:cs="Arial" w:hint="cs"/>
+          <w:rtl/>
+        </w:rPr>
+        <w:t>˗</w:t>
+      </w:r>
+      <w:r>
+        <w:rPr>
+          <w:rtl/>
+        </w:rPr>
+        <w:t xml:space="preserve">5) </w:t>
+      </w:r>
+      <w:r>
+        <w:rPr>
+          <w:rtl/>
+        </w:rPr>
+        <w:fldChar w:fldCharType="end"/>
+      </w:r>
+      <w:r>
+        <w:rPr>
+          <w:rFonts w:hint="cs"/>
+          <w:rtl/>
+        </w:rPr>
+        <w:t>نمایش داده شده است. مطابق آن پس از یک عمق مشخص، دقت و خطا تغییر چندانی ندارد. دلیل این مسئله بر</w:t>
+      </w:r>
+      <w:r>
+        <w:rPr>
+          <w:rFonts w:hint="cs"/>
+          <w:rtl/>
+        </w:rPr>
+        <w:t>آ</w:t>
+      </w:r>
+      <w:r>
+        <w:rPr>
+          <w:rFonts w:hint="cs"/>
+          <w:rtl/>
+        </w:rPr>
+        <w:t>ورده شدن شرایط توقف در ساخت درخت پس از تعداد معینی از گره ها است.</w:t>
+      </w:r>
+      <w:r>
+        <w:rPr>
+          <w:rFonts w:hint="cs"/>
+          <w:rtl/>
+        </w:rPr>
+        <w:t>این موضوع در</w:t>
+      </w:r>
+      <w:r>
+        <w:rPr>
+          <w:rFonts w:hint="cs"/>
+          <w:rtl/>
+        </w:rPr>
+        <w:t xml:space="preserve"> نمودار زمان آزمایش</w:t>
+      </w:r>
+      <w:r>
+        <w:rPr>
+          <w:rFonts w:hint="cs"/>
+          <w:rtl/>
+        </w:rPr>
+        <w:t xml:space="preserve"> </w:t>
+      </w:r>
+      <w:r>
+        <w:rPr>
+          <w:rFonts w:hint="cs"/>
+          <w:rtl/>
+        </w:rPr>
+        <w:t>برحسب حداکثر عمق</w:t>
+      </w:r>
+      <w:r>
+        <w:rPr>
+          <w:rFonts w:hint="cs"/>
+          <w:rtl/>
+        </w:rPr>
+        <w:t xml:space="preserve"> و </w:t>
+      </w:r>
+      <w:r>
+        <w:rPr>
+          <w:rtl/>
+        </w:rPr>
+        <w:fldChar w:fldCharType="begin"/>
+      </w:r>
+      <w:r>
+        <w:rPr>
+          <w:rtl/>
+        </w:rPr>
+        <w:instrText xml:space="preserve"> </w:instrText>
+      </w:r>
+      <w:r>
+        <w:rPr>
+          <w:rFonts w:hint="cs"/>
+        </w:rPr>
+        <w:instrText>REF</w:instrText>
+      </w:r>
+      <w:r>
+        <w:rPr>
+          <w:rFonts w:hint="cs"/>
+          <w:rtl/>
+        </w:rPr>
+        <w:instrText xml:space="preserve"> _</w:instrText>
+      </w:r>
+      <w:r>
+        <w:rPr>
+          <w:rFonts w:hint="cs"/>
+        </w:rPr>
+        <w:instrText>Ref158732879 \r \h</w:instrText>
+      </w:r>
+      <w:r>
+        <w:rPr>
+          <w:rtl/>
+        </w:rPr>
+        <w:instrText xml:space="preserve"> </w:instrText>
+      </w:r>
+      <w:r>
+        <w:rPr>
+          <w:rtl/>
+        </w:rPr>
+      </w:r>
+      <w:r>
+        <w:rPr>
+          <w:rtl/>
+        </w:rPr>
+        <w:fldChar w:fldCharType="separate"/>
+      </w:r>
+      <w:r>
+        <w:rPr>
+          <w:rtl/>
+        </w:rPr>
+        <w:t>‏جدول (4</w:t>
+      </w:r>
+      <w:r>
+        <w:rPr>
+          <w:rFonts w:ascii="Arial" w:hAnsi="Arial" w:cs="Arial" w:hint="cs"/>
+          <w:rtl/>
+        </w:rPr>
+        <w:t>˗</w:t>
+      </w:r>
+      <w:r>
+        <w:rPr>
+          <w:rtl/>
+        </w:rPr>
+        <w:t xml:space="preserve">4) </w:t>
+      </w:r>
+      <w:r>
+        <w:rPr>
+          <w:rtl/>
+        </w:rPr>
+        <w:fldChar w:fldCharType="end"/>
+      </w:r>
+      <w:r>
+        <w:rPr>
+          <w:rFonts w:hint="cs"/>
+          <w:rtl/>
+        </w:rPr>
+        <w:t>نیز تأیید می‌شود</w:t>
+      </w:r>
+      <w:r>
+        <w:rPr>
+          <w:rFonts w:hint="cs"/>
+          <w:rtl/>
+        </w:rPr>
+        <w:t>.</w:t>
+      </w:r>
     </w:p>
     <w:p>
       <w:pPr>
@@ -6860,18 +7675,56 @@
           <w:rtl/>
         </w:rPr>
       </w:pPr>
-      <w:r>
-        <w:rPr>
-          <w:rFonts w:hint="cs"/>
-          <w:rtl/>
-        </w:rPr>
-        <w:lastRenderedPageBreak/>
-        <w:t>نتایج شبیه‌سازی درخت تصمیم با دادگان ارزیابی و حداکثر عمق‌های متفاوت</w:t>
+      <w:bookmarkStart w:id="12" w:name="_Ref158724944"/>
+      <w:r>
+        <w:rPr>
+          <w:rFonts w:hint="cs"/>
+          <w:rtl/>
+        </w:rPr>
+        <w:t xml:space="preserve">نتایج شبیه‌سازی </w:t>
+      </w:r>
+      <w:r>
+        <w:rPr>
+          <w:rFonts w:hint="cs"/>
+          <w:rtl/>
+        </w:rPr>
+        <w:t>جنگل تصادفی</w:t>
+      </w:r>
+      <w:r>
+        <w:rPr>
+          <w:rFonts w:hint="cs"/>
+          <w:rtl/>
+        </w:rPr>
+        <w:t xml:space="preserve"> و </w:t>
+      </w:r>
+      <w:r>
+        <w:rPr>
+          <w:rFonts w:hint="cs"/>
+          <w:rtl/>
+        </w:rPr>
+        <w:t>تعداد متفاوت درختان</w:t>
+      </w:r>
+      <w:bookmarkEnd w:id="12"/>
+      <w:r>
+        <w:rPr>
+          <w:rFonts w:hint="cs"/>
+          <w:rtl/>
+        </w:rPr>
+        <w:t xml:space="preserve"> </w:t>
+      </w:r>
+      <w:r>
+        <w:rPr>
+          <w:rFonts w:hint="cs"/>
+          <w:rtl/>
+        </w:rPr>
+        <w:t>و عمق ثابت درختان (حداکثر)</w:t>
       </w:r>
     </w:p>
     <w:tbl>
       <w:tblPr>
         <w:tblStyle w:val="TableGrid"/>
+        <w:tblpPr w:leftFromText="181" w:rightFromText="181" w:bottomFromText="284" w:vertAnchor="text" w:tblpXSpec="right" w:tblpY="1"/>
+        <w:tblOverlap w:val="never"/>
         <w:bidiVisual/>
         <w:tblW w:w="9078" w:type="dxa"/>
         <w:tblBorders>
@@ -6913,16 +7766,12 @@
             <w:pPr>
               <w:pStyle w:val="-"/>
               <w:rPr>
-                <w:sz w:val="14"/>
-                <w:szCs w:val="16"/>
                 <w:rtl/>
               </w:rPr>
             </w:pPr>
             <w:r>
               <w:rPr>
                 <w:rFonts w:hint="cs"/>
-                <w:sz w:val="14"/>
-                <w:szCs w:val="16"/>
                 <w:rtl/>
               </w:rPr>
               <w:t>تعداد درختان</w:t>
@@ -6942,8 +7791,6 @@
             <w:pPr>
               <w:pStyle w:val="-"/>
               <w:rPr>
-                <w:sz w:val="16"/>
-                <w:szCs w:val="18"/>
                 <w:rtl/>
               </w:rPr>
             </w:pPr>
@@ -6952,8 +7799,6 @@
                 <m:r>
                   <w:rPr>
                     <w:rFonts w:ascii="Cambria Math" w:hAnsi="Cambria Math"/>
-                    <w:sz w:val="16"/>
-                    <w:szCs w:val="18"/>
                   </w:rPr>
                   <m:t>Accuracy</m:t>
                 </m:r>
@@ -6973,19 +7818,12 @@
           <w:p>
             <w:pPr>
               <w:pStyle w:val="-"/>
-              <w:rPr>
-                <w:rFonts w:cs="Calibri"/>
-                <w:sz w:val="16"/>
-                <w:szCs w:val="18"/>
-              </w:rPr>
             </w:pPr>
             <m:oMathPara>
               <m:oMath>
                 <m:r>
                   <w:rPr>
-                    <w:rFonts w:ascii="Cambria Math" w:hAnsi="Cambria Math" w:cs="Calibri"/>
-                    <w:sz w:val="16"/>
-                    <w:szCs w:val="18"/>
+                    <w:rFonts w:ascii="Cambria Math" w:hAnsi="Cambria Math"/>
                   </w:rPr>
                   <m:t>Precision</m:t>
                 </m:r>
@@ -7006,8 +7844,6 @@
             <w:pPr>
               <w:pStyle w:val="-"/>
               <w:rPr>
-                <w:sz w:val="16"/>
-                <w:szCs w:val="18"/>
                 <w:rtl/>
               </w:rPr>
             </w:pPr>
@@ -7016,8 +7852,6 @@
                 <m:r>
                   <w:rPr>
                     <w:rFonts w:ascii="Cambria Math" w:hAnsi="Cambria Math"/>
-                    <w:sz w:val="16"/>
-                    <w:szCs w:val="18"/>
                   </w:rPr>
                   <m:t>Recall</m:t>
                 </m:r>
@@ -7038,10 +7872,6 @@
             <w:pPr>
               <w:pStyle w:val="-"/>
               <w:rPr>
-                <w:rFonts w:ascii="Cambria Math" w:hAnsi="Cambria Math"/>
-                <w:i/>
-                <w:sz w:val="16"/>
-                <w:szCs w:val="18"/>
                 <w:rtl/>
               </w:rPr>
             </w:pPr>
@@ -7050,10 +7880,29 @@
                 <m:r>
                   <w:rPr>
                     <w:rFonts w:ascii="Cambria Math" w:hAnsi="Cambria Math"/>
-                    <w:sz w:val="16"/>
-                    <w:szCs w:val="18"/>
                   </w:rPr>
-                  <m:t>F1-Score</m:t>
+                  <m:t>F</m:t>
+                </m:r>
+                <m:r>
+                  <m:rPr>
+                    <m:sty m:val="p"/>
+                  </m:rPr>
+                  <w:rPr>
+                    <w:rFonts w:ascii="Cambria Math" w:hAnsi="Cambria Math"/>
+                  </w:rPr>
+                  <m:t>1</m:t>
+                </m:r>
+                <m:r>
+                  <m:rPr>
+                    <m:nor/>
+                  </m:rPr>
+                  <m:t>-</m:t>
+                </m:r>
+                <m:r>
+                  <w:rPr>
+                    <w:rFonts w:ascii="Cambria Math" w:hAnsi="Cambria Math"/>
+                  </w:rPr>
+                  <m:t>Score</m:t>
                 </m:r>
               </m:oMath>
             </m:oMathPara>
@@ -7071,10 +7920,6 @@
           <w:p>
             <w:pPr>
               <w:pStyle w:val="-"/>
-              <w:rPr>
-                <w:sz w:val="16"/>
-                <w:szCs w:val="18"/>
-              </w:rPr>
             </w:pPr>
             <m:oMathPara>
               <m:oMath>
@@ -7083,9 +7928,6 @@
                     <m:ctrlPr>
                       <w:rPr>
                         <w:rFonts w:ascii="Cambria Math" w:hAnsi="Cambria Math"/>
-                        <w:i/>
-                        <w:sz w:val="16"/>
-                        <w:szCs w:val="18"/>
                       </w:rPr>
                     </m:ctrlPr>
                   </m:sSupPr>
@@ -7093,8 +7935,6 @@
                     <m:r>
                       <w:rPr>
                         <w:rFonts w:ascii="Cambria Math" w:hAnsi="Cambria Math"/>
-                        <w:sz w:val="16"/>
-                        <w:szCs w:val="18"/>
                       </w:rPr>
                       <m:t>E</m:t>
                     </m:r>
@@ -7103,17 +7943,17 @@
                     <m:r>
                       <w:rPr>
                         <w:rFonts w:ascii="Cambria Math" w:hAnsi="Cambria Math"/>
-                        <w:sz w:val="16"/>
-                        <w:szCs w:val="18"/>
                       </w:rPr>
                       <m:t>avg</m:t>
                     </m:r>
                   </m:sup>
                 </m:sSup>
                 <m:r>
+                  <m:rPr>
+                    <m:sty m:val="p"/>
+                  </m:rPr>
                   <w:rPr>
-                    <w:sz w:val="16"/>
-                    <w:szCs w:val="18"/>
+                    <w:rFonts w:ascii="Cambria Math" w:hAnsi="Cambria Math"/>
                     <w:rtl/>
                   </w:rPr>
                   <w:br/>
@@ -7123,8 +7963,6 @@
             <w:r>
               <w:rPr>
                 <w:rFonts w:hint="cs"/>
-                <w:sz w:val="16"/>
-                <w:szCs w:val="18"/>
                 <w:rtl/>
               </w:rPr>
               <w:t>(متر)</w:t>
@@ -7144,8 +7982,6 @@
             <w:pPr>
               <w:pStyle w:val="-"/>
               <w:rPr>
-                <w:sz w:val="16"/>
-                <w:szCs w:val="18"/>
                 <w:rtl/>
               </w:rPr>
             </w:pPr>
@@ -7154,8 +7990,6 @@
                 <m:r>
                   <w:rPr>
                     <w:rFonts w:ascii="Cambria Math" w:hAnsi="Cambria Math"/>
-                    <w:sz w:val="16"/>
-                    <w:szCs w:val="18"/>
                   </w:rPr>
                   <m:t>MSE</m:t>
                 </m:r>
@@ -7165,16 +7999,10 @@
           <w:p>
             <w:pPr>
               <w:pStyle w:val="-"/>
-              <w:rPr>
-                <w:sz w:val="16"/>
-                <w:szCs w:val="18"/>
-              </w:rPr>
             </w:pPr>
             <w:r>
               <w:rPr>
                 <w:rFonts w:hint="cs"/>
-                <w:sz w:val="16"/>
-                <w:szCs w:val="18"/>
                 <w:rtl/>
               </w:rPr>
               <w:t>(متر مربع)</w:t>
@@ -7193,25 +8021,21 @@
           <w:p>
             <w:pPr>
               <w:pStyle w:val="-"/>
-              <w:rPr>
-                <w:sz w:val="16"/>
-                <w:szCs w:val="18"/>
-              </w:rPr>
             </w:pPr>
             <m:oMathPara>
               <m:oMath>
                 <m:r>
                   <w:rPr>
                     <w:rFonts w:ascii="Cambria Math" w:hAnsi="Cambria Math"/>
-                    <w:sz w:val="16"/>
-                    <w:szCs w:val="18"/>
                   </w:rPr>
                   <m:t>RMSE</m:t>
                 </m:r>
                 <m:r>
+                  <m:rPr>
+                    <m:sty m:val="p"/>
+                  </m:rPr>
                   <w:rPr>
-                    <w:sz w:val="16"/>
-                    <w:szCs w:val="18"/>
+                    <w:rFonts w:ascii="Cambria Math" w:hAnsi="Cambria Math"/>
                     <w:rtl/>
                   </w:rPr>
                   <w:br/>
@@ -7221,8 +8045,6 @@
             <w:r>
               <w:rPr>
                 <w:rFonts w:hint="cs"/>
-                <w:sz w:val="16"/>
-                <w:szCs w:val="18"/>
                 <w:rtl/>
               </w:rPr>
               <w:t>(متر)</w:t>
@@ -7242,17 +8064,12 @@
             <w:pPr>
               <w:pStyle w:val="-"/>
               <w:rPr>
-                <w:rFonts w:ascii="Times New Roman" w:hAnsi="Times New Roman" w:hint="cs"/>
-                <w:sz w:val="16"/>
-                <w:szCs w:val="18"/>
                 <w:rtl/>
               </w:rPr>
             </w:pPr>
             <w:r>
               <w:rPr>
-                <w:rFonts w:ascii="Times New Roman" w:hAnsi="Times New Roman" w:hint="cs"/>
-                <w:sz w:val="16"/>
-                <w:szCs w:val="18"/>
+                <w:rFonts w:hint="cs"/>
                 <w:rtl/>
               </w:rPr>
               <w:t>زمان آزمایش</w:t>
@@ -7277,7 +8094,6 @@
               <w:pStyle w:val="-"/>
               <w:bidi w:val="0"/>
               <w:rPr>
-                <w:rFonts w:hint="cs"/>
                 <w:rtl/>
               </w:rPr>
             </w:pPr>
@@ -7303,7 +8119,6 @@
               <w:pStyle w:val="-"/>
               <w:bidi w:val="0"/>
               <w:rPr>
-                <w:rFonts w:hint="cs"/>
                 <w:rtl/>
               </w:rPr>
             </w:pPr>
@@ -7312,7 +8127,7 @@
                 <w:rFonts w:hint="cs"/>
                 <w:rtl/>
               </w:rPr>
-              <w:t>89.26</w:t>
+              <w:t xml:space="preserve">  85.38</w:t>
             </w:r>
             <w:r>
               <w:rPr>
@@ -7336,7 +8151,6 @@
               <w:pStyle w:val="-"/>
               <w:bidi w:val="0"/>
               <w:rPr>
-                <w:rFonts w:hint="cs"/>
                 <w:rtl/>
               </w:rPr>
             </w:pPr>
@@ -7345,7 +8159,7 @@
                 <w:rFonts w:hint="cs"/>
                 <w:rtl/>
               </w:rPr>
-              <w:t>90.86</w:t>
+              <w:t>88.26</w:t>
             </w:r>
             <w:r>
               <w:rPr>
@@ -7369,7 +8183,6 @@
               <w:pStyle w:val="-"/>
               <w:bidi w:val="0"/>
               <w:rPr>
-                <w:rFonts w:hint="cs"/>
                 <w:rtl/>
               </w:rPr>
             </w:pPr>
@@ -7378,7 +8191,7 @@
                 <w:rFonts w:hint="cs"/>
                 <w:rtl/>
               </w:rPr>
-              <w:t>89.26</w:t>
+              <w:t>85.66</w:t>
             </w:r>
             <w:r>
               <w:rPr>
@@ -7401,7 +8214,6 @@
             <w:pPr>
               <w:pStyle w:val="-"/>
               <w:rPr>
-                <w:rFonts w:hint="cs"/>
                 <w:rtl/>
               </w:rPr>
             </w:pPr>
@@ -7433,7 +8245,6 @@
             <w:pPr>
               <w:pStyle w:val="-"/>
               <w:rPr>
-                <w:rFonts w:hint="cs"/>
                 <w:rtl/>
               </w:rPr>
             </w:pPr>
@@ -7465,7 +8276,6 @@
             <w:pPr>
               <w:pStyle w:val="-"/>
               <w:rPr>
-                <w:rFonts w:hint="cs"/>
                 <w:rtl/>
               </w:rPr>
             </w:pPr>
@@ -7490,7 +8300,6 @@
             <w:pPr>
               <w:pStyle w:val="-"/>
               <w:rPr>
-                <w:rFonts w:hint="cs"/>
                 <w:rtl/>
               </w:rPr>
             </w:pPr>
@@ -7522,7 +8331,6 @@
             <w:pPr>
               <w:pStyle w:val="-"/>
               <w:rPr>
-                <w:rFonts w:hint="cs"/>
                 <w:rtl/>
               </w:rPr>
             </w:pPr>
@@ -7538,7 +8346,21 @@
                 <w:rFonts w:hint="cs"/>
                 <w:rtl/>
               </w:rPr>
-              <w:t>05</w:t>
+              <w:t>0</w:t>
+            </w:r>
+            <w:r>
+              <w:rPr>
+                <w:rFonts w:hint="cs"/>
+                <w:rtl/>
+              </w:rPr>
+              <w:t>8</w:t>
+            </w:r>
+            <w:r>
+              <w:rPr>
+                <w:rFonts w:hint="cs"/>
+                <w:rtl/>
+              </w:rPr>
+              <w:t>2</w:t>
             </w:r>
             <w:r>
               <w:rPr>
@@ -7591,7 +8413,14 @@
                 <w:rFonts w:hint="cs"/>
                 <w:rtl/>
               </w:rPr>
-              <w:t>76.14%</w:t>
+              <w:t>95.80</w:t>
+            </w:r>
+            <w:r>
+              <w:rPr>
+                <w:rFonts w:hint="cs"/>
+                <w:rtl/>
+              </w:rPr>
+              <w:t>%</w:t>
             </w:r>
           </w:p>
         </w:tc>
@@ -7613,7 +8442,14 @@
                 <w:rFonts w:hint="cs"/>
                 <w:rtl/>
               </w:rPr>
-              <w:t>85.73%</w:t>
+              <w:t>97.19</w:t>
+            </w:r>
+            <w:r>
+              <w:rPr>
+                <w:rFonts w:hint="cs"/>
+                <w:rtl/>
+              </w:rPr>
+              <w:t>%</w:t>
             </w:r>
           </w:p>
         </w:tc>
@@ -7635,7 +8471,14 @@
                 <w:rFonts w:hint="cs"/>
                 <w:rtl/>
               </w:rPr>
-              <w:t>76.15%</w:t>
+              <w:t>95.80</w:t>
+            </w:r>
+            <w:r>
+              <w:rPr>
+                <w:rFonts w:hint="cs"/>
+                <w:rtl/>
+              </w:rPr>
+              <w:t>%</w:t>
             </w:r>
           </w:p>
         </w:tc>
@@ -7656,7 +8499,14 @@
                 <w:rFonts w:hint="cs"/>
                 <w:rtl/>
               </w:rPr>
-              <w:t>78.34%</w:t>
+              <w:t>95.84</w:t>
+            </w:r>
+            <w:r>
+              <w:rPr>
+                <w:rFonts w:hint="cs"/>
+                <w:rtl/>
+              </w:rPr>
+              <w:t>%</w:t>
             </w:r>
           </w:p>
         </w:tc>
@@ -7677,7 +8527,7 @@
                 <w:rFonts w:hint="cs"/>
                 <w:rtl/>
               </w:rPr>
-              <w:t>0.64</w:t>
+              <w:t>0.19</w:t>
             </w:r>
           </w:p>
         </w:tc>
@@ -7698,7 +8548,7 @@
                 <w:rFonts w:hint="cs"/>
                 <w:rtl/>
               </w:rPr>
-              <w:t>4.30</w:t>
+              <w:t>1.13</w:t>
             </w:r>
           </w:p>
         </w:tc>
@@ -7719,7 +8569,7 @@
                 <w:rFonts w:hint="cs"/>
                 <w:rtl/>
               </w:rPr>
-              <w:t>1.73</w:t>
+              <w:t>0.99</w:t>
             </w:r>
           </w:p>
         </w:tc>
@@ -7740,7 +8590,14 @@
                 <w:rFonts w:hint="cs"/>
                 <w:rtl/>
               </w:rPr>
-              <w:t>1.91</w:t>
+              <w:t>1.</w:t>
+            </w:r>
+            <w:r>
+              <w:rPr>
+                <w:rFonts w:hint="cs"/>
+                <w:rtl/>
+              </w:rPr>
+              <w:t>17</w:t>
             </w:r>
             <w:r>
               <w:rPr>
@@ -7769,7 +8626,6 @@
               <w:pStyle w:val="-"/>
               <w:bidi w:val="0"/>
               <w:rPr>
-                <w:rFonts w:hint="cs"/>
                 <w:rtl/>
               </w:rPr>
             </w:pPr>
@@ -7795,7 +8651,6 @@
               <w:pStyle w:val="-"/>
               <w:bidi w:val="0"/>
               <w:rPr>
-                <w:rFonts w:hint="cs"/>
                 <w:rtl/>
               </w:rPr>
             </w:pPr>
@@ -7804,7 +8659,14 @@
                 <w:rFonts w:hint="cs"/>
                 <w:rtl/>
               </w:rPr>
-              <w:t>86.27%</w:t>
+              <w:t>95.76</w:t>
+            </w:r>
+            <w:r>
+              <w:rPr>
+                <w:rFonts w:hint="cs"/>
+                <w:rtl/>
+              </w:rPr>
+              <w:t>%</w:t>
             </w:r>
           </w:p>
         </w:tc>
@@ -7821,7 +8683,6 @@
               <w:pStyle w:val="-"/>
               <w:bidi w:val="0"/>
               <w:rPr>
-                <w:rFonts w:hint="cs"/>
                 <w:rtl/>
               </w:rPr>
             </w:pPr>
@@ -7830,7 +8691,14 @@
                 <w:rFonts w:hint="cs"/>
                 <w:rtl/>
               </w:rPr>
-              <w:t>87.94%</w:t>
+              <w:t>97.17</w:t>
+            </w:r>
+            <w:r>
+              <w:rPr>
+                <w:rFonts w:hint="cs"/>
+                <w:rtl/>
+              </w:rPr>
+              <w:t>%</w:t>
             </w:r>
           </w:p>
         </w:tc>
@@ -7847,7 +8715,6 @@
               <w:pStyle w:val="-"/>
               <w:bidi w:val="0"/>
               <w:rPr>
-                <w:rFonts w:hint="cs"/>
                 <w:rtl/>
               </w:rPr>
             </w:pPr>
@@ -7856,7 +8723,14 @@
                 <w:rFonts w:hint="cs"/>
                 <w:rtl/>
               </w:rPr>
-              <w:t>86.27%</w:t>
+              <w:t>95.76</w:t>
+            </w:r>
+            <w:r>
+              <w:rPr>
+                <w:rFonts w:hint="cs"/>
+                <w:rtl/>
+              </w:rPr>
+              <w:t>%</w:t>
             </w:r>
           </w:p>
         </w:tc>
@@ -7872,7 +8746,6 @@
             <w:pPr>
               <w:pStyle w:val="-"/>
               <w:rPr>
-                <w:rFonts w:hint="cs"/>
                 <w:rtl/>
               </w:rPr>
             </w:pPr>
@@ -7881,7 +8754,14 @@
                 <w:rFonts w:hint="cs"/>
                 <w:rtl/>
               </w:rPr>
-              <w:t>86.23%</w:t>
+              <w:t>95.81</w:t>
+            </w:r>
+            <w:r>
+              <w:rPr>
+                <w:rFonts w:hint="cs"/>
+                <w:rtl/>
+              </w:rPr>
+              <w:t>%</w:t>
             </w:r>
           </w:p>
         </w:tc>
@@ -7897,7 +8777,6 @@
             <w:pPr>
               <w:pStyle w:val="-"/>
               <w:rPr>
-                <w:rFonts w:hint="cs"/>
                 <w:rtl/>
               </w:rPr>
             </w:pPr>
@@ -7906,7 +8785,7 @@
                 <w:rFonts w:hint="cs"/>
                 <w:rtl/>
               </w:rPr>
-              <w:t>1.15</w:t>
+              <w:t>0.61</w:t>
             </w:r>
           </w:p>
         </w:tc>
@@ -7922,7 +8801,6 @@
             <w:pPr>
               <w:pStyle w:val="-"/>
               <w:rPr>
-                <w:rFonts w:hint="cs"/>
                 <w:rtl/>
               </w:rPr>
             </w:pPr>
@@ -7947,7 +8825,6 @@
             <w:pPr>
               <w:pStyle w:val="-"/>
               <w:rPr>
-                <w:rFonts w:hint="cs"/>
                 <w:rtl/>
               </w:rPr>
             </w:pPr>
@@ -7972,7 +8849,6 @@
             <w:pPr>
               <w:pStyle w:val="-"/>
               <w:rPr>
-                <w:rFonts w:hint="cs"/>
                 <w:rtl/>
               </w:rPr>
             </w:pPr>
@@ -7981,7 +8857,14 @@
                 <w:rFonts w:hint="cs"/>
                 <w:rtl/>
               </w:rPr>
-              <w:t>3.66</w:t>
+              <w:t>3.</w:t>
+            </w:r>
+            <w:r>
+              <w:rPr>
+                <w:rFonts w:hint="cs"/>
+                <w:rtl/>
+              </w:rPr>
+              <w:t>00</w:t>
             </w:r>
             <w:r>
               <w:rPr>
@@ -8006,8 +8889,1353 @@
     </w:p>
     <w:p>
       <w:pPr>
+        <w:pStyle w:val="a5"/>
+        <w:rPr>
+          <w:rtl/>
+        </w:rPr>
+      </w:pPr>
+      <w:bookmarkStart w:id="13" w:name="_Ref158732879"/>
+      <w:r>
+        <w:rPr>
+          <w:rFonts w:hint="cs"/>
+          <w:rtl/>
+        </w:rPr>
+        <w:lastRenderedPageBreak/>
+        <w:t xml:space="preserve">نتایج شبیه‌سازی جنگل تصادفی </w:t>
+      </w:r>
+      <w:r>
+        <w:rPr>
+          <w:rFonts w:hint="cs"/>
+          <w:rtl/>
+        </w:rPr>
+        <w:t>برای عمق متفاوت درختان و تعداد 40 درخت</w:t>
+      </w:r>
+      <w:bookmarkEnd w:id="13"/>
+    </w:p>
+    <w:tbl>
+      <w:tblPr>
+        <w:tblStyle w:val="TableGrid"/>
+        <w:tblpPr w:leftFromText="181" w:rightFromText="181" w:bottomFromText="284" w:vertAnchor="text" w:tblpXSpec="right" w:tblpY="1"/>
+        <w:tblOverlap w:val="never"/>
+        <w:bidiVisual/>
+        <w:tblW w:w="9078" w:type="dxa"/>
+        <w:tblBorders>
+          <w:top w:val="none" w:sz="0" w:space="0" w:color="auto"/>
+          <w:left w:val="none" w:sz="0" w:space="0" w:color="auto"/>
+          <w:bottom w:val="none" w:sz="0" w:space="0" w:color="auto"/>
+          <w:right w:val="none" w:sz="0" w:space="0" w:color="auto"/>
+          <w:insideH w:val="none" w:sz="0" w:space="0" w:color="auto"/>
+          <w:insideV w:val="none" w:sz="0" w:space="0" w:color="auto"/>
+        </w:tblBorders>
+        <w:tblLayout w:type="fixed"/>
+        <w:tblLook w:val="04A0" w:firstRow="1" w:lastRow="0" w:firstColumn="1" w:lastColumn="0" w:noHBand="0" w:noVBand="1"/>
+      </w:tblPr>
+      <w:tblGrid>
+        <w:gridCol w:w="1020"/>
+        <w:gridCol w:w="1007"/>
+        <w:gridCol w:w="1007"/>
+        <w:gridCol w:w="1007"/>
+        <w:gridCol w:w="1008"/>
+        <w:gridCol w:w="1007"/>
+        <w:gridCol w:w="1007"/>
+        <w:gridCol w:w="1007"/>
+        <w:gridCol w:w="1008"/>
+      </w:tblGrid>
+      <w:tr>
+        <w:trPr>
+          <w:trHeight w:val="520"/>
+        </w:trPr>
+        <w:tc>
+          <w:tcPr>
+            <w:tcW w:w="1020" w:type="dxa"/>
+            <w:tcBorders>
+              <w:top w:val="single" w:sz="12" w:space="0" w:color="auto"/>
+              <w:bottom w:val="single" w:sz="12" w:space="0" w:color="auto"/>
+            </w:tcBorders>
+            <w:vAlign w:val="center"/>
+          </w:tcPr>
+          <w:p>
+            <w:pPr>
+              <w:pStyle w:val="-"/>
+              <w:rPr>
+                <w:rtl/>
+              </w:rPr>
+            </w:pPr>
+            <w:r>
+              <w:rPr>
+                <w:rFonts w:hint="cs"/>
+                <w:rtl/>
+              </w:rPr>
+              <w:t>حداکثر عمق درختان</w:t>
+            </w:r>
+          </w:p>
+        </w:tc>
+        <w:tc>
+          <w:tcPr>
+            <w:tcW w:w="1007" w:type="dxa"/>
+            <w:tcBorders>
+              <w:top w:val="single" w:sz="12" w:space="0" w:color="auto"/>
+              <w:bottom w:val="single" w:sz="12" w:space="0" w:color="auto"/>
+            </w:tcBorders>
+            <w:vAlign w:val="center"/>
+          </w:tcPr>
+          <w:p>
+            <w:pPr>
+              <w:pStyle w:val="-"/>
+              <w:rPr>
+                <w:szCs w:val="18"/>
+                <w:rtl/>
+              </w:rPr>
+            </w:pPr>
+            <m:oMathPara>
+              <m:oMath>
+                <m:r>
+                  <w:rPr>
+                    <w:rFonts w:ascii="Cambria Math" w:hAnsi="Cambria Math"/>
+                  </w:rPr>
+                  <m:t>Accuracy</m:t>
+                </m:r>
+              </m:oMath>
+            </m:oMathPara>
+          </w:p>
+        </w:tc>
+        <w:tc>
+          <w:tcPr>
+            <w:tcW w:w="1007" w:type="dxa"/>
+            <w:tcBorders>
+              <w:top w:val="single" w:sz="12" w:space="0" w:color="auto"/>
+              <w:bottom w:val="single" w:sz="12" w:space="0" w:color="auto"/>
+            </w:tcBorders>
+            <w:vAlign w:val="center"/>
+          </w:tcPr>
+          <w:p>
+            <w:pPr>
+              <w:pStyle w:val="-"/>
+            </w:pPr>
+            <m:oMathPara>
+              <m:oMath>
+                <m:r>
+                  <w:rPr>
+                    <w:rFonts w:ascii="Cambria Math" w:hAnsi="Cambria Math"/>
+                  </w:rPr>
+                  <m:t>Precision</m:t>
+                </m:r>
+              </m:oMath>
+            </m:oMathPara>
+          </w:p>
+        </w:tc>
+        <w:tc>
+          <w:tcPr>
+            <w:tcW w:w="1007" w:type="dxa"/>
+            <w:tcBorders>
+              <w:top w:val="single" w:sz="12" w:space="0" w:color="auto"/>
+              <w:bottom w:val="single" w:sz="12" w:space="0" w:color="auto"/>
+            </w:tcBorders>
+            <w:vAlign w:val="center"/>
+          </w:tcPr>
+          <w:p>
+            <w:pPr>
+              <w:pStyle w:val="-"/>
+              <w:rPr>
+                <w:szCs w:val="18"/>
+                <w:rtl/>
+              </w:rPr>
+            </w:pPr>
+            <m:oMathPara>
+              <m:oMath>
+                <m:r>
+                  <w:rPr>
+                    <w:rFonts w:ascii="Cambria Math" w:hAnsi="Cambria Math"/>
+                  </w:rPr>
+                  <m:t>Recall</m:t>
+                </m:r>
+              </m:oMath>
+            </m:oMathPara>
+          </w:p>
+        </w:tc>
+        <w:tc>
+          <w:tcPr>
+            <w:tcW w:w="1008" w:type="dxa"/>
+            <w:tcBorders>
+              <w:top w:val="single" w:sz="12" w:space="0" w:color="auto"/>
+              <w:bottom w:val="single" w:sz="12" w:space="0" w:color="auto"/>
+            </w:tcBorders>
+            <w:vAlign w:val="center"/>
+          </w:tcPr>
+          <w:p>
+            <w:pPr>
+              <w:pStyle w:val="-"/>
+              <w:rPr>
+                <w:szCs w:val="18"/>
+                <w:rtl/>
+              </w:rPr>
+            </w:pPr>
+            <m:oMathPara>
+              <m:oMath>
+                <m:r>
+                  <w:rPr>
+                    <w:rFonts w:ascii="Cambria Math" w:hAnsi="Cambria Math"/>
+                  </w:rPr>
+                  <m:t>F</m:t>
+                </m:r>
+                <m:r>
+                  <m:rPr>
+                    <m:sty m:val="p"/>
+                  </m:rPr>
+                  <w:rPr>
+                    <w:rFonts w:ascii="Cambria Math" w:hAnsi="Cambria Math"/>
+                  </w:rPr>
+                  <m:t>1</m:t>
+                </m:r>
+                <m:r>
+                  <m:rPr>
+                    <m:nor/>
+                  </m:rPr>
+                  <m:t>-</m:t>
+                </m:r>
+                <m:r>
+                  <w:rPr>
+                    <w:rFonts w:ascii="Cambria Math" w:hAnsi="Cambria Math"/>
+                  </w:rPr>
+                  <m:t>Score</m:t>
+                </m:r>
+              </m:oMath>
+            </m:oMathPara>
+          </w:p>
+        </w:tc>
+        <w:tc>
+          <w:tcPr>
+            <w:tcW w:w="1007" w:type="dxa"/>
+            <w:tcBorders>
+              <w:top w:val="single" w:sz="12" w:space="0" w:color="auto"/>
+              <w:bottom w:val="single" w:sz="12" w:space="0" w:color="auto"/>
+            </w:tcBorders>
+            <w:vAlign w:val="center"/>
+          </w:tcPr>
+          <w:p>
+            <w:pPr>
+              <w:pStyle w:val="-"/>
+            </w:pPr>
+            <m:oMathPara>
+              <m:oMath>
+                <m:sSup>
+                  <m:sSupPr>
+                    <m:ctrlPr>
+                      <w:rPr>
+                        <w:rFonts w:ascii="Cambria Math" w:hAnsi="Cambria Math"/>
+                      </w:rPr>
+                    </m:ctrlPr>
+                  </m:sSupPr>
+                  <m:e>
+                    <m:r>
+                      <w:rPr>
+                        <w:rFonts w:ascii="Cambria Math" w:hAnsi="Cambria Math"/>
+                      </w:rPr>
+                      <m:t>E</m:t>
+                    </m:r>
+                  </m:e>
+                  <m:sup>
+                    <m:r>
+                      <w:rPr>
+                        <w:rFonts w:ascii="Cambria Math" w:hAnsi="Cambria Math"/>
+                      </w:rPr>
+                      <m:t>avg</m:t>
+                    </m:r>
+                  </m:sup>
+                </m:sSup>
+                <m:r>
+                  <m:rPr>
+                    <m:sty m:val="p"/>
+                  </m:rPr>
+                  <w:rPr>
+                    <w:rFonts w:ascii="Cambria Math" w:hAnsi="Cambria Math"/>
+                    <w:szCs w:val="18"/>
+                    <w:rtl/>
+                  </w:rPr>
+                  <w:br/>
+                </m:r>
+              </m:oMath>
+            </m:oMathPara>
+            <w:r>
+              <w:rPr>
+                <w:rFonts w:hint="cs"/>
+                <w:szCs w:val="18"/>
+                <w:rtl/>
+              </w:rPr>
+              <w:t>(متر)</w:t>
+            </w:r>
+          </w:p>
+        </w:tc>
+        <w:tc>
+          <w:tcPr>
+            <w:tcW w:w="1007" w:type="dxa"/>
+            <w:tcBorders>
+              <w:top w:val="single" w:sz="12" w:space="0" w:color="auto"/>
+              <w:bottom w:val="single" w:sz="12" w:space="0" w:color="auto"/>
+            </w:tcBorders>
+            <w:vAlign w:val="center"/>
+          </w:tcPr>
+          <w:p>
+            <w:pPr>
+              <w:pStyle w:val="-"/>
+              <w:rPr>
+                <w:szCs w:val="18"/>
+                <w:rtl/>
+              </w:rPr>
+            </w:pPr>
+            <m:oMathPara>
+              <m:oMath>
+                <m:r>
+                  <w:rPr>
+                    <w:rFonts w:ascii="Cambria Math" w:hAnsi="Cambria Math"/>
+                  </w:rPr>
+                  <m:t>MSE</m:t>
+                </m:r>
+              </m:oMath>
+            </m:oMathPara>
+          </w:p>
+          <w:p>
+            <w:pPr>
+              <w:pStyle w:val="-"/>
+            </w:pPr>
+            <w:r>
+              <w:rPr>
+                <w:rFonts w:hint="cs"/>
+                <w:rtl/>
+              </w:rPr>
+              <w:t>(متر مربع)</w:t>
+            </w:r>
+          </w:p>
+        </w:tc>
+        <w:tc>
+          <w:tcPr>
+            <w:tcW w:w="1007" w:type="dxa"/>
+            <w:tcBorders>
+              <w:top w:val="single" w:sz="12" w:space="0" w:color="auto"/>
+              <w:bottom w:val="single" w:sz="12" w:space="0" w:color="auto"/>
+            </w:tcBorders>
+            <w:vAlign w:val="center"/>
+          </w:tcPr>
+          <w:p>
+            <w:pPr>
+              <w:pStyle w:val="-"/>
+            </w:pPr>
+            <m:oMathPara>
+              <m:oMath>
+                <m:r>
+                  <w:rPr>
+                    <w:rFonts w:ascii="Cambria Math" w:hAnsi="Cambria Math"/>
+                  </w:rPr>
+                  <m:t>RMSE</m:t>
+                </m:r>
+                <m:r>
+                  <m:rPr>
+                    <m:sty m:val="p"/>
+                  </m:rPr>
+                  <w:rPr>
+                    <w:rFonts w:ascii="Cambria Math" w:hAnsi="Cambria Math"/>
+                    <w:szCs w:val="18"/>
+                    <w:rtl/>
+                  </w:rPr>
+                  <w:br/>
+                </m:r>
+              </m:oMath>
+            </m:oMathPara>
+            <w:r>
+              <w:rPr>
+                <w:rFonts w:hint="cs"/>
+                <w:szCs w:val="18"/>
+                <w:rtl/>
+              </w:rPr>
+              <w:t>(متر)</w:t>
+            </w:r>
+          </w:p>
+        </w:tc>
+        <w:tc>
+          <w:tcPr>
+            <w:tcW w:w="1008" w:type="dxa"/>
+            <w:tcBorders>
+              <w:top w:val="single" w:sz="12" w:space="0" w:color="auto"/>
+              <w:bottom w:val="single" w:sz="12" w:space="0" w:color="auto"/>
+            </w:tcBorders>
+            <w:vAlign w:val="center"/>
+          </w:tcPr>
+          <w:p>
+            <w:pPr>
+              <w:pStyle w:val="-"/>
+              <w:rPr>
+                <w:rtl/>
+              </w:rPr>
+            </w:pPr>
+            <w:r>
+              <w:rPr>
+                <w:rFonts w:hint="cs"/>
+                <w:rtl/>
+              </w:rPr>
+              <w:t>زمان آزمایش</w:t>
+            </w:r>
+          </w:p>
+        </w:tc>
+      </w:tr>
+      <w:tr>
+        <w:trPr>
+          <w:trHeight w:val="520"/>
+        </w:trPr>
+        <w:tc>
+          <w:tcPr>
+            <w:tcW w:w="1020" w:type="dxa"/>
+            <w:tcBorders>
+              <w:top w:val="single" w:sz="12" w:space="0" w:color="auto"/>
+            </w:tcBorders>
+            <w:vAlign w:val="center"/>
+          </w:tcPr>
+          <w:p>
+            <w:pPr>
+              <w:pStyle w:val="-"/>
+              <w:bidi w:val="0"/>
+              <w:rPr>
+                <w:rtl/>
+              </w:rPr>
+            </w:pPr>
+            <w:r>
+              <w:rPr>
+                <w:rFonts w:hint="cs"/>
+                <w:rtl/>
+              </w:rPr>
+              <w:t>10</w:t>
+            </w:r>
+          </w:p>
+        </w:tc>
+        <w:tc>
+          <w:tcPr>
+            <w:tcW w:w="1007" w:type="dxa"/>
+            <w:tcBorders>
+              <w:top w:val="single" w:sz="12" w:space="0" w:color="auto"/>
+            </w:tcBorders>
+            <w:vAlign w:val="center"/>
+          </w:tcPr>
+          <w:p>
+            <w:pPr>
+              <w:pStyle w:val="-"/>
+              <w:bidi w:val="0"/>
+              <w:rPr>
+                <w:rtl/>
+              </w:rPr>
+            </w:pPr>
+            <w:r>
+              <w:rPr>
+                <w:rFonts w:hint="cs"/>
+                <w:rtl/>
+              </w:rPr>
+              <w:t xml:space="preserve">  </w:t>
+            </w:r>
+            <w:r>
+              <w:rPr>
+                <w:rFonts w:hint="cs"/>
+                <w:rtl/>
+              </w:rPr>
+              <w:t>50.99</w:t>
+            </w:r>
+            <w:r>
+              <w:rPr>
+                <w:rFonts w:hint="cs"/>
+                <w:rtl/>
+              </w:rPr>
+              <w:t>%</w:t>
+            </w:r>
+          </w:p>
+        </w:tc>
+        <w:tc>
+          <w:tcPr>
+            <w:tcW w:w="1007" w:type="dxa"/>
+            <w:tcBorders>
+              <w:top w:val="single" w:sz="12" w:space="0" w:color="auto"/>
+            </w:tcBorders>
+            <w:vAlign w:val="center"/>
+          </w:tcPr>
+          <w:p>
+            <w:pPr>
+              <w:pStyle w:val="-"/>
+              <w:bidi w:val="0"/>
+              <w:rPr>
+                <w:rtl/>
+              </w:rPr>
+            </w:pPr>
+            <w:r>
+              <w:rPr>
+                <w:rFonts w:hint="cs"/>
+                <w:rtl/>
+              </w:rPr>
+              <w:t>61.46</w:t>
+            </w:r>
+            <w:r>
+              <w:rPr>
+                <w:rFonts w:hint="cs"/>
+                <w:rtl/>
+              </w:rPr>
+              <w:t>%</w:t>
+            </w:r>
+          </w:p>
+        </w:tc>
+        <w:tc>
+          <w:tcPr>
+            <w:tcW w:w="1007" w:type="dxa"/>
+            <w:tcBorders>
+              <w:top w:val="single" w:sz="12" w:space="0" w:color="auto"/>
+            </w:tcBorders>
+            <w:vAlign w:val="center"/>
+          </w:tcPr>
+          <w:p>
+            <w:pPr>
+              <w:pStyle w:val="-"/>
+              <w:bidi w:val="0"/>
+              <w:rPr>
+                <w:rtl/>
+              </w:rPr>
+            </w:pPr>
+            <w:r>
+              <w:rPr>
+                <w:rFonts w:hint="cs"/>
+                <w:rtl/>
+              </w:rPr>
+              <w:t>60.00</w:t>
+            </w:r>
+            <w:r>
+              <w:rPr>
+                <w:rFonts w:hint="cs"/>
+                <w:rtl/>
+              </w:rPr>
+              <w:t>%</w:t>
+            </w:r>
+          </w:p>
+        </w:tc>
+        <w:tc>
+          <w:tcPr>
+            <w:tcW w:w="1008" w:type="dxa"/>
+            <w:tcBorders>
+              <w:top w:val="single" w:sz="12" w:space="0" w:color="auto"/>
+            </w:tcBorders>
+            <w:vAlign w:val="center"/>
+          </w:tcPr>
+          <w:p>
+            <w:pPr>
+              <w:pStyle w:val="-"/>
+              <w:rPr>
+                <w:rtl/>
+              </w:rPr>
+            </w:pPr>
+            <w:r>
+              <w:rPr>
+                <w:rFonts w:hint="cs"/>
+                <w:rtl/>
+              </w:rPr>
+              <w:t>50.70</w:t>
+            </w:r>
+            <w:r>
+              <w:rPr>
+                <w:rFonts w:hint="cs"/>
+                <w:rtl/>
+              </w:rPr>
+              <w:t>%</w:t>
+            </w:r>
+          </w:p>
+        </w:tc>
+        <w:tc>
+          <w:tcPr>
+            <w:tcW w:w="1007" w:type="dxa"/>
+            <w:tcBorders>
+              <w:top w:val="single" w:sz="12" w:space="0" w:color="auto"/>
+            </w:tcBorders>
+            <w:vAlign w:val="center"/>
+          </w:tcPr>
+          <w:p>
+            <w:pPr>
+              <w:pStyle w:val="-"/>
+              <w:rPr>
+                <w:rtl/>
+              </w:rPr>
+            </w:pPr>
+            <w:r>
+              <w:rPr>
+                <w:rFonts w:hint="cs"/>
+                <w:rtl/>
+              </w:rPr>
+              <w:t>9.58</w:t>
+            </w:r>
+          </w:p>
+        </w:tc>
+        <w:tc>
+          <w:tcPr>
+            <w:tcW w:w="1007" w:type="dxa"/>
+            <w:tcBorders>
+              <w:top w:val="single" w:sz="12" w:space="0" w:color="auto"/>
+            </w:tcBorders>
+            <w:vAlign w:val="center"/>
+          </w:tcPr>
+          <w:p>
+            <w:pPr>
+              <w:pStyle w:val="-"/>
+              <w:rPr>
+                <w:rtl/>
+              </w:rPr>
+            </w:pPr>
+            <w:r>
+              <w:rPr>
+                <w:rFonts w:hint="cs"/>
+                <w:rtl/>
+              </w:rPr>
+              <w:t>228.90</w:t>
+            </w:r>
+          </w:p>
+        </w:tc>
+        <w:tc>
+          <w:tcPr>
+            <w:tcW w:w="1007" w:type="dxa"/>
+            <w:tcBorders>
+              <w:top w:val="single" w:sz="12" w:space="0" w:color="auto"/>
+            </w:tcBorders>
+            <w:vAlign w:val="center"/>
+          </w:tcPr>
+          <w:p>
+            <w:pPr>
+              <w:pStyle w:val="-"/>
+              <w:rPr>
+                <w:rtl/>
+              </w:rPr>
+            </w:pPr>
+            <w:r>
+              <w:rPr>
+                <w:rFonts w:hint="cs"/>
+                <w:rtl/>
+              </w:rPr>
+              <w:t>11.59</w:t>
+            </w:r>
+          </w:p>
+        </w:tc>
+        <w:tc>
+          <w:tcPr>
+            <w:tcW w:w="1008" w:type="dxa"/>
+            <w:tcBorders>
+              <w:top w:val="single" w:sz="12" w:space="0" w:color="auto"/>
+            </w:tcBorders>
+            <w:vAlign w:val="center"/>
+          </w:tcPr>
+          <w:p>
+            <w:pPr>
+              <w:pStyle w:val="-"/>
+              <w:rPr>
+                <w:rtl/>
+              </w:rPr>
+            </w:pPr>
+            <w:r>
+              <w:rPr>
+                <w:rFonts w:hint="cs"/>
+                <w:rtl/>
+              </w:rPr>
+              <w:t>0.</w:t>
+            </w:r>
+            <w:r>
+              <w:rPr>
+                <w:rFonts w:hint="cs"/>
+                <w:rtl/>
+              </w:rPr>
+              <w:t>80</w:t>
+            </w:r>
+            <w:r>
+              <w:rPr>
+                <w:rFonts w:hint="cs"/>
+                <w:rtl/>
+              </w:rPr>
+              <w:t xml:space="preserve"> ثانیه</w:t>
+            </w:r>
+          </w:p>
+        </w:tc>
+      </w:tr>
+      <w:tr>
+        <w:trPr>
+          <w:trHeight w:val="520"/>
+        </w:trPr>
+        <w:tc>
+          <w:tcPr>
+            <w:tcW w:w="1020" w:type="dxa"/>
+            <w:vAlign w:val="center"/>
+          </w:tcPr>
+          <w:p>
+            <w:pPr>
+              <w:pStyle w:val="-"/>
+              <w:bidi w:val="0"/>
+            </w:pPr>
+            <w:r>
+              <w:rPr>
+                <w:rFonts w:hint="cs"/>
+                <w:rtl/>
+              </w:rPr>
+              <w:t>50</w:t>
+            </w:r>
+          </w:p>
+        </w:tc>
+        <w:tc>
+          <w:tcPr>
+            <w:tcW w:w="1007" w:type="dxa"/>
+            <w:vAlign w:val="center"/>
+          </w:tcPr>
+          <w:p>
+            <w:pPr>
+              <w:pStyle w:val="-"/>
+              <w:bidi w:val="0"/>
+              <w:rPr>
+                <w:rtl/>
+              </w:rPr>
+            </w:pPr>
+            <w:r>
+              <w:rPr>
+                <w:rFonts w:hint="cs"/>
+                <w:rtl/>
+              </w:rPr>
+              <w:t>95.68</w:t>
+            </w:r>
+            <w:r>
+              <w:rPr>
+                <w:rFonts w:hint="cs"/>
+                <w:rtl/>
+              </w:rPr>
+              <w:t>%</w:t>
+            </w:r>
+          </w:p>
+        </w:tc>
+        <w:tc>
+          <w:tcPr>
+            <w:tcW w:w="1007" w:type="dxa"/>
+            <w:vAlign w:val="center"/>
+          </w:tcPr>
+          <w:p>
+            <w:pPr>
+              <w:pStyle w:val="-"/>
+              <w:bidi w:val="0"/>
+            </w:pPr>
+            <w:r>
+              <w:rPr>
+                <w:rFonts w:hint="cs"/>
+                <w:rtl/>
+              </w:rPr>
+              <w:t>97.04</w:t>
+            </w:r>
+            <w:r>
+              <w:rPr>
+                <w:rFonts w:hint="cs"/>
+                <w:rtl/>
+              </w:rPr>
+              <w:t>%</w:t>
+            </w:r>
+          </w:p>
+        </w:tc>
+        <w:tc>
+          <w:tcPr>
+            <w:tcW w:w="1007" w:type="dxa"/>
+            <w:vAlign w:val="center"/>
+          </w:tcPr>
+          <w:p>
+            <w:pPr>
+              <w:pStyle w:val="-"/>
+              <w:bidi w:val="0"/>
+              <w:rPr>
+                <w:rtl/>
+              </w:rPr>
+            </w:pPr>
+            <w:r>
+              <w:rPr>
+                <w:rFonts w:hint="cs"/>
+                <w:rtl/>
+              </w:rPr>
+              <w:t>95.63</w:t>
+            </w:r>
+            <w:r>
+              <w:rPr>
+                <w:rFonts w:hint="cs"/>
+                <w:rtl/>
+              </w:rPr>
+              <w:t>%</w:t>
+            </w:r>
+          </w:p>
+        </w:tc>
+        <w:tc>
+          <w:tcPr>
+            <w:tcW w:w="1008" w:type="dxa"/>
+            <w:vAlign w:val="center"/>
+          </w:tcPr>
+          <w:p>
+            <w:pPr>
+              <w:pStyle w:val="-"/>
+              <w:rPr>
+                <w:rtl/>
+              </w:rPr>
+            </w:pPr>
+            <w:r>
+              <w:rPr>
+                <w:rFonts w:hint="cs"/>
+                <w:rtl/>
+              </w:rPr>
+              <w:t>95.69</w:t>
+            </w:r>
+            <w:r>
+              <w:rPr>
+                <w:rFonts w:hint="cs"/>
+                <w:rtl/>
+              </w:rPr>
+              <w:t>%</w:t>
+            </w:r>
+          </w:p>
+        </w:tc>
+        <w:tc>
+          <w:tcPr>
+            <w:tcW w:w="1007" w:type="dxa"/>
+            <w:vAlign w:val="center"/>
+          </w:tcPr>
+          <w:p>
+            <w:pPr>
+              <w:pStyle w:val="-"/>
+              <w:rPr>
+                <w:rtl/>
+              </w:rPr>
+            </w:pPr>
+            <w:r>
+              <w:rPr>
+                <w:rFonts w:hint="cs"/>
+                <w:rtl/>
+              </w:rPr>
+              <w:t>0.21</w:t>
+            </w:r>
+          </w:p>
+        </w:tc>
+        <w:tc>
+          <w:tcPr>
+            <w:tcW w:w="1007" w:type="dxa"/>
+            <w:vAlign w:val="center"/>
+          </w:tcPr>
+          <w:p>
+            <w:pPr>
+              <w:pStyle w:val="-"/>
+              <w:rPr>
+                <w:rtl/>
+              </w:rPr>
+            </w:pPr>
+            <w:r>
+              <w:rPr>
+                <w:rFonts w:hint="cs"/>
+                <w:rtl/>
+              </w:rPr>
+              <w:t>1.43</w:t>
+            </w:r>
+          </w:p>
+        </w:tc>
+        <w:tc>
+          <w:tcPr>
+            <w:tcW w:w="1007" w:type="dxa"/>
+            <w:vAlign w:val="center"/>
+          </w:tcPr>
+          <w:p>
+            <w:pPr>
+              <w:pStyle w:val="-"/>
+              <w:rPr>
+                <w:rtl/>
+              </w:rPr>
+            </w:pPr>
+            <w:r>
+              <w:rPr>
+                <w:rFonts w:hint="cs"/>
+                <w:rtl/>
+              </w:rPr>
+              <w:t>1.12</w:t>
+            </w:r>
+          </w:p>
+        </w:tc>
+        <w:tc>
+          <w:tcPr>
+            <w:tcW w:w="1008" w:type="dxa"/>
+            <w:vAlign w:val="center"/>
+          </w:tcPr>
+          <w:p>
+            <w:pPr>
+              <w:pStyle w:val="-"/>
+              <w:rPr>
+                <w:rtl/>
+              </w:rPr>
+            </w:pPr>
+            <w:r>
+              <w:rPr>
+                <w:rFonts w:hint="cs"/>
+                <w:rtl/>
+              </w:rPr>
+              <w:t>0.86</w:t>
+            </w:r>
+            <w:r>
+              <w:rPr>
+                <w:rFonts w:hint="cs"/>
+                <w:rtl/>
+              </w:rPr>
+              <w:t xml:space="preserve"> ثانیه</w:t>
+            </w:r>
+          </w:p>
+        </w:tc>
+      </w:tr>
+      <w:tr>
+        <w:trPr>
+          <w:trHeight w:val="520"/>
+        </w:trPr>
+        <w:tc>
+          <w:tcPr>
+            <w:tcW w:w="1020" w:type="dxa"/>
+            <w:tcBorders>
+              <w:bottom w:val="single" w:sz="4" w:space="0" w:color="auto"/>
+            </w:tcBorders>
+            <w:vAlign w:val="center"/>
+          </w:tcPr>
+          <w:p>
+            <w:pPr>
+              <w:pStyle w:val="-"/>
+              <w:bidi w:val="0"/>
+              <w:rPr>
+                <w:rtl/>
+              </w:rPr>
+            </w:pPr>
+            <w:r>
+              <w:rPr>
+                <w:rFonts w:hint="cs"/>
+                <w:rtl/>
+              </w:rPr>
+              <w:t>100</w:t>
+            </w:r>
+          </w:p>
+        </w:tc>
+        <w:tc>
+          <w:tcPr>
+            <w:tcW w:w="1007" w:type="dxa"/>
+            <w:tcBorders>
+              <w:bottom w:val="single" w:sz="4" w:space="0" w:color="auto"/>
+            </w:tcBorders>
+            <w:vAlign w:val="center"/>
+          </w:tcPr>
+          <w:p>
+            <w:pPr>
+              <w:pStyle w:val="-"/>
+              <w:bidi w:val="0"/>
+              <w:rPr>
+                <w:rtl/>
+              </w:rPr>
+            </w:pPr>
+            <w:r>
+              <w:rPr>
+                <w:rFonts w:hint="cs"/>
+                <w:rtl/>
+              </w:rPr>
+              <w:t>95.</w:t>
+            </w:r>
+            <w:r>
+              <w:rPr>
+                <w:rFonts w:hint="cs"/>
+                <w:rtl/>
+              </w:rPr>
+              <w:t>68</w:t>
+            </w:r>
+            <w:r>
+              <w:rPr>
+                <w:rFonts w:hint="cs"/>
+                <w:rtl/>
+              </w:rPr>
+              <w:t>%</w:t>
+            </w:r>
+          </w:p>
+        </w:tc>
+        <w:tc>
+          <w:tcPr>
+            <w:tcW w:w="1007" w:type="dxa"/>
+            <w:tcBorders>
+              <w:bottom w:val="single" w:sz="4" w:space="0" w:color="auto"/>
+            </w:tcBorders>
+            <w:vAlign w:val="center"/>
+          </w:tcPr>
+          <w:p>
+            <w:pPr>
+              <w:pStyle w:val="-"/>
+              <w:bidi w:val="0"/>
+              <w:rPr>
+                <w:rtl/>
+              </w:rPr>
+            </w:pPr>
+            <w:r>
+              <w:rPr>
+                <w:rFonts w:hint="cs"/>
+                <w:rtl/>
+              </w:rPr>
+              <w:t>97.04</w:t>
+            </w:r>
+            <w:r>
+              <w:rPr>
+                <w:rFonts w:hint="cs"/>
+                <w:rtl/>
+              </w:rPr>
+              <w:t>%</w:t>
+            </w:r>
+          </w:p>
+        </w:tc>
+        <w:tc>
+          <w:tcPr>
+            <w:tcW w:w="1007" w:type="dxa"/>
+            <w:tcBorders>
+              <w:bottom w:val="single" w:sz="4" w:space="0" w:color="auto"/>
+            </w:tcBorders>
+            <w:vAlign w:val="center"/>
+          </w:tcPr>
+          <w:p>
+            <w:pPr>
+              <w:pStyle w:val="-"/>
+              <w:bidi w:val="0"/>
+              <w:rPr>
+                <w:rtl/>
+              </w:rPr>
+            </w:pPr>
+            <w:r>
+              <w:rPr>
+                <w:rFonts w:hint="cs"/>
+                <w:rtl/>
+              </w:rPr>
+              <w:t>95.63</w:t>
+            </w:r>
+            <w:r>
+              <w:rPr>
+                <w:rFonts w:hint="cs"/>
+                <w:rtl/>
+              </w:rPr>
+              <w:t>%</w:t>
+            </w:r>
+          </w:p>
+        </w:tc>
+        <w:tc>
+          <w:tcPr>
+            <w:tcW w:w="1008" w:type="dxa"/>
+            <w:tcBorders>
+              <w:bottom w:val="single" w:sz="4" w:space="0" w:color="auto"/>
+            </w:tcBorders>
+            <w:vAlign w:val="center"/>
+          </w:tcPr>
+          <w:p>
+            <w:pPr>
+              <w:pStyle w:val="-"/>
+              <w:rPr>
+                <w:rtl/>
+              </w:rPr>
+            </w:pPr>
+            <w:r>
+              <w:rPr>
+                <w:rFonts w:hint="cs"/>
+                <w:rtl/>
+              </w:rPr>
+              <w:t>95.69</w:t>
+            </w:r>
+            <w:r>
+              <w:rPr>
+                <w:rFonts w:hint="cs"/>
+                <w:rtl/>
+              </w:rPr>
+              <w:t>%</w:t>
+            </w:r>
+          </w:p>
+        </w:tc>
+        <w:tc>
+          <w:tcPr>
+            <w:tcW w:w="1007" w:type="dxa"/>
+            <w:tcBorders>
+              <w:bottom w:val="single" w:sz="4" w:space="0" w:color="auto"/>
+            </w:tcBorders>
+            <w:vAlign w:val="center"/>
+          </w:tcPr>
+          <w:p>
+            <w:pPr>
+              <w:pStyle w:val="-"/>
+              <w:rPr>
+                <w:rtl/>
+              </w:rPr>
+            </w:pPr>
+            <w:r>
+              <w:rPr>
+                <w:rFonts w:hint="cs"/>
+                <w:rtl/>
+              </w:rPr>
+              <w:t>0.21</w:t>
+            </w:r>
+          </w:p>
+        </w:tc>
+        <w:tc>
+          <w:tcPr>
+            <w:tcW w:w="1007" w:type="dxa"/>
+            <w:tcBorders>
+              <w:bottom w:val="single" w:sz="4" w:space="0" w:color="auto"/>
+            </w:tcBorders>
+            <w:vAlign w:val="center"/>
+          </w:tcPr>
+          <w:p>
+            <w:pPr>
+              <w:pStyle w:val="-"/>
+              <w:rPr>
+                <w:rtl/>
+              </w:rPr>
+            </w:pPr>
+            <w:r>
+              <w:rPr>
+                <w:rFonts w:hint="cs"/>
+                <w:rtl/>
+              </w:rPr>
+              <w:t>1.43</w:t>
+            </w:r>
+          </w:p>
+        </w:tc>
+        <w:tc>
+          <w:tcPr>
+            <w:tcW w:w="1007" w:type="dxa"/>
+            <w:tcBorders>
+              <w:bottom w:val="single" w:sz="4" w:space="0" w:color="auto"/>
+            </w:tcBorders>
+            <w:vAlign w:val="center"/>
+          </w:tcPr>
+          <w:p>
+            <w:pPr>
+              <w:pStyle w:val="-"/>
+              <w:rPr>
+                <w:rtl/>
+              </w:rPr>
+            </w:pPr>
+            <w:r>
+              <w:rPr>
+                <w:rFonts w:hint="cs"/>
+                <w:rtl/>
+              </w:rPr>
+              <w:t>1.12</w:t>
+            </w:r>
+          </w:p>
+        </w:tc>
+        <w:tc>
+          <w:tcPr>
+            <w:tcW w:w="1008" w:type="dxa"/>
+            <w:tcBorders>
+              <w:bottom w:val="single" w:sz="4" w:space="0" w:color="auto"/>
+            </w:tcBorders>
+            <w:vAlign w:val="center"/>
+          </w:tcPr>
+          <w:p>
+            <w:pPr>
+              <w:pStyle w:val="-"/>
+              <w:rPr>
+                <w:rtl/>
+              </w:rPr>
+            </w:pPr>
+            <w:r>
+              <w:rPr>
+                <w:rFonts w:hint="cs"/>
+                <w:rtl/>
+              </w:rPr>
+              <w:t>0.87</w:t>
+            </w:r>
+            <w:r>
+              <w:rPr>
+                <w:rFonts w:hint="cs"/>
+                <w:rtl/>
+              </w:rPr>
+              <w:t xml:space="preserve"> ثانیه</w:t>
+            </w:r>
+          </w:p>
+        </w:tc>
+      </w:tr>
+    </w:tbl>
+    <w:p>
+      <w:pPr>
         <w:pStyle w:val="a8"/>
+        <w:rPr>
+          <w:rtl/>
+        </w:rPr>
       </w:pPr>
+      <w:r>
+        <w:rPr>
+          <w:rFonts w:hint="cs"/>
+          <w:rtl/>
+        </w:rPr>
+        <w:t xml:space="preserve">با درنظر گرفتن دو پارامتر آزاد از نظر محاسباتی، امکان ساخت جنگل تصادفی برای تمام حالات ممکن بسیار گران است. پیدا کردن مقدار بهینه این پارامتر در بخش </w:t>
+      </w:r>
+      <w:commentRangeStart w:id="14"/>
+      <w:commentRangeEnd w:id="14"/>
+      <w:r>
+        <w:rPr>
+          <w:rStyle w:val="CommentReference"/>
+          <w:rtl/>
+        </w:rPr>
+        <w:commentReference w:id="14"/>
+      </w:r>
+      <w:r>
+        <w:rPr>
+          <w:rFonts w:hint="cs"/>
+          <w:rtl/>
+        </w:rPr>
+        <w:t>با استفاده از الگوریتم ژنتیک توضیح داده می‌شود.</w:t>
+      </w:r>
+    </w:p>
+    <w:p>
+      <w:pPr>
+        <w:pStyle w:val="a2"/>
+        <w:numPr>
+          <w:ilvl w:val="2"/>
+          <w:numId w:val="9"/>
+        </w:numPr>
+      </w:pPr>
+      <w:r>
+        <w:rPr>
+          <w:rFonts w:hint="cs"/>
+          <w:rtl/>
+        </w:rPr>
+        <w:t xml:space="preserve">مدل موقعیت‌یاب الگوریتم </w:t>
+      </w:r>
+      <w:r>
+        <w:t>AdaBoost</w:t>
+      </w:r>
+    </w:p>
+    <w:p>
+      <w:pPr>
+        <w:pStyle w:val="a8"/>
+        <w:rPr>
+          <w:rtl/>
+        </w:rPr>
+      </w:pPr>
+      <w:r>
+        <w:rPr>
+          <w:rFonts w:hint="cs"/>
+          <w:rtl/>
+        </w:rPr>
+        <w:t xml:space="preserve">در الگوریتم 2 که برای روش </w:t>
+      </w:r>
+      <w:r>
+        <w:t>AdaBoost</w:t>
+      </w:r>
+      <w:r>
+        <w:rPr>
+          <w:rFonts w:hint="cs"/>
+          <w:rtl/>
+        </w:rPr>
+        <w:t xml:space="preserve"> ارائه شده است، تنها از دو پارامتر </w:t>
+      </w:r>
+      <m:oMath>
+        <m:sSub>
+          <m:sSubPr>
+            <m:ctrlPr>
+              <w:rPr>
+                <w:rFonts w:ascii="Cambria Math" w:hAnsi="Cambria Math"/>
+                <w:i/>
+              </w:rPr>
+            </m:ctrlPr>
+          </m:sSubPr>
+          <m:e>
+            <m:r>
+              <w:rPr>
+                <w:rFonts w:ascii="Cambria Math" w:hAnsi="Cambria Math"/>
+              </w:rPr>
+              <m:t>h</m:t>
+            </m:r>
+          </m:e>
+          <m:sub>
+            <m:r>
+              <w:rPr>
+                <w:rFonts w:ascii="Cambria Math" w:hAnsi="Cambria Math"/>
+              </w:rPr>
+              <m:t>t</m:t>
+            </m:r>
+          </m:sub>
+        </m:sSub>
+      </m:oMath>
+      <w:r>
+        <w:rPr>
+          <w:rFonts w:hint="cs"/>
+          <w:rtl/>
+        </w:rPr>
+        <w:t xml:space="preserve"> (فرضیه یا یادگیرنده پایه) و </w:t>
+      </w:r>
+      <m:oMath>
+        <m:r>
+          <w:rPr>
+            <w:rFonts w:ascii="Cambria Math" w:hAnsi="Cambria Math"/>
+          </w:rPr>
+          <m:t>T</m:t>
+        </m:r>
+      </m:oMath>
+      <w:r>
+        <w:rPr>
+          <w:rFonts w:hint="cs"/>
+          <w:rtl/>
+        </w:rPr>
+        <w:t xml:space="preserve"> (تعداد یادگیرندگان پایه) به عنوان ابرپارامتر تنظیم مدل یاد شده است. از آن جا که در این پژوهش از درخت تصمیم به عنوان یادگیرنده پایه استفاده شده است. پارامتر </w:t>
+      </w:r>
+      <m:oMath>
+        <m:sSub>
+          <m:sSubPr>
+            <m:ctrlPr>
+              <w:rPr>
+                <w:rFonts w:ascii="Cambria Math" w:hAnsi="Cambria Math"/>
+                <w:i/>
+              </w:rPr>
+            </m:ctrlPr>
+          </m:sSubPr>
+          <m:e>
+            <m:r>
+              <w:rPr>
+                <w:rFonts w:ascii="Cambria Math" w:hAnsi="Cambria Math"/>
+              </w:rPr>
+              <m:t>h</m:t>
+            </m:r>
+          </m:e>
+          <m:sub>
+            <m:r>
+              <w:rPr>
+                <w:rFonts w:ascii="Cambria Math" w:hAnsi="Cambria Math"/>
+              </w:rPr>
+              <m:t>t</m:t>
+            </m:r>
+          </m:sub>
+        </m:sSub>
+      </m:oMath>
+      <w:r>
+        <w:rPr>
+          <w:rFonts w:hint="cs"/>
+          <w:rtl/>
+        </w:rPr>
+        <w:t xml:space="preserve">، به </w:t>
+      </w:r>
+      <m:oMath>
+        <m:r>
+          <w:rPr>
+            <w:rFonts w:ascii="Cambria Math" w:hAnsi="Cambria Math"/>
+          </w:rPr>
+          <m:t>m</m:t>
+        </m:r>
+      </m:oMath>
+      <w:r>
+        <w:rPr>
+          <w:rFonts w:hint="cs"/>
+          <w:rtl/>
+        </w:rPr>
+        <w:t xml:space="preserve"> (حداکثر عمق درخت) اشاره دارد. در این بخش همچنان نتایج ارزیابی در دو حالت تعداد یادگیرندگان متغیر/ثابت و حداکثر عمق متفاوت ثابت/متغیر</w:t>
+      </w:r>
+    </w:p>
+    <w:p>
+      <w:pPr>
+        <w:pStyle w:val="a8"/>
+        <w:rPr>
+          <w:rFonts w:hint="cs"/>
+          <w:rtl/>
+        </w:rPr>
+      </w:pPr>
+      <w:r>
+        <w:rPr>
+          <w:rFonts w:hint="cs"/>
+          <w:rtl/>
+        </w:rPr>
+        <w:t xml:space="preserve">بحث می‌گردد. در حالت اول، حداکثر عمق درخت برابر با بیشینه مقدار ممکن آن؛ یعنی 176 گره، درنظر گرفته می شود و تعداد یادگیرندگان از صفر تا 100 تغییر می‌کند. </w:t>
+      </w:r>
     </w:p>
     <w:p>
       <w:pPr>
@@ -8081,6 +10309,7 @@
           <w:rFonts w:hint="cs"/>
           <w:rtl/>
         </w:rPr>
+        <w:lastRenderedPageBreak/>
         <w:t>مقایسه و جمع‌بندی نتایج</w:t>
       </w:r>
     </w:p>
@@ -8114,9 +10343,9 @@
           <w:rtl/>
         </w:rPr>
         <w:sectPr>
-          <w:headerReference w:type="default" r:id="rId17"/>
-          <w:footerReference w:type="default" r:id="rId18"/>
-          <w:footerReference w:type="first" r:id="rId19"/>
+          <w:headerReference w:type="default" r:id="rId19"/>
+          <w:footerReference w:type="default" r:id="rId20"/>
+          <w:footerReference w:type="first" r:id="rId21"/>
           <w:footnotePr>
             <w:numRestart w:val="eachPage"/>
           </w:footnotePr>
@@ -8250,10 +10479,10 @@
       </w:r>
     </w:p>
     <w:sectPr>
-      <w:headerReference w:type="default" r:id="rId20"/>
-      <w:footerReference w:type="default" r:id="rId21"/>
-      <w:headerReference w:type="first" r:id="rId22"/>
-      <w:footerReference w:type="first" r:id="rId23"/>
+      <w:headerReference w:type="default" r:id="rId22"/>
+      <w:footerReference w:type="default" r:id="rId23"/>
+      <w:headerReference w:type="first" r:id="rId24"/>
+      <w:footerReference w:type="first" r:id="rId25"/>
       <w:footnotePr>
         <w:numRestart w:val="eachPage"/>
       </w:footnotePr>
@@ -8312,6 +10541,26 @@
       </w:r>
     </w:p>
   </w:comment>
+  <w:comment w:id="14" w:author="Hamid" w:date="2024-02-13T16:06:00Z" w:initials="H">
+    <w:p>
+      <w:pPr>
+        <w:pStyle w:val="CommentText"/>
+      </w:pPr>
+      <w:r>
+        <w:rPr>
+          <w:rStyle w:val="CommentReference"/>
+        </w:rPr>
+        <w:annotationRef/>
+      </w:r>
+      <w:r>
+        <w:rPr>
+          <w:rFonts w:hint="cs"/>
+          <w:rtl/>
+        </w:rPr>
+        <w:t>بخش الگوریتم ژنتیک</w:t>
+      </w:r>
+    </w:p>
+  </w:comment>
 </w:comments>
 </file>
 
@@ -8319,6 +10568,7 @@
 <w15:commentsEx xmlns:wpc="http://schemas.microsoft.com/office/word/2010/wordprocessingCanvas" xmlns:cx="http://schemas.microsoft.com/office/drawing/2014/chartex" xmlns:cx1="http://schemas.microsoft.com/office/drawing/2015/9/8/chartex" xmlns:cx2="http://schemas.microsoft.com/office/drawing/2015/10/21/chartex" xmlns:cx3="http://schemas.microsoft.com/office/drawing/2016/5/9/chartex" xmlns:cx4="http://schemas.microsoft.com/office/drawing/2016/5/10/chartex" xmlns:cx5="http://schemas.microsoft.com/office/drawing/2016/5/11/chartex" xmlns:cx6="http://schemas.microsoft.com/office/drawing/2016/5/12/chartex" xmlns:cx7="http://schemas.microsoft.com/office/drawing/2016/5/13/chartex" xmlns:cx8="http://schemas.microsoft.com/office/drawing/2016/5/14/chartex" xmlns:mc="http://schemas.openxmlformats.org/markup-compatibility/2006" xmlns:aink="http://schemas.microsoft.com/office/drawing/2016/ink" xmlns:am3d="http://schemas.microsoft.com/office/drawing/2017/model3d" xmlns:o="urn:schemas-microsoft-com:office:office" xmlns:r="http://schemas.openxmlformats.org/officeDocument/2006/relationships" xmlns:m="http://schemas.openxmlformats.org/officeDocument/2006/math" xmlns:v="urn:schemas-microsoft-com:vml" xmlns:wp14="http://schemas.microsoft.com/office/word/2010/wordprocessingDrawing" xmlns:wp="http://schemas.openxmlformats.org/drawingml/2006/wordprocessingDrawing" xmlns:w10="urn:schemas-microsoft-com:office:word" xmlns:w="http://schemas.openxmlformats.org/wordprocessingml/2006/main" xmlns:w14="http://schemas.microsoft.com/office/word/2010/wordml" xmlns:w15="http://schemas.microsoft.com/office/word/2012/wordml" xmlns:w16cex="http://schemas.microsoft.com/office/word/2018/wordml/cex" xmlns:w16cid="http://schemas.microsoft.com/office/word/2016/wordml/cid" xmlns:w16="http://schemas.microsoft.com/office/word/2018/wordml" xmlns:w16sdtdh="http://schemas.microsoft.com/office/word/2020/wordml/sdtdatahash" xmlns:w16se="http://schemas.microsoft.com/office/word/2015/wordml/symex" xmlns:wpg="http://schemas.microsoft.com/office/word/2010/wordprocessingGroup" xmlns:wpi="http://schemas.microsoft.com/office/word/2010/wordprocessingInk" xmlns:wne="http://schemas.microsoft.com/office/word/2006/wordml" xmlns:wps="http://schemas.microsoft.com/office/word/2010/wordprocessingShape" mc:Ignorable="w14 w15 w16se w16cid w16 w16cex w16sdtdh wp14">
   <w15:commentEx w15:paraId="5B2D9B86" w15:done="0"/>
   <w15:commentEx w15:paraId="35AD08B3" w15:done="0"/>
+  <w15:commentEx w15:paraId="4E47C773" w15:done="0"/>
 </w15:commentsEx>
 </file>
 
@@ -8326,6 +10576,7 @@
 <w16cex:commentsExtensible xmlns:wpc="http://schemas.microsoft.com/office/word/2010/wordprocessingCanvas" xmlns:cx="http://schemas.microsoft.com/office/drawing/2014/chartex" xmlns:cx1="http://schemas.microsoft.com/office/drawing/2015/9/8/chartex" xmlns:cx2="http://schemas.microsoft.com/office/drawing/2015/10/21/chartex" xmlns:cx3="http://schemas.microsoft.com/office/drawing/2016/5/9/chartex" xmlns:cx4="http://schemas.microsoft.com/office/drawing/2016/5/10/chartex" xmlns:cx5="http://schemas.microsoft.com/office/drawing/2016/5/11/chartex" xmlns:cx6="http://schemas.microsoft.com/office/drawing/2016/5/12/chartex" xmlns:cx7="http://schemas.microsoft.com/office/drawing/2016/5/13/chartex" xmlns:cx8="http://schemas.microsoft.com/office/drawing/2016/5/14/chartex" xmlns:mc="http://schemas.openxmlformats.org/markup-compatibility/2006" xmlns:aink="http://schemas.microsoft.com/office/drawing/2016/ink" xmlns:am3d="http://schemas.microsoft.com/office/drawing/2017/model3d" xmlns:o="urn:schemas-microsoft-com:office:office" xmlns:r="http://schemas.openxmlformats.org/officeDocument/2006/relationships" xmlns:m="http://schemas.openxmlformats.org/officeDocument/2006/math" xmlns:v="urn:schemas-microsoft-com:vml" xmlns:wp14="http://schemas.microsoft.com/office/word/2010/wordprocessingDrawing" xmlns:wp="http://schemas.openxmlformats.org/drawingml/2006/wordprocessingDrawing" xmlns:w10="urn:schemas-microsoft-com:office:word" xmlns:w="http://schemas.openxmlformats.org/wordprocessingml/2006/main" xmlns:w14="http://schemas.microsoft.com/office/word/2010/wordml" xmlns:w15="http://schemas.microsoft.com/office/word/2012/wordml" xmlns:w16cex="http://schemas.microsoft.com/office/word/2018/wordml/cex" xmlns:w16cid="http://schemas.microsoft.com/office/word/2016/wordml/cid" xmlns:w16="http://schemas.microsoft.com/office/word/2018/wordml" xmlns:w16sdtdh="http://schemas.microsoft.com/office/word/2020/wordml/sdtdatahash" xmlns:w16se="http://schemas.microsoft.com/office/word/2015/wordml/symex" xmlns:wpg="http://schemas.microsoft.com/office/word/2010/wordprocessingGroup" xmlns:wpi="http://schemas.microsoft.com/office/word/2010/wordprocessingInk" xmlns:wne="http://schemas.microsoft.com/office/word/2006/wordml" xmlns:wps="http://schemas.microsoft.com/office/word/2010/wordprocessingShape" mc:Ignorable="w14 w15 w16se w16cid w16 w16cex w16sdtdh wp14">
   <w16cex:commentExtensible w16cex:durableId="2974A806" w16cex:dateUtc="2024-02-12T10:51:00Z"/>
   <w16cex:commentExtensible w16cex:durableId="2974AC8F" w16cex:dateUtc="2024-02-12T11:11:00Z"/>
+  <w16cex:commentExtensible w16cex:durableId="29761209" w16cex:dateUtc="2024-02-13T12:36:00Z"/>
 </w16cex:commentsExtensible>
 </file>
 
@@ -8333,6 +10584,7 @@
 <w16cid:commentsIds xmlns:wpc="http://schemas.microsoft.com/office/word/2010/wordprocessingCanvas" xmlns:cx="http://schemas.microsoft.com/office/drawing/2014/chartex" xmlns:cx1="http://schemas.microsoft.com/office/drawing/2015/9/8/chartex" xmlns:cx2="http://schemas.microsoft.com/office/drawing/2015/10/21/chartex" xmlns:cx3="http://schemas.microsoft.com/office/drawing/2016/5/9/chartex" xmlns:cx4="http://schemas.microsoft.com/office/drawing/2016/5/10/chartex" xmlns:cx5="http://schemas.microsoft.com/office/drawing/2016/5/11/chartex" xmlns:cx6="http://schemas.microsoft.com/office/drawing/2016/5/12/chartex" xmlns:cx7="http://schemas.microsoft.com/office/drawing/2016/5/13/chartex" xmlns:cx8="http://schemas.microsoft.com/office/drawing/2016/5/14/chartex" xmlns:mc="http://schemas.openxmlformats.org/markup-compatibility/2006" xmlns:aink="http://schemas.microsoft.com/office/drawing/2016/ink" xmlns:am3d="http://schemas.microsoft.com/office/drawing/2017/model3d" xmlns:o="urn:schemas-microsoft-com:office:office" xmlns:r="http://schemas.openxmlformats.org/officeDocument/2006/relationships" xmlns:m="http://schemas.openxmlformats.org/officeDocument/2006/math" xmlns:v="urn:schemas-microsoft-com:vml" xmlns:wp14="http://schemas.microsoft.com/office/word/2010/wordprocessingDrawing" xmlns:wp="http://schemas.openxmlformats.org/drawingml/2006/wordprocessingDrawing" xmlns:w10="urn:schemas-microsoft-com:office:word" xmlns:w="http://schemas.openxmlformats.org/wordprocessingml/2006/main" xmlns:w14="http://schemas.microsoft.com/office/word/2010/wordml" xmlns:w15="http://schemas.microsoft.com/office/word/2012/wordml" xmlns:w16cex="http://schemas.microsoft.com/office/word/2018/wordml/cex" xmlns:w16cid="http://schemas.microsoft.com/office/word/2016/wordml/cid" xmlns:w16="http://schemas.microsoft.com/office/word/2018/wordml" xmlns:w16sdtdh="http://schemas.microsoft.com/office/word/2020/wordml/sdtdatahash" xmlns:w16se="http://schemas.microsoft.com/office/word/2015/wordml/symex" xmlns:wpg="http://schemas.microsoft.com/office/word/2010/wordprocessingGroup" xmlns:wpi="http://schemas.microsoft.com/office/word/2010/wordprocessingInk" xmlns:wne="http://schemas.microsoft.com/office/word/2006/wordml" xmlns:wps="http://schemas.microsoft.com/office/word/2010/wordprocessingShape" mc:Ignorable="w14 w15 w16se w16cid w16 w16cex w16sdtdh wp14">
   <w16cid:commentId w16cid:paraId="5B2D9B86" w16cid:durableId="2974A806"/>
   <w16cid:commentId w16cid:paraId="35AD08B3" w16cid:durableId="2974AC8F"/>
+  <w16cid:commentId w16cid:paraId="4E47C773" w16cid:durableId="29761209"/>
 </w16cid:commentsIds>
 </file>
 
@@ -9801,6 +12053,9 @@
     <w:lvlOverride w:ilvl="8">
       <w:startOverride w:val="1"/>
     </w:lvlOverride>
+  </w:num>
+  <w:num w:numId="10">
+    <w:abstractNumId w:val="3"/>
   </w:num>
   <w:numIdMacAtCleanup w:val="6"/>
 </w:numbering>
@@ -11958,6 +14213,28 @@
       <w:szCs w:val="24"/>
     </w:rPr>
   </w:style>
+  <w:style w:type="paragraph" w:customStyle="1" w:styleId="afe">
+    <w:name w:val="جدول"/>
+    <w:basedOn w:val="-"/>
+    <w:link w:val="Char2"/>
+    <w:rsid w:val="008D64F9"/>
+    <w:pPr>
+      <w:framePr w:hSpace="181" w:wrap="around" w:vAnchor="text" w:hAnchor="text" w:xAlign="right" w:y="1"/>
+      <w:suppressOverlap/>
+    </w:pPr>
+  </w:style>
+  <w:style w:type="character" w:customStyle="1" w:styleId="Char2">
+    <w:name w:val="جدول Char"/>
+    <w:basedOn w:val="-Char"/>
+    <w:link w:val="afe"/>
+    <w:rsid w:val="008D64F9"/>
+    <w:rPr>
+      <w:rFonts w:asciiTheme="majorBidi" w:eastAsia="Times New Roman" w:hAnsiTheme="majorBidi" w:cs="B Nazanin"/>
+      <w:sz w:val="18"/>
+      <w:szCs w:val="20"/>
+      <w:lang w:bidi="fa-IR"/>
+    </w:rPr>
+  </w:style>
 </w:styles>
 </file>
 

</xml_diff>